<commit_message>
Minor Changes - Updated
</commit_message>
<xml_diff>
--- a/project-mgmt/docs/BRD_CHHS-Prototype V1.0.docx
+++ b/project-mgmt/docs/BRD_CHHS-Prototype V1.0.docx
@@ -89,27 +89,14 @@
             <w:r>
               <w:t xml:space="preserve"> of </w:t>
             </w:r>
-            <w:r>
-              <w:fldChar w:fldCharType="begin"/>
-            </w:r>
-            <w:r>
-              <w:instrText xml:space="preserve"> NUMPAGES </w:instrText>
-            </w:r>
-            <w:r>
-              <w:fldChar w:fldCharType="separate"/>
-            </w:r>
-            <w:r>
-              <w:rPr>
-                <w:noProof/>
-              </w:rPr>
-              <w:t>8</w:t>
-            </w:r>
-            <w:r>
-              <w:rPr>
-                <w:noProof/>
-              </w:rPr>
-              <w:fldChar w:fldCharType="end"/>
-            </w:r>
+            <w:fldSimple w:instr=" NUMPAGES ">
+              <w:r>
+                <w:rPr>
+                  <w:noProof/>
+                </w:rPr>
+                <w:t>8</w:t>
+              </w:r>
+            </w:fldSimple>
           </w:p>
         </w:tc>
       </w:tr>
@@ -127,16 +114,31 @@
                 <w:szCs w:val="28"/>
               </w:rPr>
             </w:pPr>
-            <w:fldSimple w:instr=" TITLE   \* MERGEFORMAT ">
-              <w:r>
-                <w:rPr>
-                  <w:b/>
-                  <w:sz w:val="28"/>
-                  <w:szCs w:val="28"/>
-                </w:rPr>
-                <w:t>Business Requirements Document</w:t>
-              </w:r>
-            </w:fldSimple>
+            <w:r>
+              <w:fldChar w:fldCharType="begin"/>
+            </w:r>
+            <w:r>
+              <w:instrText xml:space="preserve"> TITLE   \* MERGEFORMAT </w:instrText>
+            </w:r>
+            <w:r>
+              <w:fldChar w:fldCharType="separate"/>
+            </w:r>
+            <w:r>
+              <w:rPr>
+                <w:b/>
+                <w:sz w:val="28"/>
+                <w:szCs w:val="28"/>
+              </w:rPr>
+              <w:t>Business Requirements Document</w:t>
+            </w:r>
+            <w:r>
+              <w:rPr>
+                <w:b/>
+                <w:sz w:val="28"/>
+                <w:szCs w:val="28"/>
+              </w:rPr>
+              <w:fldChar w:fldCharType="end"/>
+            </w:r>
           </w:p>
         </w:tc>
         <w:tc>
@@ -1078,17 +1080,20 @@
           <w:t>usiness Requirement Document-CHHS</w:t>
         </w:r>
       </w:ins>
-    </w:p>
-    <w:p>
-      <w:pPr>
-        <w:spacing w:before="0" w:line="300" w:lineRule="atLeast"/>
-        <w:rPr>
-          <w:ins w:id="32" w:author="Pooja Kuckreja" w:date="2016-05-27T14:15:00Z"/>
-          <w:rFonts w:asciiTheme="minorHAnsi" w:eastAsiaTheme="minorHAnsi" w:hAnsiTheme="minorHAnsi" w:cstheme="minorBidi"/>
-          <w:sz w:val="22"/>
-          <w:szCs w:val="22"/>
-        </w:rPr>
-      </w:pPr>
+      <w:ins w:id="32" w:author="Veenus Raj" w:date="2016-05-27T18:32:00Z">
+        <w:r>
+          <w:rPr>
+            <w:rFonts w:asciiTheme="minorHAnsi" w:eastAsiaTheme="majorEastAsia" w:hAnsiTheme="minorHAnsi" w:cstheme="majorBidi"/>
+            <w:b/>
+            <w:color w:val="17365D"/>
+            <w:spacing w:val="5"/>
+            <w:kern w:val="28"/>
+            <w:sz w:val="52"/>
+            <w:szCs w:val="52"/>
+          </w:rPr>
+          <w:t xml:space="preserve"> Prototype development</w:t>
+        </w:r>
+      </w:ins>
     </w:p>
     <w:p>
       <w:pPr>
@@ -1115,7 +1120,6 @@
     <w:p>
       <w:pPr>
         <w:spacing w:before="0" w:line="300" w:lineRule="atLeast"/>
-        <w:jc w:val="center"/>
         <w:rPr>
           <w:ins w:id="35" w:author="Pooja Kuckreja" w:date="2016-05-27T14:15:00Z"/>
           <w:rFonts w:asciiTheme="minorHAnsi" w:eastAsiaTheme="minorHAnsi" w:hAnsiTheme="minorHAnsi" w:cstheme="minorBidi"/>
@@ -1123,7 +1127,19 @@
           <w:szCs w:val="22"/>
         </w:rPr>
       </w:pPr>
-      <w:ins w:id="36" w:author="Pooja Kuckreja" w:date="2016-05-27T14:15:00Z">
+    </w:p>
+    <w:p>
+      <w:pPr>
+        <w:spacing w:before="0" w:line="300" w:lineRule="atLeast"/>
+        <w:jc w:val="center"/>
+        <w:rPr>
+          <w:ins w:id="36" w:author="Pooja Kuckreja" w:date="2016-05-27T14:15:00Z"/>
+          <w:rFonts w:asciiTheme="minorHAnsi" w:eastAsiaTheme="minorHAnsi" w:hAnsiTheme="minorHAnsi" w:cstheme="minorBidi"/>
+          <w:sz w:val="22"/>
+          <w:szCs w:val="22"/>
+        </w:rPr>
+      </w:pPr>
+      <w:ins w:id="37" w:author="Pooja Kuckreja" w:date="2016-05-27T14:15:00Z">
         <w:r>
           <w:rPr>
             <w:rFonts w:asciiTheme="minorHAnsi" w:eastAsiaTheme="minorHAnsi" w:hAnsiTheme="minorHAnsi" w:cstheme="minorBidi"/>
@@ -1133,17 +1149,6 @@
           <w:t>Version No: 1.0</w:t>
         </w:r>
       </w:ins>
-    </w:p>
-    <w:p>
-      <w:pPr>
-        <w:spacing w:before="0" w:line="300" w:lineRule="atLeast"/>
-        <w:rPr>
-          <w:ins w:id="37" w:author="Pooja Kuckreja" w:date="2016-05-27T14:15:00Z"/>
-          <w:rFonts w:asciiTheme="minorHAnsi" w:eastAsiaTheme="minorHAnsi" w:hAnsiTheme="minorHAnsi" w:cstheme="minorBidi"/>
-          <w:sz w:val="22"/>
-          <w:szCs w:val="22"/>
-        </w:rPr>
-      </w:pPr>
     </w:p>
     <w:p>
       <w:pPr>
@@ -1260,6 +1265,17 @@
         <w:spacing w:before="0" w:line="300" w:lineRule="atLeast"/>
         <w:rPr>
           <w:ins w:id="48" w:author="Pooja Kuckreja" w:date="2016-05-27T14:15:00Z"/>
+          <w:rFonts w:asciiTheme="minorHAnsi" w:eastAsiaTheme="minorHAnsi" w:hAnsiTheme="minorHAnsi" w:cstheme="minorBidi"/>
+          <w:sz w:val="22"/>
+          <w:szCs w:val="22"/>
+        </w:rPr>
+      </w:pPr>
+    </w:p>
+    <w:p>
+      <w:pPr>
+        <w:spacing w:before="0" w:line="300" w:lineRule="atLeast"/>
+        <w:rPr>
+          <w:ins w:id="49" w:author="Pooja Kuckreja" w:date="2016-05-27T14:15:00Z"/>
           <w:rFonts w:asciiTheme="minorHAnsi" w:eastAsiaTheme="minorHAnsi" w:hAnsiTheme="minorHAnsi" w:cstheme="minorBidi"/>
           <w:b/>
           <w:bCs/>
@@ -1267,7 +1283,7 @@
           <w:szCs w:val="22"/>
         </w:rPr>
       </w:pPr>
-      <w:ins w:id="49" w:author="Pooja Kuckreja" w:date="2016-05-27T14:15:00Z">
+      <w:ins w:id="50" w:author="Pooja Kuckreja" w:date="2016-05-27T14:15:00Z">
         <w:r>
           <w:rPr>
             <w:rFonts w:asciiTheme="minorHAnsi" w:eastAsiaTheme="minorHAnsi" w:hAnsiTheme="minorHAnsi" w:cstheme="minorBidi"/>
@@ -1306,7 +1322,7 @@
       <w:pPr>
         <w:spacing w:before="0" w:line="300" w:lineRule="atLeast"/>
         <w:rPr>
-          <w:ins w:id="50" w:author="Pooja Kuckreja" w:date="2016-05-27T14:15:00Z"/>
+          <w:ins w:id="51" w:author="Pooja Kuckreja" w:date="2016-05-27T14:15:00Z"/>
           <w:rFonts w:asciiTheme="minorHAnsi" w:eastAsiaTheme="minorHAnsi" w:hAnsiTheme="minorHAnsi" w:cstheme="minorBidi"/>
           <w:i/>
           <w:iCs/>
@@ -1315,7 +1331,7 @@
           <w:szCs w:val="22"/>
         </w:rPr>
       </w:pPr>
-      <w:ins w:id="51" w:author="Pooja Kuckreja" w:date="2016-05-27T14:15:00Z">
+      <w:ins w:id="52" w:author="Pooja Kuckreja" w:date="2016-05-27T14:15:00Z">
         <w:r>
           <w:rPr>
             <w:rFonts w:asciiTheme="minorHAnsi" w:eastAsiaTheme="minorHAnsi" w:hAnsiTheme="minorHAnsi" w:cstheme="minorBidi"/>
@@ -1325,6 +1341,7 @@
             <w:sz w:val="22"/>
             <w:szCs w:val="22"/>
           </w:rPr>
+          <w:lastRenderedPageBreak/>
           <w:t xml:space="preserve">Confidentiality: This document is proprietary to </w:t>
         </w:r>
         <w:proofErr w:type="spellStart"/>
@@ -1420,7 +1437,7 @@
     <w:p>
       <w:pPr>
         <w:spacing w:before="0"/>
-        <w:pPrChange w:id="52" w:author="Pooja Kuckreja" w:date="2016-05-27T14:15:00Z">
+        <w:pPrChange w:id="53" w:author="Pooja Kuckreja" w:date="2016-05-27T14:15:00Z">
           <w:pPr>
             <w:pStyle w:val="StyleTOCTitleCenturyGothic"/>
           </w:pPr>
@@ -1470,7 +1487,7 @@
         </w:rPr>
         <w:fldChar w:fldCharType="separate"/>
       </w:r>
-      <w:hyperlink w:anchor="_Toc452048433" w:history="1">
+      <w:hyperlink w:anchor="_Toc452137325" w:history="1">
         <w:r>
           <w:rPr>
             <w:rStyle w:val="Hyperlink"/>
@@ -1508,7 +1525,7 @@
           <w:rPr>
             <w:webHidden/>
           </w:rPr>
-          <w:instrText xml:space="preserve"> PAGEREF _Toc452048433 \h </w:instrText>
+          <w:instrText xml:space="preserve"> PAGEREF _Toc452137325 \h </w:instrText>
         </w:r>
         <w:r>
           <w:rPr>
@@ -1525,7 +1542,7 @@
           <w:rPr>
             <w:webHidden/>
           </w:rPr>
-          <w:t>3</w:t>
+          <w:t>5</w:t>
         </w:r>
         <w:r>
           <w:rPr>
@@ -1545,7 +1562,7 @@
           <w:szCs w:val="22"/>
         </w:rPr>
       </w:pPr>
-      <w:hyperlink w:anchor="_Toc452048434" w:history="1">
+      <w:hyperlink w:anchor="_Toc452137326" w:history="1">
         <w:r>
           <w:rPr>
             <w:rStyle w:val="Hyperlink"/>
@@ -1567,7 +1584,7 @@
             <w:rStyle w:val="Hyperlink"/>
             <w:noProof/>
           </w:rPr>
-          <w:t>Current System Process</w:t>
+          <w:t>Current Mode of Operation</w:t>
         </w:r>
         <w:r>
           <w:rPr>
@@ -1588,7 +1605,7 @@
             <w:noProof/>
             <w:webHidden/>
           </w:rPr>
-          <w:instrText xml:space="preserve"> PAGEREF _Toc452048434 \h </w:instrText>
+          <w:instrText xml:space="preserve"> PAGEREF _Toc452137326 \h </w:instrText>
         </w:r>
         <w:r>
           <w:rPr>
@@ -1608,7 +1625,7 @@
             <w:noProof/>
             <w:webHidden/>
           </w:rPr>
-          <w:t>3</w:t>
+          <w:t>6</w:t>
         </w:r>
         <w:r>
           <w:rPr>
@@ -1629,7 +1646,7 @@
           <w:szCs w:val="22"/>
         </w:rPr>
       </w:pPr>
-      <w:hyperlink w:anchor="_Toc452048435" w:history="1">
+      <w:hyperlink w:anchor="_Toc452137327" w:history="1">
         <w:r>
           <w:rPr>
             <w:rStyle w:val="Hyperlink"/>
@@ -1651,7 +1668,7 @@
             <w:rStyle w:val="Hyperlink"/>
             <w:noProof/>
           </w:rPr>
-          <w:t>Related Documents/Feature</w:t>
+          <w:t>Future Mode of Operation</w:t>
         </w:r>
         <w:r>
           <w:rPr>
@@ -1672,7 +1689,7 @@
             <w:noProof/>
             <w:webHidden/>
           </w:rPr>
-          <w:instrText xml:space="preserve"> PAGEREF _Toc452048435 \h </w:instrText>
+          <w:instrText xml:space="preserve"> PAGEREF _Toc452137327 \h </w:instrText>
         </w:r>
         <w:r>
           <w:rPr>
@@ -1692,7 +1709,91 @@
             <w:noProof/>
             <w:webHidden/>
           </w:rPr>
-          <w:t>3</w:t>
+          <w:t>6</w:t>
+        </w:r>
+        <w:r>
+          <w:rPr>
+            <w:noProof/>
+            <w:webHidden/>
+          </w:rPr>
+          <w:fldChar w:fldCharType="end"/>
+        </w:r>
+      </w:hyperlink>
+    </w:p>
+    <w:p>
+      <w:pPr>
+        <w:pStyle w:val="TOC2"/>
+        <w:rPr>
+          <w:rFonts w:asciiTheme="minorHAnsi" w:eastAsiaTheme="minorEastAsia" w:hAnsiTheme="minorHAnsi" w:cstheme="minorBidi"/>
+          <w:noProof/>
+          <w:sz w:val="22"/>
+          <w:szCs w:val="22"/>
+        </w:rPr>
+      </w:pPr>
+      <w:hyperlink w:anchor="_Toc452137328" w:history="1">
+        <w:r>
+          <w:rPr>
+            <w:rStyle w:val="Hyperlink"/>
+            <w:noProof/>
+          </w:rPr>
+          <w:t>1.3</w:t>
+        </w:r>
+        <w:r>
+          <w:rPr>
+            <w:rFonts w:asciiTheme="minorHAnsi" w:eastAsiaTheme="minorEastAsia" w:hAnsiTheme="minorHAnsi" w:cstheme="minorBidi"/>
+            <w:noProof/>
+            <w:sz w:val="22"/>
+            <w:szCs w:val="22"/>
+          </w:rPr>
+          <w:tab/>
+        </w:r>
+        <w:r>
+          <w:rPr>
+            <w:rStyle w:val="Hyperlink"/>
+            <w:noProof/>
+          </w:rPr>
+          <w:t>Related Documents/Feature</w:t>
+        </w:r>
+        <w:r>
+          <w:rPr>
+            <w:noProof/>
+            <w:webHidden/>
+          </w:rPr>
+          <w:tab/>
+        </w:r>
+        <w:r>
+          <w:rPr>
+            <w:noProof/>
+            <w:webHidden/>
+          </w:rPr>
+          <w:fldChar w:fldCharType="begin"/>
+        </w:r>
+        <w:r>
+          <w:rPr>
+            <w:noProof/>
+            <w:webHidden/>
+          </w:rPr>
+          <w:instrText xml:space="preserve"> PAGEREF _Toc452137328 \h </w:instrText>
+        </w:r>
+        <w:r>
+          <w:rPr>
+            <w:noProof/>
+            <w:webHidden/>
+          </w:rPr>
+        </w:r>
+        <w:r>
+          <w:rPr>
+            <w:noProof/>
+            <w:webHidden/>
+          </w:rPr>
+          <w:fldChar w:fldCharType="separate"/>
+        </w:r>
+        <w:r>
+          <w:rPr>
+            <w:noProof/>
+            <w:webHidden/>
+          </w:rPr>
+          <w:t>6</w:t>
         </w:r>
         <w:r>
           <w:rPr>
@@ -1713,7 +1814,7 @@
           <w:szCs w:val="22"/>
         </w:rPr>
       </w:pPr>
-      <w:hyperlink w:anchor="_Toc452048436" w:history="1">
+      <w:hyperlink w:anchor="_Toc452137329" w:history="1">
         <w:r>
           <w:rPr>
             <w:rStyle w:val="Hyperlink"/>
@@ -1751,7 +1852,7 @@
           <w:rPr>
             <w:webHidden/>
           </w:rPr>
-          <w:instrText xml:space="preserve"> PAGEREF _Toc452048436 \h </w:instrText>
+          <w:instrText xml:space="preserve"> PAGEREF _Toc452137329 \h </w:instrText>
         </w:r>
         <w:r>
           <w:rPr>
@@ -1768,7 +1869,7 @@
           <w:rPr>
             <w:webHidden/>
           </w:rPr>
-          <w:t>4</w:t>
+          <w:t>7</w:t>
         </w:r>
         <w:r>
           <w:rPr>
@@ -1788,7 +1889,7 @@
           <w:szCs w:val="22"/>
         </w:rPr>
       </w:pPr>
-      <w:hyperlink w:anchor="_Toc452048437" w:history="1">
+      <w:hyperlink w:anchor="_Toc452137330" w:history="1">
         <w:r>
           <w:rPr>
             <w:rStyle w:val="Hyperlink"/>
@@ -1826,7 +1927,7 @@
           <w:rPr>
             <w:webHidden/>
           </w:rPr>
-          <w:instrText xml:space="preserve"> PAGEREF _Toc452048437 \h </w:instrText>
+          <w:instrText xml:space="preserve"> PAGEREF _Toc452137330 \h </w:instrText>
         </w:r>
         <w:r>
           <w:rPr>
@@ -1843,7 +1944,7 @@
           <w:rPr>
             <w:webHidden/>
           </w:rPr>
-          <w:t>4</w:t>
+          <w:t>7</w:t>
         </w:r>
         <w:r>
           <w:rPr>
@@ -1863,7 +1964,7 @@
           <w:szCs w:val="22"/>
         </w:rPr>
       </w:pPr>
-      <w:hyperlink w:anchor="_Toc452048438" w:history="1">
+      <w:hyperlink w:anchor="_Toc452137331" w:history="1">
         <w:r>
           <w:rPr>
             <w:rStyle w:val="Hyperlink"/>
@@ -1885,7 +1986,7 @@
             <w:rStyle w:val="Hyperlink"/>
             <w:noProof/>
           </w:rPr>
-          <w:t>Use Case: Establish Profile</w:t>
+          <w:t>Use Case: Create/Establish Profile</w:t>
         </w:r>
         <w:r>
           <w:rPr>
@@ -1906,7 +2007,7 @@
             <w:noProof/>
             <w:webHidden/>
           </w:rPr>
-          <w:instrText xml:space="preserve"> PAGEREF _Toc452048438 \h </w:instrText>
+          <w:instrText xml:space="preserve"> PAGEREF _Toc452137331 \h </w:instrText>
         </w:r>
         <w:r>
           <w:rPr>
@@ -1926,7 +2027,7 @@
             <w:noProof/>
             <w:webHidden/>
           </w:rPr>
-          <w:t>4</w:t>
+          <w:t>7</w:t>
         </w:r>
         <w:r>
           <w:rPr>
@@ -1947,7 +2048,7 @@
           <w:szCs w:val="22"/>
         </w:rPr>
       </w:pPr>
-      <w:hyperlink w:anchor="_Toc452048439" w:history="1">
+      <w:hyperlink w:anchor="_Toc452137332" w:history="1">
         <w:r>
           <w:rPr>
             <w:rStyle w:val="Hyperlink"/>
@@ -1969,7 +2070,7 @@
             <w:rStyle w:val="Hyperlink"/>
             <w:noProof/>
           </w:rPr>
-          <w:t>Use Case: User logs in over the portal</w:t>
+          <w:t>Use Case: User loginover the portal</w:t>
         </w:r>
         <w:r>
           <w:rPr>
@@ -1990,7 +2091,7 @@
             <w:noProof/>
             <w:webHidden/>
           </w:rPr>
-          <w:instrText xml:space="preserve"> PAGEREF _Toc452048439 \h </w:instrText>
+          <w:instrText xml:space="preserve"> PAGEREF _Toc452137332 \h </w:instrText>
         </w:r>
         <w:r>
           <w:rPr>
@@ -2010,7 +2111,7 @@
             <w:noProof/>
             <w:webHidden/>
           </w:rPr>
-          <w:t>5</w:t>
+          <w:t>9</w:t>
         </w:r>
         <w:r>
           <w:rPr>
@@ -2031,7 +2132,7 @@
           <w:szCs w:val="22"/>
         </w:rPr>
       </w:pPr>
-      <w:hyperlink w:anchor="_Toc452048440" w:history="1">
+      <w:hyperlink w:anchor="_Toc452137333" w:history="1">
         <w:r>
           <w:rPr>
             <w:rStyle w:val="Hyperlink"/>
@@ -2053,7 +2154,7 @@
             <w:rStyle w:val="Hyperlink"/>
             <w:noProof/>
           </w:rPr>
-          <w:t>Use Case: User Look up for residential facility</w:t>
+          <w:t>Use Case: Look up for residential facility</w:t>
         </w:r>
         <w:r>
           <w:rPr>
@@ -2074,7 +2175,7 @@
             <w:noProof/>
             <w:webHidden/>
           </w:rPr>
-          <w:instrText xml:space="preserve"> PAGEREF _Toc452048440 \h </w:instrText>
+          <w:instrText xml:space="preserve"> PAGEREF _Toc452137333 \h </w:instrText>
         </w:r>
         <w:r>
           <w:rPr>
@@ -2094,7 +2195,7 @@
             <w:noProof/>
             <w:webHidden/>
           </w:rPr>
-          <w:t>6</w:t>
+          <w:t>9</w:t>
         </w:r>
         <w:r>
           <w:rPr>
@@ -2115,7 +2216,7 @@
           <w:szCs w:val="22"/>
         </w:rPr>
       </w:pPr>
-      <w:hyperlink w:anchor="_Toc452048441" w:history="1">
+      <w:hyperlink w:anchor="_Toc452137334" w:history="1">
         <w:r>
           <w:rPr>
             <w:rStyle w:val="Hyperlink"/>
@@ -2137,7 +2238,7 @@
             <w:rStyle w:val="Hyperlink"/>
             <w:noProof/>
           </w:rPr>
-          <w:t>Use Case: User Look up for Agency Location</w:t>
+          <w:t>Use Case: Look up for Agency Location</w:t>
         </w:r>
         <w:r>
           <w:rPr>
@@ -2158,7 +2259,7 @@
             <w:noProof/>
             <w:webHidden/>
           </w:rPr>
-          <w:instrText xml:space="preserve"> PAGEREF _Toc452048441 \h </w:instrText>
+          <w:instrText xml:space="preserve"> PAGEREF _Toc452137334 \h </w:instrText>
         </w:r>
         <w:r>
           <w:rPr>
@@ -2178,7 +2279,7 @@
             <w:noProof/>
             <w:webHidden/>
           </w:rPr>
-          <w:t>7</w:t>
+          <w:t>10</w:t>
         </w:r>
         <w:r>
           <w:rPr>
@@ -2199,7 +2300,7 @@
           <w:szCs w:val="22"/>
         </w:rPr>
       </w:pPr>
-      <w:hyperlink w:anchor="_Toc452048442" w:history="1">
+      <w:hyperlink w:anchor="_Toc452137335" w:history="1">
         <w:r>
           <w:rPr>
             <w:rStyle w:val="Hyperlink"/>
@@ -2237,7 +2338,7 @@
           <w:rPr>
             <w:webHidden/>
           </w:rPr>
-          <w:instrText xml:space="preserve"> PAGEREF _Toc452048442 \h </w:instrText>
+          <w:instrText xml:space="preserve"> PAGEREF _Toc452137335 \h </w:instrText>
         </w:r>
         <w:r>
           <w:rPr>
@@ -2254,7 +2355,7 @@
           <w:rPr>
             <w:webHidden/>
           </w:rPr>
-          <w:t>7</w:t>
+          <w:t>11</w:t>
         </w:r>
         <w:r>
           <w:rPr>
@@ -2274,7 +2375,7 @@
           <w:szCs w:val="22"/>
         </w:rPr>
       </w:pPr>
-      <w:hyperlink w:anchor="_Toc452048443" w:history="1">
+      <w:hyperlink w:anchor="_Toc452137336" w:history="1">
         <w:r>
           <w:rPr>
             <w:rStyle w:val="Hyperlink"/>
@@ -2317,7 +2418,7 @@
             <w:noProof/>
             <w:webHidden/>
           </w:rPr>
-          <w:instrText xml:space="preserve"> PAGEREF _Toc452048443 \h </w:instrText>
+          <w:instrText xml:space="preserve"> PAGEREF _Toc452137336 \h </w:instrText>
         </w:r>
         <w:r>
           <w:rPr>
@@ -2337,7 +2438,7 @@
             <w:noProof/>
             <w:webHidden/>
           </w:rPr>
-          <w:t>7</w:t>
+          <w:t>11</w:t>
         </w:r>
         <w:r>
           <w:rPr>
@@ -2358,7 +2459,7 @@
           <w:szCs w:val="22"/>
         </w:rPr>
       </w:pPr>
-      <w:hyperlink w:anchor="_Toc452048444" w:history="1">
+      <w:hyperlink w:anchor="_Toc452137337" w:history="1">
         <w:r>
           <w:rPr>
             <w:rStyle w:val="Hyperlink"/>
@@ -2401,7 +2502,7 @@
             <w:noProof/>
             <w:webHidden/>
           </w:rPr>
-          <w:instrText xml:space="preserve"> PAGEREF _Toc452048444 \h </w:instrText>
+          <w:instrText xml:space="preserve"> PAGEREF _Toc452137337 \h </w:instrText>
         </w:r>
         <w:r>
           <w:rPr>
@@ -2421,7 +2522,7 @@
             <w:noProof/>
             <w:webHidden/>
           </w:rPr>
-          <w:t>7</w:t>
+          <w:t>11</w:t>
         </w:r>
         <w:r>
           <w:rPr>
@@ -2442,7 +2543,7 @@
           <w:szCs w:val="22"/>
         </w:rPr>
       </w:pPr>
-      <w:hyperlink w:anchor="_Toc452048445" w:history="1">
+      <w:hyperlink w:anchor="_Toc452137338" w:history="1">
         <w:r>
           <w:rPr>
             <w:rStyle w:val="Hyperlink"/>
@@ -2480,7 +2581,7 @@
           <w:rPr>
             <w:webHidden/>
           </w:rPr>
-          <w:instrText xml:space="preserve"> PAGEREF _Toc452048445 \h </w:instrText>
+          <w:instrText xml:space="preserve"> PAGEREF _Toc452137338 \h </w:instrText>
         </w:r>
         <w:r>
           <w:rPr>
@@ -2497,7 +2598,7 @@
           <w:rPr>
             <w:webHidden/>
           </w:rPr>
-          <w:t>8</w:t>
+          <w:t>11</w:t>
         </w:r>
         <w:r>
           <w:rPr>
@@ -2517,7 +2618,7 @@
           <w:szCs w:val="22"/>
         </w:rPr>
       </w:pPr>
-      <w:hyperlink w:anchor="_Toc452048446" w:history="1">
+      <w:hyperlink w:anchor="_Toc452137339" w:history="1">
         <w:r>
           <w:rPr>
             <w:rStyle w:val="Hyperlink"/>
@@ -2555,7 +2656,7 @@
           <w:rPr>
             <w:webHidden/>
           </w:rPr>
-          <w:instrText xml:space="preserve"> PAGEREF _Toc452048446 \h </w:instrText>
+          <w:instrText xml:space="preserve"> PAGEREF _Toc452137339 \h </w:instrText>
         </w:r>
         <w:r>
           <w:rPr>
@@ -2572,7 +2673,7 @@
           <w:rPr>
             <w:webHidden/>
           </w:rPr>
-          <w:t>8</w:t>
+          <w:t>11</w:t>
         </w:r>
         <w:r>
           <w:rPr>
@@ -2592,7 +2693,7 @@
           <w:szCs w:val="22"/>
         </w:rPr>
       </w:pPr>
-      <w:hyperlink w:anchor="_Toc452048447" w:history="1">
+      <w:hyperlink w:anchor="_Toc452137340" w:history="1">
         <w:r>
           <w:rPr>
             <w:rStyle w:val="Hyperlink"/>
@@ -2630,7 +2731,7 @@
           <w:rPr>
             <w:webHidden/>
           </w:rPr>
-          <w:instrText xml:space="preserve"> PAGEREF _Toc452048447 \h </w:instrText>
+          <w:instrText xml:space="preserve"> PAGEREF _Toc452137340 \h </w:instrText>
         </w:r>
         <w:r>
           <w:rPr>
@@ -2647,7 +2748,7 @@
           <w:rPr>
             <w:webHidden/>
           </w:rPr>
-          <w:t>8</w:t>
+          <w:t>12</w:t>
         </w:r>
         <w:r>
           <w:rPr>
@@ -2660,27 +2761,6 @@
     <w:p>
       <w:pPr>
         <w:spacing w:before="60"/>
-        <w:rPr>
-          <w:ins w:id="53" w:author="Pooja Kuckreja" w:date="2016-05-27T14:13:00Z"/>
-          <w:b/>
-          <w:noProof/>
-          <w:sz w:val="16"/>
-          <w:szCs w:val="16"/>
-        </w:rPr>
-      </w:pPr>
-      <w:r>
-        <w:rPr>
-          <w:b/>
-          <w:noProof/>
-          <w:sz w:val="16"/>
-          <w:szCs w:val="16"/>
-        </w:rPr>
-        <w:fldChar w:fldCharType="end"/>
-      </w:r>
-    </w:p>
-    <w:p>
-      <w:pPr>
-        <w:spacing w:before="0"/>
         <w:rPr>
           <w:ins w:id="54" w:author="Pooja Kuckreja" w:date="2016-05-27T14:13:00Z"/>
           <w:b/>
@@ -2689,7 +2769,28 @@
           <w:szCs w:val="16"/>
         </w:rPr>
       </w:pPr>
-      <w:ins w:id="55" w:author="Pooja Kuckreja" w:date="2016-05-27T14:13:00Z">
+      <w:r>
+        <w:rPr>
+          <w:b/>
+          <w:noProof/>
+          <w:sz w:val="16"/>
+          <w:szCs w:val="16"/>
+        </w:rPr>
+        <w:fldChar w:fldCharType="end"/>
+      </w:r>
+    </w:p>
+    <w:p>
+      <w:pPr>
+        <w:spacing w:before="0"/>
+        <w:rPr>
+          <w:ins w:id="55" w:author="Pooja Kuckreja" w:date="2016-05-27T14:13:00Z"/>
+          <w:b/>
+          <w:noProof/>
+          <w:sz w:val="16"/>
+          <w:szCs w:val="16"/>
+        </w:rPr>
+      </w:pPr>
+      <w:ins w:id="56" w:author="Pooja Kuckreja" w:date="2016-05-27T14:13:00Z">
         <w:r>
           <w:rPr>
             <w:b/>
@@ -2704,7 +2805,7 @@
     <w:p>
       <w:pPr>
         <w:rPr>
-          <w:ins w:id="56" w:author="Pooja Kuckreja" w:date="2016-05-27T14:13:00Z"/>
+          <w:ins w:id="57" w:author="Pooja Kuckreja" w:date="2016-05-27T14:13:00Z"/>
         </w:rPr>
       </w:pPr>
     </w:p>
@@ -2723,12 +2824,12 @@
         <w:tblLook w:val="01E0" w:firstRow="1" w:lastRow="1" w:firstColumn="1" w:lastColumn="1" w:noHBand="0" w:noVBand="0"/>
       </w:tblPr>
       <w:tblGrid>
-        <w:gridCol w:w="4981"/>
-        <w:gridCol w:w="4981"/>
+        <w:gridCol w:w="4984"/>
+        <w:gridCol w:w="4978"/>
       </w:tblGrid>
       <w:tr>
         <w:trPr>
-          <w:ins w:id="57" w:author="Pooja Kuckreja" w:date="2016-05-27T14:13:00Z"/>
+          <w:ins w:id="58" w:author="Pooja Kuckreja" w:date="2016-05-27T14:13:00Z"/>
         </w:trPr>
         <w:tc>
           <w:tcPr>
@@ -2738,7 +2839,7 @@
           <w:p>
             <w:pPr>
               <w:rPr>
-                <w:ins w:id="58" w:author="Pooja Kuckreja" w:date="2016-05-27T14:13:00Z"/>
+                <w:ins w:id="59" w:author="Pooja Kuckreja" w:date="2016-05-27T14:13:00Z"/>
               </w:rPr>
             </w:pPr>
           </w:p>
@@ -2752,10 +2853,10 @@
             <w:pPr>
               <w:jc w:val="right"/>
               <w:rPr>
-                <w:ins w:id="59" w:author="Pooja Kuckreja" w:date="2016-05-27T14:13:00Z"/>
+                <w:ins w:id="60" w:author="Pooja Kuckreja" w:date="2016-05-27T14:13:00Z"/>
               </w:rPr>
             </w:pPr>
-            <w:ins w:id="60" w:author="Pooja Kuckreja" w:date="2016-05-27T14:13:00Z">
+            <w:ins w:id="61" w:author="Pooja Kuckreja" w:date="2016-05-27T14:13:00Z">
               <w:r>
                 <w:t xml:space="preserve">Last Revised: </w:t>
               </w:r>
@@ -2769,7 +2870,7 @@
                 <w:fldChar w:fldCharType="separate"/>
               </w:r>
             </w:ins>
-            <w:ins w:id="61" w:author="Veenus Raj" w:date="2016-05-27T14:33:00Z">
+            <w:ins w:id="62" w:author="Veenus Raj" w:date="2016-05-27T18:32:00Z">
               <w:r>
                 <w:rPr>
                   <w:noProof/>
@@ -2777,7 +2878,7 @@
                 <w:t>May 27, 2016</w:t>
               </w:r>
             </w:ins>
-            <w:ins w:id="62" w:author="Pooja Kuckreja" w:date="2016-05-27T14:13:00Z">
+            <w:ins w:id="63" w:author="Pooja Kuckreja" w:date="2016-05-27T14:13:00Z">
               <w:r>
                 <w:fldChar w:fldCharType="end"/>
               </w:r>
@@ -2788,10 +2889,10 @@
               <w:spacing w:before="160" w:after="80"/>
               <w:jc w:val="right"/>
               <w:rPr>
-                <w:ins w:id="63" w:author="Pooja Kuckreja" w:date="2016-05-27T14:13:00Z"/>
+                <w:ins w:id="64" w:author="Pooja Kuckreja" w:date="2016-05-27T14:13:00Z"/>
               </w:rPr>
             </w:pPr>
-            <w:ins w:id="64" w:author="Pooja Kuckreja" w:date="2016-05-27T14:13:00Z">
+            <w:ins w:id="65" w:author="Pooja Kuckreja" w:date="2016-05-27T14:13:00Z">
               <w:r>
                 <w:t xml:space="preserve">Page </w:t>
               </w:r>
@@ -2843,7 +2944,7 @@
       </w:tr>
       <w:tr>
         <w:trPr>
-          <w:ins w:id="65" w:author="Pooja Kuckreja" w:date="2016-05-27T14:13:00Z"/>
+          <w:ins w:id="66" w:author="Pooja Kuckreja" w:date="2016-05-27T14:13:00Z"/>
         </w:trPr>
         <w:tc>
           <w:tcPr>
@@ -2853,13 +2954,13 @@
           <w:p>
             <w:pPr>
               <w:rPr>
-                <w:ins w:id="66" w:author="Pooja Kuckreja" w:date="2016-05-27T14:13:00Z"/>
+                <w:ins w:id="67" w:author="Pooja Kuckreja" w:date="2016-05-27T14:13:00Z"/>
                 <w:b/>
                 <w:sz w:val="28"/>
                 <w:szCs w:val="28"/>
               </w:rPr>
             </w:pPr>
-            <w:ins w:id="67" w:author="Pooja Kuckreja" w:date="2016-05-27T14:13:00Z">
+            <w:ins w:id="68" w:author="Pooja Kuckreja" w:date="2016-05-27T14:13:00Z">
               <w:r>
                 <w:fldChar w:fldCharType="begin"/>
               </w:r>
@@ -2897,10 +2998,10 @@
             <w:pPr>
               <w:pStyle w:val="EnhancementTitle"/>
               <w:rPr>
-                <w:ins w:id="68" w:author="Pooja Kuckreja" w:date="2016-05-27T14:13:00Z"/>
+                <w:ins w:id="69" w:author="Pooja Kuckreja" w:date="2016-05-27T14:13:00Z"/>
               </w:rPr>
             </w:pPr>
-            <w:ins w:id="69" w:author="Pooja Kuckreja" w:date="2016-05-27T14:13:00Z">
+            <w:ins w:id="70" w:author="Pooja Kuckreja" w:date="2016-05-27T14:13:00Z">
               <w:r>
                 <w:t xml:space="preserve">CHHS Prototype </w:t>
               </w:r>
@@ -2910,7 +3011,7 @@
                   <w:rFonts w:ascii="Times New Roman" w:hAnsi="Times New Roman" w:cs="Times New Roman"/>
                   <w:b w:val="0"/>
                 </w:rPr>
-                <w:commentReference w:id="70"/>
+                <w:commentReference w:id="71"/>
               </w:r>
               <w:r>
                 <w:t>Development</w:t>
@@ -2923,14 +3024,14 @@
     <w:p>
       <w:pPr>
         <w:rPr>
-          <w:ins w:id="71" w:author="Pooja Kuckreja" w:date="2016-05-27T14:13:00Z"/>
-        </w:rPr>
-      </w:pPr>
-    </w:p>
-    <w:p>
-      <w:pPr>
-        <w:rPr>
           <w:ins w:id="72" w:author="Pooja Kuckreja" w:date="2016-05-27T14:13:00Z"/>
+        </w:rPr>
+      </w:pPr>
+    </w:p>
+    <w:p>
+      <w:pPr>
+        <w:rPr>
+          <w:ins w:id="73" w:author="Pooja Kuckreja" w:date="2016-05-27T14:13:00Z"/>
         </w:rPr>
       </w:pPr>
     </w:p>
@@ -2956,7 +3057,7 @@
         <w:trPr>
           <w:trHeight w:val="350"/>
           <w:tblHeader/>
-          <w:ins w:id="73" w:author="Pooja Kuckreja" w:date="2016-05-27T14:13:00Z"/>
+          <w:ins w:id="74" w:author="Pooja Kuckreja" w:date="2016-05-27T14:13:00Z"/>
         </w:trPr>
         <w:tc>
           <w:tcPr>
@@ -2977,13 +3078,13 @@
             <w:pPr>
               <w:spacing w:before="40" w:after="40"/>
               <w:rPr>
-                <w:ins w:id="74" w:author="Pooja Kuckreja" w:date="2016-05-27T14:13:00Z"/>
+                <w:ins w:id="75" w:author="Pooja Kuckreja" w:date="2016-05-27T14:13:00Z"/>
                 <w:rFonts w:cs="Arial"/>
                 <w:b/>
                 <w:sz w:val="24"/>
               </w:rPr>
             </w:pPr>
-            <w:ins w:id="75" w:author="Pooja Kuckreja" w:date="2016-05-27T14:13:00Z">
+            <w:ins w:id="76" w:author="Pooja Kuckreja" w:date="2016-05-27T14:13:00Z">
               <w:r>
                 <w:rPr>
                   <w:rFonts w:cs="Arial"/>
@@ -2998,7 +3099,7 @@
       </w:tr>
       <w:tr>
         <w:trPr>
-          <w:ins w:id="76" w:author="Pooja Kuckreja" w:date="2016-05-27T14:13:00Z"/>
+          <w:ins w:id="77" w:author="Pooja Kuckreja" w:date="2016-05-27T14:13:00Z"/>
         </w:trPr>
         <w:tc>
           <w:tcPr>
@@ -3009,11 +3110,11 @@
               <w:spacing w:after="60"/>
               <w:jc w:val="right"/>
               <w:rPr>
-                <w:ins w:id="77" w:author="Pooja Kuckreja" w:date="2016-05-27T14:13:00Z"/>
+                <w:ins w:id="78" w:author="Pooja Kuckreja" w:date="2016-05-27T14:13:00Z"/>
                 <w:b/>
               </w:rPr>
             </w:pPr>
-            <w:ins w:id="78" w:author="Pooja Kuckreja" w:date="2016-05-27T14:13:00Z">
+            <w:ins w:id="79" w:author="Pooja Kuckreja" w:date="2016-05-27T14:13:00Z">
               <w:r>
                 <w:rPr>
                   <w:b/>
@@ -3031,10 +3132,10 @@
             <w:pPr>
               <w:spacing w:after="60"/>
               <w:rPr>
-                <w:ins w:id="79" w:author="Pooja Kuckreja" w:date="2016-05-27T14:13:00Z"/>
+                <w:ins w:id="80" w:author="Pooja Kuckreja" w:date="2016-05-27T14:13:00Z"/>
               </w:rPr>
             </w:pPr>
-            <w:ins w:id="80" w:author="Pooja Kuckreja" w:date="2016-05-27T14:13:00Z">
+            <w:ins w:id="81" w:author="Pooja Kuckreja" w:date="2016-05-27T14:13:00Z">
               <w:r>
                 <w:t>V1.0</w:t>
               </w:r>
@@ -3044,7 +3145,7 @@
       </w:tr>
       <w:tr>
         <w:trPr>
-          <w:ins w:id="81" w:author="Pooja Kuckreja" w:date="2016-05-27T14:13:00Z"/>
+          <w:ins w:id="82" w:author="Pooja Kuckreja" w:date="2016-05-27T14:13:00Z"/>
         </w:trPr>
         <w:tc>
           <w:tcPr>
@@ -3055,11 +3156,11 @@
               <w:spacing w:after="60"/>
               <w:jc w:val="right"/>
               <w:rPr>
-                <w:ins w:id="82" w:author="Pooja Kuckreja" w:date="2016-05-27T14:13:00Z"/>
+                <w:ins w:id="83" w:author="Pooja Kuckreja" w:date="2016-05-27T14:13:00Z"/>
                 <w:b/>
               </w:rPr>
             </w:pPr>
-            <w:ins w:id="83" w:author="Pooja Kuckreja" w:date="2016-05-27T14:13:00Z">
+            <w:ins w:id="84" w:author="Pooja Kuckreja" w:date="2016-05-27T14:13:00Z">
               <w:r>
                 <w:rPr>
                   <w:b/>
@@ -3077,10 +3178,10 @@
             <w:pPr>
               <w:spacing w:after="60"/>
               <w:rPr>
-                <w:ins w:id="84" w:author="Pooja Kuckreja" w:date="2016-05-27T14:13:00Z"/>
+                <w:ins w:id="85" w:author="Pooja Kuckreja" w:date="2016-05-27T14:13:00Z"/>
               </w:rPr>
             </w:pPr>
-            <w:ins w:id="85" w:author="Pooja Kuckreja" w:date="2016-05-27T14:13:00Z">
+            <w:ins w:id="86" w:author="Pooja Kuckreja" w:date="2016-05-27T14:13:00Z">
               <w:r>
                 <w:t>Veenus Raj</w:t>
               </w:r>
@@ -3090,7 +3191,7 @@
       </w:tr>
       <w:tr>
         <w:trPr>
-          <w:ins w:id="86" w:author="Pooja Kuckreja" w:date="2016-05-27T14:13:00Z"/>
+          <w:ins w:id="87" w:author="Pooja Kuckreja" w:date="2016-05-27T14:13:00Z"/>
         </w:trPr>
         <w:tc>
           <w:tcPr>
@@ -3101,11 +3202,11 @@
               <w:spacing w:after="60"/>
               <w:jc w:val="right"/>
               <w:rPr>
-                <w:ins w:id="87" w:author="Pooja Kuckreja" w:date="2016-05-27T14:13:00Z"/>
+                <w:ins w:id="88" w:author="Pooja Kuckreja" w:date="2016-05-27T14:13:00Z"/>
                 <w:b/>
               </w:rPr>
             </w:pPr>
-            <w:ins w:id="88" w:author="Pooja Kuckreja" w:date="2016-05-27T14:13:00Z">
+            <w:ins w:id="89" w:author="Pooja Kuckreja" w:date="2016-05-27T14:13:00Z">
               <w:r>
                 <w:rPr>
                   <w:b/>
@@ -3123,24 +3224,24 @@
             <w:pPr>
               <w:spacing w:after="60"/>
               <w:rPr>
-                <w:ins w:id="89" w:author="Pooja Kuckreja" w:date="2016-05-27T14:13:00Z"/>
+                <w:ins w:id="90" w:author="Pooja Kuckreja" w:date="2016-05-27T14:13:00Z"/>
               </w:rPr>
             </w:pPr>
-            <w:ins w:id="90" w:author="Pooja Kuckreja" w:date="2016-05-27T14:13:00Z">
+            <w:ins w:id="91" w:author="Pooja Kuckreja" w:date="2016-05-27T14:13:00Z">
               <w:r>
                 <w:t xml:space="preserve">Rahul Bhaskar, Amit </w:t>
               </w:r>
-              <w:commentRangeStart w:id="91"/>
+              <w:commentRangeStart w:id="92"/>
               <w:r>
                 <w:t>Sikka</w:t>
               </w:r>
-              <w:commentRangeEnd w:id="91"/>
+              <w:commentRangeEnd w:id="92"/>
               <w:r>
                 <w:rPr>
                   <w:rStyle w:val="CommentReference"/>
                   <w:rFonts w:ascii="Times New Roman" w:hAnsi="Times New Roman"/>
                 </w:rPr>
-                <w:commentReference w:id="91"/>
+                <w:commentReference w:id="92"/>
               </w:r>
             </w:ins>
           </w:p>
@@ -3150,20 +3251,20 @@
     <w:p>
       <w:pPr>
         <w:rPr>
-          <w:ins w:id="92" w:author="Pooja Kuckreja" w:date="2016-05-27T14:13:00Z"/>
-        </w:rPr>
-      </w:pPr>
-    </w:p>
-    <w:p>
-      <w:pPr>
-        <w:rPr>
           <w:ins w:id="93" w:author="Pooja Kuckreja" w:date="2016-05-27T14:13:00Z"/>
+        </w:rPr>
+      </w:pPr>
+    </w:p>
+    <w:p>
+      <w:pPr>
+        <w:rPr>
+          <w:ins w:id="94" w:author="Pooja Kuckreja" w:date="2016-05-27T14:13:00Z"/>
           <w:b/>
           <w:sz w:val="28"/>
           <w:szCs w:val="28"/>
         </w:rPr>
       </w:pPr>
-      <w:ins w:id="94" w:author="Pooja Kuckreja" w:date="2016-05-27T14:13:00Z">
+      <w:ins w:id="95" w:author="Pooja Kuckreja" w:date="2016-05-27T14:13:00Z">
         <w:r>
           <w:rPr>
             <w:b/>
@@ -3177,11 +3278,11 @@
     <w:p>
       <w:pPr>
         <w:rPr>
-          <w:ins w:id="95" w:author="Pooja Kuckreja" w:date="2016-05-27T14:13:00Z"/>
+          <w:ins w:id="96" w:author="Pooja Kuckreja" w:date="2016-05-27T14:13:00Z"/>
           <w:i/>
         </w:rPr>
       </w:pPr>
-      <w:ins w:id="96" w:author="Pooja Kuckreja" w:date="2016-05-27T14:13:00Z">
+      <w:ins w:id="97" w:author="Pooja Kuckreja" w:date="2016-05-27T14:13:00Z">
         <w:r>
           <w:rPr>
             <w:i/>
@@ -3193,7 +3294,7 @@
     <w:p>
       <w:pPr>
         <w:rPr>
-          <w:ins w:id="97" w:author="Pooja Kuckreja" w:date="2016-05-27T14:13:00Z"/>
+          <w:ins w:id="98" w:author="Pooja Kuckreja" w:date="2016-05-27T14:13:00Z"/>
           <w:b/>
           <w:sz w:val="28"/>
           <w:szCs w:val="28"/>
@@ -3222,7 +3323,7 @@
       <w:tr>
         <w:trPr>
           <w:tblHeader/>
-          <w:ins w:id="98" w:author="Pooja Kuckreja" w:date="2016-05-27T14:13:00Z"/>
+          <w:ins w:id="99" w:author="Pooja Kuckreja" w:date="2016-05-27T14:13:00Z"/>
         </w:trPr>
         <w:tc>
           <w:tcPr>
@@ -3241,12 +3342,12 @@
             <w:pPr>
               <w:pStyle w:val="TableText"/>
               <w:rPr>
-                <w:ins w:id="99" w:author="Pooja Kuckreja" w:date="2016-05-27T14:13:00Z"/>
+                <w:ins w:id="100" w:author="Pooja Kuckreja" w:date="2016-05-27T14:13:00Z"/>
                 <w:b/>
                 <w:bCs/>
               </w:rPr>
             </w:pPr>
-            <w:ins w:id="100" w:author="Pooja Kuckreja" w:date="2016-05-27T14:13:00Z">
+            <w:ins w:id="101" w:author="Pooja Kuckreja" w:date="2016-05-27T14:13:00Z">
               <w:r>
                 <w:rPr>
                   <w:b/>
@@ -3260,12 +3361,12 @@
             <w:pPr>
               <w:pStyle w:val="TableText"/>
               <w:rPr>
-                <w:ins w:id="101" w:author="Pooja Kuckreja" w:date="2016-05-27T14:13:00Z"/>
+                <w:ins w:id="102" w:author="Pooja Kuckreja" w:date="2016-05-27T14:13:00Z"/>
                 <w:b/>
                 <w:bCs/>
               </w:rPr>
             </w:pPr>
-            <w:ins w:id="102" w:author="Pooja Kuckreja" w:date="2016-05-27T14:13:00Z">
+            <w:ins w:id="103" w:author="Pooja Kuckreja" w:date="2016-05-27T14:13:00Z">
               <w:r>
                 <w:rPr>
                   <w:b/>
@@ -3293,13 +3394,13 @@
             <w:pPr>
               <w:pStyle w:val="TableText"/>
               <w:rPr>
-                <w:ins w:id="103" w:author="Pooja Kuckreja" w:date="2016-05-27T14:13:00Z"/>
+                <w:ins w:id="104" w:author="Pooja Kuckreja" w:date="2016-05-27T14:13:00Z"/>
                 <w:b/>
                 <w:bCs/>
               </w:rPr>
             </w:pPr>
             <w:proofErr w:type="spellStart"/>
-            <w:ins w:id="104" w:author="Pooja Kuckreja" w:date="2016-05-27T14:13:00Z">
+            <w:ins w:id="105" w:author="Pooja Kuckreja" w:date="2016-05-27T14:13:00Z">
               <w:r>
                 <w:rPr>
                   <w:b/>
@@ -3335,12 +3436,12 @@
             <w:pPr>
               <w:pStyle w:val="TableText"/>
               <w:rPr>
-                <w:ins w:id="105" w:author="Pooja Kuckreja" w:date="2016-05-27T14:13:00Z"/>
+                <w:ins w:id="106" w:author="Pooja Kuckreja" w:date="2016-05-27T14:13:00Z"/>
                 <w:b/>
                 <w:bCs/>
               </w:rPr>
             </w:pPr>
-            <w:ins w:id="106" w:author="Pooja Kuckreja" w:date="2016-05-27T14:13:00Z">
+            <w:ins w:id="107" w:author="Pooja Kuckreja" w:date="2016-05-27T14:13:00Z">
               <w:r>
                 <w:rPr>
                   <w:b/>
@@ -3354,7 +3455,7 @@
       </w:tr>
       <w:tr>
         <w:trPr>
-          <w:ins w:id="107" w:author="Pooja Kuckreja" w:date="2016-05-27T14:13:00Z"/>
+          <w:ins w:id="108" w:author="Pooja Kuckreja" w:date="2016-05-27T14:13:00Z"/>
         </w:trPr>
         <w:tc>
           <w:tcPr>
@@ -3363,7 +3464,7 @@
           <w:p>
             <w:pPr>
               <w:rPr>
-                <w:ins w:id="108" w:author="Pooja Kuckreja" w:date="2016-05-27T14:13:00Z"/>
+                <w:ins w:id="109" w:author="Pooja Kuckreja" w:date="2016-05-27T14:13:00Z"/>
               </w:rPr>
             </w:pPr>
           </w:p>
@@ -3375,7 +3476,7 @@
           <w:p>
             <w:pPr>
               <w:rPr>
-                <w:ins w:id="109" w:author="Pooja Kuckreja" w:date="2016-05-27T14:13:00Z"/>
+                <w:ins w:id="110" w:author="Pooja Kuckreja" w:date="2016-05-27T14:13:00Z"/>
               </w:rPr>
             </w:pPr>
           </w:p>
@@ -3387,7 +3488,7 @@
           <w:p>
             <w:pPr>
               <w:rPr>
-                <w:ins w:id="110" w:author="Pooja Kuckreja" w:date="2016-05-27T14:13:00Z"/>
+                <w:ins w:id="111" w:author="Pooja Kuckreja" w:date="2016-05-27T14:13:00Z"/>
               </w:rPr>
             </w:pPr>
           </w:p>
@@ -3395,7 +3496,7 @@
       </w:tr>
       <w:tr>
         <w:trPr>
-          <w:ins w:id="111" w:author="Pooja Kuckreja" w:date="2016-05-27T14:13:00Z"/>
+          <w:ins w:id="112" w:author="Pooja Kuckreja" w:date="2016-05-27T14:13:00Z"/>
         </w:trPr>
         <w:tc>
           <w:tcPr>
@@ -3404,7 +3505,7 @@
           <w:p>
             <w:pPr>
               <w:rPr>
-                <w:ins w:id="112" w:author="Pooja Kuckreja" w:date="2016-05-27T14:13:00Z"/>
+                <w:ins w:id="113" w:author="Pooja Kuckreja" w:date="2016-05-27T14:13:00Z"/>
               </w:rPr>
             </w:pPr>
           </w:p>
@@ -3416,7 +3517,7 @@
           <w:p>
             <w:pPr>
               <w:rPr>
-                <w:ins w:id="113" w:author="Pooja Kuckreja" w:date="2016-05-27T14:13:00Z"/>
+                <w:ins w:id="114" w:author="Pooja Kuckreja" w:date="2016-05-27T14:13:00Z"/>
               </w:rPr>
             </w:pPr>
           </w:p>
@@ -3428,7 +3529,7 @@
           <w:p>
             <w:pPr>
               <w:rPr>
-                <w:ins w:id="114" w:author="Pooja Kuckreja" w:date="2016-05-27T14:13:00Z"/>
+                <w:ins w:id="115" w:author="Pooja Kuckreja" w:date="2016-05-27T14:13:00Z"/>
               </w:rPr>
             </w:pPr>
           </w:p>
@@ -3436,7 +3537,7 @@
       </w:tr>
       <w:tr>
         <w:trPr>
-          <w:ins w:id="115" w:author="Pooja Kuckreja" w:date="2016-05-27T14:13:00Z"/>
+          <w:ins w:id="116" w:author="Pooja Kuckreja" w:date="2016-05-27T14:13:00Z"/>
         </w:trPr>
         <w:tc>
           <w:tcPr>
@@ -3445,7 +3546,7 @@
           <w:p>
             <w:pPr>
               <w:rPr>
-                <w:ins w:id="116" w:author="Pooja Kuckreja" w:date="2016-05-27T14:13:00Z"/>
+                <w:ins w:id="117" w:author="Pooja Kuckreja" w:date="2016-05-27T14:13:00Z"/>
               </w:rPr>
             </w:pPr>
           </w:p>
@@ -3457,7 +3558,7 @@
           <w:p>
             <w:pPr>
               <w:rPr>
-                <w:ins w:id="117" w:author="Pooja Kuckreja" w:date="2016-05-27T14:13:00Z"/>
+                <w:ins w:id="118" w:author="Pooja Kuckreja" w:date="2016-05-27T14:13:00Z"/>
               </w:rPr>
             </w:pPr>
           </w:p>
@@ -3469,7 +3570,7 @@
           <w:p>
             <w:pPr>
               <w:rPr>
-                <w:ins w:id="118" w:author="Pooja Kuckreja" w:date="2016-05-27T14:13:00Z"/>
+                <w:ins w:id="119" w:author="Pooja Kuckreja" w:date="2016-05-27T14:13:00Z"/>
               </w:rPr>
             </w:pPr>
           </w:p>
@@ -3479,20 +3580,20 @@
     <w:p>
       <w:pPr>
         <w:rPr>
-          <w:ins w:id="119" w:author="Pooja Kuckreja" w:date="2016-05-27T14:13:00Z"/>
-        </w:rPr>
-      </w:pPr>
-    </w:p>
-    <w:p>
-      <w:pPr>
-        <w:rPr>
           <w:ins w:id="120" w:author="Pooja Kuckreja" w:date="2016-05-27T14:13:00Z"/>
+        </w:rPr>
+      </w:pPr>
+    </w:p>
+    <w:p>
+      <w:pPr>
+        <w:rPr>
+          <w:ins w:id="121" w:author="Pooja Kuckreja" w:date="2016-05-27T14:13:00Z"/>
           <w:b/>
           <w:sz w:val="28"/>
           <w:szCs w:val="28"/>
         </w:rPr>
       </w:pPr>
-      <w:ins w:id="121" w:author="Pooja Kuckreja" w:date="2016-05-27T14:13:00Z">
+      <w:ins w:id="122" w:author="Pooja Kuckreja" w:date="2016-05-27T14:13:00Z">
         <w:r>
           <w:rPr>
             <w:b/>
@@ -3506,13 +3607,13 @@
     <w:p>
       <w:pPr>
         <w:rPr>
-          <w:ins w:id="122" w:author="Pooja Kuckreja" w:date="2016-05-27T14:13:00Z"/>
+          <w:ins w:id="123" w:author="Pooja Kuckreja" w:date="2016-05-27T14:13:00Z"/>
           <w:rFonts w:cs="Arial"/>
           <w:snapToGrid w:val="0"/>
           <w:szCs w:val="20"/>
         </w:rPr>
       </w:pPr>
-      <w:ins w:id="123" w:author="Pooja Kuckreja" w:date="2016-05-27T14:13:00Z">
+      <w:ins w:id="124" w:author="Pooja Kuckreja" w:date="2016-05-27T14:13:00Z">
         <w:r>
           <w:rPr>
             <w:rFonts w:cs="Arial"/>
@@ -3526,13 +3627,13 @@
     <w:p>
       <w:pPr>
         <w:rPr>
-          <w:ins w:id="124" w:author="Pooja Kuckreja" w:date="2016-05-27T14:13:00Z"/>
+          <w:ins w:id="125" w:author="Pooja Kuckreja" w:date="2016-05-27T14:13:00Z"/>
           <w:rFonts w:cs="Arial"/>
           <w:snapToGrid w:val="0"/>
           <w:szCs w:val="20"/>
         </w:rPr>
       </w:pPr>
-      <w:ins w:id="125" w:author="Pooja Kuckreja" w:date="2016-05-27T14:13:00Z">
+      <w:ins w:id="126" w:author="Pooja Kuckreja" w:date="2016-05-27T14:13:00Z">
         <w:r>
           <w:rPr>
             <w:rFonts w:cs="Arial"/>
@@ -3546,7 +3647,7 @@
             <w:rStyle w:val="CommentReference"/>
             <w:rFonts w:ascii="Times New Roman" w:hAnsi="Times New Roman"/>
           </w:rPr>
-          <w:commentReference w:id="126"/>
+          <w:commentReference w:id="127"/>
         </w:r>
         <w:r>
           <w:rPr>
@@ -3569,7 +3670,7 @@
     <w:p>
       <w:pPr>
         <w:rPr>
-          <w:ins w:id="127" w:author="Pooja Kuckreja" w:date="2016-05-27T14:13:00Z"/>
+          <w:ins w:id="128" w:author="Pooja Kuckreja" w:date="2016-05-27T14:13:00Z"/>
           <w:rFonts w:cs="Arial"/>
           <w:szCs w:val="20"/>
         </w:rPr>
@@ -3579,9 +3680,9 @@
       <w:pPr>
         <w:spacing w:before="0"/>
         <w:rPr>
-          <w:ins w:id="128" w:author="Pooja Kuckreja" w:date="2016-05-27T14:26:00Z"/>
-        </w:rPr>
-        <w:pPrChange w:id="129" w:author="Pooja Kuckreja" w:date="2016-05-27T14:25:00Z">
+          <w:ins w:id="129" w:author="Pooja Kuckreja" w:date="2016-05-27T14:26:00Z"/>
+        </w:rPr>
+        <w:pPrChange w:id="130" w:author="Pooja Kuckreja" w:date="2016-05-27T14:25:00Z">
           <w:pPr>
             <w:spacing w:before="60"/>
           </w:pPr>
@@ -3592,15 +3693,15 @@
       <w:pPr>
         <w:spacing w:before="0"/>
         <w:rPr>
-          <w:del w:id="130" w:author="Pooja Kuckreja" w:date="2016-05-27T14:25:00Z"/>
-        </w:rPr>
-        <w:pPrChange w:id="131" w:author="Pooja Kuckreja" w:date="2016-05-27T14:25:00Z">
+          <w:del w:id="131" w:author="Pooja Kuckreja" w:date="2016-05-27T14:25:00Z"/>
+        </w:rPr>
+        <w:pPrChange w:id="132" w:author="Pooja Kuckreja" w:date="2016-05-27T14:25:00Z">
           <w:pPr>
             <w:spacing w:before="60"/>
           </w:pPr>
         </w:pPrChange>
       </w:pPr>
-      <w:del w:id="132" w:author="Pooja Kuckreja" w:date="2016-05-27T14:25:00Z">
+      <w:del w:id="133" w:author="Pooja Kuckreja" w:date="2016-05-27T14:25:00Z">
         <w:r>
           <w:br w:type="page"/>
         </w:r>
@@ -3613,13 +3714,13 @@
           <w:tab w:val="clear" w:pos="360"/>
         </w:tabs>
         <w:ind w:left="547" w:hanging="547"/>
-        <w:pPrChange w:id="133" w:author="Pooja Kuckreja" w:date="2016-05-27T14:28:00Z">
+        <w:pPrChange w:id="134" w:author="Pooja Kuckreja" w:date="2016-05-27T14:28:00Z">
           <w:pPr>
             <w:pStyle w:val="Heading1"/>
           </w:pPr>
         </w:pPrChange>
       </w:pPr>
-      <w:bookmarkStart w:id="134" w:name="_Toc452048433"/>
+      <w:bookmarkStart w:id="135" w:name="_Toc452137325"/>
       <w:r>
         <w:lastRenderedPageBreak/>
         <w:t xml:space="preserve">Requirement </w:t>
@@ -3627,7 +3728,7 @@
       <w:r>
         <w:t>Overview</w:t>
       </w:r>
-      <w:bookmarkEnd w:id="134"/>
+      <w:bookmarkEnd w:id="135"/>
     </w:p>
     <w:p>
       <w:pPr>
@@ -3665,21 +3766,21 @@
       <w:pPr>
         <w:pStyle w:val="Heading2"/>
       </w:pPr>
-      <w:bookmarkStart w:id="135" w:name="_Toc452048434"/>
+      <w:bookmarkStart w:id="136" w:name="_Toc452137326"/>
       <w:r>
         <w:t xml:space="preserve">Current </w:t>
       </w:r>
-      <w:del w:id="136" w:author="Rahul Bhaskar" w:date="2016-05-27T04:34:00Z">
+      <w:del w:id="137" w:author="Rahul Bhaskar" w:date="2016-05-27T04:34:00Z">
         <w:r>
           <w:delText>System Processes</w:delText>
         </w:r>
       </w:del>
-      <w:bookmarkEnd w:id="135"/>
-      <w:ins w:id="137" w:author="Rahul Bhaskar" w:date="2016-05-27T04:34:00Z">
+      <w:ins w:id="138" w:author="Rahul Bhaskar" w:date="2016-05-27T04:34:00Z">
         <w:r>
           <w:t>Mode of Operation</w:t>
         </w:r>
       </w:ins>
+      <w:bookmarkEnd w:id="136"/>
     </w:p>
     <w:p>
       <w:pPr>
@@ -3693,7 +3794,7 @@
         </w:rPr>
         <w:t xml:space="preserve">To help with a context on </w:t>
       </w:r>
-      <w:del w:id="138" w:author="Rahul Bhaskar" w:date="2016-05-27T04:35:00Z">
+      <w:del w:id="139" w:author="Rahul Bhaskar" w:date="2016-05-27T04:35:00Z">
         <w:r>
           <w:rPr>
             <w:i/>
@@ -3702,7 +3803,7 @@
         </w:r>
       </w:del>
       <w:proofErr w:type="spellStart"/>
-      <w:ins w:id="139" w:author="Rahul Bhaskar" w:date="2016-05-27T04:35:00Z">
+      <w:ins w:id="140" w:author="Rahul Bhaskar" w:date="2016-05-27T04:35:00Z">
         <w:r>
           <w:rPr>
             <w:i/>
@@ -3716,20 +3817,20 @@
           </w:rPr>
           <w:t xml:space="preserve"> </w:t>
         </w:r>
-        <w:commentRangeStart w:id="140"/>
+        <w:commentRangeStart w:id="141"/>
         <w:r>
           <w:rPr>
             <w:i/>
           </w:rPr>
           <w:t>how</w:t>
         </w:r>
-        <w:commentRangeEnd w:id="140"/>
+        <w:commentRangeEnd w:id="141"/>
         <w:r>
           <w:rPr>
             <w:rStyle w:val="CommentReference"/>
             <w:rFonts w:ascii="Times New Roman" w:hAnsi="Times New Roman"/>
           </w:rPr>
-          <w:commentReference w:id="140"/>
+          <w:commentReference w:id="141"/>
         </w:r>
         <w:r>
           <w:rPr>
@@ -3756,7 +3857,7 @@
     <w:p>
       <w:pPr>
         <w:rPr>
-          <w:ins w:id="141" w:author="Rahul Bhaskar" w:date="2016-05-27T04:34:00Z"/>
+          <w:ins w:id="142" w:author="Rahul Bhaskar" w:date="2016-05-27T04:34:00Z"/>
         </w:rPr>
       </w:pPr>
       <w:r>
@@ -3766,7 +3867,7 @@
     <w:p>
       <w:pPr>
         <w:rPr>
-          <w:ins w:id="142" w:author="Rahul Bhaskar" w:date="2016-05-27T04:34:00Z"/>
+          <w:ins w:id="143" w:author="Rahul Bhaskar" w:date="2016-05-27T04:34:00Z"/>
         </w:rPr>
       </w:pPr>
     </w:p>
@@ -3774,23 +3875,25 @@
       <w:pPr>
         <w:pStyle w:val="Heading2"/>
         <w:rPr>
-          <w:ins w:id="143" w:author="Rahul Bhaskar" w:date="2016-05-27T04:34:00Z"/>
-        </w:rPr>
-      </w:pPr>
-      <w:ins w:id="144" w:author="Rahul Bhaskar" w:date="2016-05-27T04:34:00Z">
+          <w:ins w:id="144" w:author="Rahul Bhaskar" w:date="2016-05-27T04:34:00Z"/>
+        </w:rPr>
+      </w:pPr>
+      <w:bookmarkStart w:id="145" w:name="_Toc452137327"/>
+      <w:ins w:id="146" w:author="Rahul Bhaskar" w:date="2016-05-27T04:34:00Z">
         <w:r>
           <w:t>Future Mode of Operation</w:t>
         </w:r>
+        <w:bookmarkEnd w:id="145"/>
       </w:ins>
     </w:p>
     <w:p>
       <w:pPr>
         <w:rPr>
-          <w:ins w:id="145" w:author="Rahul Bhaskar" w:date="2016-05-27T04:34:00Z"/>
+          <w:ins w:id="147" w:author="Rahul Bhaskar" w:date="2016-05-27T04:34:00Z"/>
           <w:i/>
         </w:rPr>
       </w:pPr>
-      <w:ins w:id="146" w:author="Rahul Bhaskar" w:date="2016-05-27T04:34:00Z">
+      <w:ins w:id="148" w:author="Rahul Bhaskar" w:date="2016-05-27T04:34:00Z">
         <w:r>
           <w:rPr>
             <w:i/>
@@ -3802,22 +3905,6 @@
             <w:i/>
           </w:rPr>
           <w:t xml:space="preserve"> help with a context on how needs of users can </w:t>
-        </w:r>
-      </w:ins>
-      <w:ins w:id="147" w:author="Rahul Bhaskar" w:date="2016-05-27T04:36:00Z">
-        <w:r>
-          <w:rPr>
-            <w:i/>
-          </w:rPr>
-          <w:t>fulfilled</w:t>
-        </w:r>
-      </w:ins>
-      <w:ins w:id="148" w:author="Rahul Bhaskar" w:date="2016-05-27T04:34:00Z">
-        <w:r>
-          <w:rPr>
-            <w:i/>
-          </w:rPr>
-          <w:t xml:space="preserve"> </w:t>
         </w:r>
       </w:ins>
       <w:ins w:id="149" w:author="Rahul Bhaskar" w:date="2016-05-27T04:36:00Z">
@@ -3825,22 +3912,38 @@
           <w:rPr>
             <w:i/>
           </w:rPr>
+          <w:t>fulfilled</w:t>
+        </w:r>
+      </w:ins>
+      <w:ins w:id="150" w:author="Rahul Bhaskar" w:date="2016-05-27T04:34:00Z">
+        <w:r>
+          <w:rPr>
+            <w:i/>
+          </w:rPr>
+          <w:t xml:space="preserve"> </w:t>
+        </w:r>
+      </w:ins>
+      <w:ins w:id="151" w:author="Rahul Bhaskar" w:date="2016-05-27T04:36:00Z">
+        <w:r>
+          <w:rPr>
+            <w:i/>
+          </w:rPr>
           <w:t xml:space="preserve">in a better and </w:t>
         </w:r>
-        <w:commentRangeStart w:id="150"/>
+        <w:commentRangeStart w:id="152"/>
         <w:r>
           <w:rPr>
             <w:i/>
           </w:rPr>
           <w:t>optimized</w:t>
         </w:r>
-        <w:commentRangeEnd w:id="150"/>
+        <w:commentRangeEnd w:id="152"/>
         <w:r>
           <w:rPr>
             <w:rStyle w:val="CommentReference"/>
             <w:rFonts w:ascii="Times New Roman" w:hAnsi="Times New Roman"/>
           </w:rPr>
-          <w:commentReference w:id="150"/>
+          <w:commentReference w:id="152"/>
         </w:r>
         <w:r>
           <w:rPr>
@@ -3856,7 +3959,7 @@
           <w:t xml:space="preserve">way </w:t>
         </w:r>
       </w:ins>
-      <w:ins w:id="151" w:author="Rahul Bhaskar" w:date="2016-05-27T04:34:00Z">
+      <w:ins w:id="153" w:author="Rahul Bhaskar" w:date="2016-05-27T04:34:00Z">
         <w:r>
           <w:rPr>
             <w:i/>
@@ -3873,124 +3976,124 @@
       </w:ins>
     </w:p>
     <w:p>
-      <w:ins w:id="152" w:author="Rahul Bhaskar" w:date="2016-05-27T04:36:00Z">
+      <w:ins w:id="154" w:author="Rahul Bhaskar" w:date="2016-05-27T04:36:00Z">
         <w:r>
           <w:t xml:space="preserve">It is desired </w:t>
-        </w:r>
-      </w:ins>
-      <w:ins w:id="153" w:author="Rahul Bhaskar" w:date="2016-05-27T04:37:00Z">
-        <w:r>
-          <w:t>to build an</w:t>
-        </w:r>
-      </w:ins>
-      <w:ins w:id="154" w:author="Rahul Bhaskar" w:date="2016-05-27T04:36:00Z">
-        <w:r>
-          <w:t xml:space="preserve"> online portal that </w:t>
         </w:r>
       </w:ins>
       <w:ins w:id="155" w:author="Rahul Bhaskar" w:date="2016-05-27T04:37:00Z">
         <w:r>
-          <w:t>facilitates</w:t>
+          <w:t>to build an</w:t>
         </w:r>
       </w:ins>
       <w:ins w:id="156" w:author="Rahul Bhaskar" w:date="2016-05-27T04:36:00Z">
         <w:r>
-          <w:t xml:space="preserve"> </w:t>
+          <w:t xml:space="preserve"> online portal that </w:t>
         </w:r>
       </w:ins>
       <w:ins w:id="157" w:author="Rahul Bhaskar" w:date="2016-05-27T04:37:00Z">
         <w:r>
+          <w:t>facilitates</w:t>
+        </w:r>
+      </w:ins>
+      <w:ins w:id="158" w:author="Rahul Bhaskar" w:date="2016-05-27T04:36:00Z">
+        <w:r>
+          <w:t xml:space="preserve"> </w:t>
+        </w:r>
+      </w:ins>
+      <w:ins w:id="159" w:author="Rahul Bhaskar" w:date="2016-05-27T04:37:00Z">
+        <w:r>
           <w:t xml:space="preserve">families intending to foster and adopt kids </w:t>
-        </w:r>
-      </w:ins>
-      <w:ins w:id="158" w:author="Rahul Bhaskar" w:date="2016-05-27T04:38:00Z">
-        <w:r>
-          <w:t xml:space="preserve">register their profiles. Upon successful registration of their </w:t>
-        </w:r>
-        <w:proofErr w:type="gramStart"/>
-        <w:r>
-          <w:t>profiles ,</w:t>
-        </w:r>
-        <w:proofErr w:type="gramEnd"/>
-        <w:r>
-          <w:t xml:space="preserve"> </w:t>
-        </w:r>
-      </w:ins>
-      <w:ins w:id="159" w:author="Rahul Bhaskar" w:date="2016-05-27T04:39:00Z">
-        <w:r>
-          <w:t>online</w:t>
         </w:r>
       </w:ins>
       <w:ins w:id="160" w:author="Rahul Bhaskar" w:date="2016-05-27T04:38:00Z">
         <w:r>
+          <w:t xml:space="preserve">register their profiles. Upon successful registration of their </w:t>
+        </w:r>
+        <w:proofErr w:type="gramStart"/>
+        <w:r>
+          <w:t>profiles ,</w:t>
+        </w:r>
+        <w:proofErr w:type="gramEnd"/>
+        <w:r>
           <w:t xml:space="preserve"> </w:t>
         </w:r>
       </w:ins>
       <w:ins w:id="161" w:author="Rahul Bhaskar" w:date="2016-05-27T04:39:00Z">
         <w:r>
-          <w:t xml:space="preserve">portal would allow them to </w:t>
+          <w:t>online</w:t>
         </w:r>
       </w:ins>
-      <w:ins w:id="162" w:author="Rahul Bhaskar" w:date="2016-05-27T04:40:00Z">
-        <w:r>
-          <w:t xml:space="preserve">easily </w:t>
+      <w:ins w:id="162" w:author="Rahul Bhaskar" w:date="2016-05-27T04:38:00Z">
+        <w:r>
+          <w:t xml:space="preserve"> </w:t>
         </w:r>
       </w:ins>
       <w:ins w:id="163" w:author="Rahul Bhaskar" w:date="2016-05-27T04:39:00Z">
         <w:r>
+          <w:t xml:space="preserve">portal would allow them to </w:t>
+        </w:r>
+      </w:ins>
+      <w:ins w:id="164" w:author="Rahul Bhaskar" w:date="2016-05-27T04:40:00Z">
+        <w:r>
+          <w:t xml:space="preserve">easily </w:t>
+        </w:r>
+      </w:ins>
+      <w:ins w:id="165" w:author="Rahul Bhaskar" w:date="2016-05-27T04:39:00Z">
+        <w:r>
           <w:t xml:space="preserve">search </w:t>
         </w:r>
-        <w:commentRangeStart w:id="164"/>
+        <w:commentRangeStart w:id="166"/>
         <w:r>
           <w:t>for</w:t>
         </w:r>
       </w:ins>
-      <w:commentRangeEnd w:id="164"/>
-      <w:ins w:id="165" w:author="Rahul Bhaskar" w:date="2016-05-27T04:41:00Z">
+      <w:commentRangeEnd w:id="166"/>
+      <w:ins w:id="167" w:author="Rahul Bhaskar" w:date="2016-05-27T04:41:00Z">
         <w:r>
           <w:rPr>
             <w:rStyle w:val="CommentReference"/>
             <w:rFonts w:ascii="Times New Roman" w:hAnsi="Times New Roman"/>
           </w:rPr>
-          <w:commentReference w:id="164"/>
+          <w:commentReference w:id="166"/>
         </w:r>
       </w:ins>
-      <w:ins w:id="166" w:author="Rahul Bhaskar" w:date="2016-05-27T04:39:00Z">
+      <w:ins w:id="168" w:author="Rahul Bhaskar" w:date="2016-05-27T04:39:00Z">
         <w:r>
           <w:t xml:space="preserve"> </w:t>
-        </w:r>
-      </w:ins>
-      <w:ins w:id="167" w:author="Rahul Bhaskar" w:date="2016-05-27T04:40:00Z">
-        <w:r>
-          <w:t>children’s needing families and communicate with the children’s caseworkers in a</w:t>
-        </w:r>
-      </w:ins>
-      <w:ins w:id="168" w:author="Rahul Bhaskar" w:date="2016-05-27T04:41:00Z">
-        <w:r>
-          <w:t>n</w:t>
         </w:r>
       </w:ins>
       <w:ins w:id="169" w:author="Rahul Bhaskar" w:date="2016-05-27T04:40:00Z">
         <w:r>
-          <w:t xml:space="preserve"> efficient and </w:t>
+          <w:t>children’s needing families and communicate with the children’s caseworkers in a</w:t>
         </w:r>
       </w:ins>
       <w:ins w:id="170" w:author="Rahul Bhaskar" w:date="2016-05-27T04:41:00Z">
         <w:r>
-          <w:t>optimized</w:t>
+          <w:t>n</w:t>
         </w:r>
       </w:ins>
       <w:ins w:id="171" w:author="Rahul Bhaskar" w:date="2016-05-27T04:40:00Z">
         <w:r>
-          <w:t xml:space="preserve"> </w:t>
+          <w:t xml:space="preserve"> efficient and </w:t>
         </w:r>
       </w:ins>
       <w:ins w:id="172" w:author="Rahul Bhaskar" w:date="2016-05-27T04:41:00Z">
         <w:r>
+          <w:t>optimized</w:t>
+        </w:r>
+      </w:ins>
+      <w:ins w:id="173" w:author="Rahul Bhaskar" w:date="2016-05-27T04:40:00Z">
+        <w:r>
+          <w:t xml:space="preserve"> </w:t>
+        </w:r>
+      </w:ins>
+      <w:ins w:id="174" w:author="Rahul Bhaskar" w:date="2016-05-27T04:41:00Z">
+        <w:r>
           <w:t>manner</w:t>
         </w:r>
       </w:ins>
-      <w:ins w:id="173" w:author="Rahul Bhaskar" w:date="2016-05-27T04:38:00Z">
+      <w:ins w:id="175" w:author="Rahul Bhaskar" w:date="2016-05-27T04:38:00Z">
         <w:r>
           <w:t xml:space="preserve"> </w:t>
         </w:r>
@@ -4000,14 +4103,14 @@
       <w:pPr>
         <w:pStyle w:val="Heading2"/>
       </w:pPr>
-      <w:bookmarkStart w:id="174" w:name="_Toc452048435"/>
+      <w:bookmarkStart w:id="176" w:name="_Toc452137328"/>
       <w:r>
         <w:t>Related Documents</w:t>
       </w:r>
       <w:r>
         <w:t>/Feature</w:t>
       </w:r>
-      <w:bookmarkEnd w:id="174"/>
+      <w:bookmarkEnd w:id="176"/>
     </w:p>
     <w:p>
       <w:pPr>
@@ -4201,10 +4304,10 @@
       <w:pPr>
         <w:pStyle w:val="Heading1"/>
       </w:pPr>
-      <w:bookmarkStart w:id="175" w:name="_Toc452048436"/>
-      <w:bookmarkStart w:id="176" w:name="_Toc131403528"/>
-      <w:bookmarkStart w:id="177" w:name="_Toc123610857"/>
-      <w:bookmarkStart w:id="178" w:name="_Toc159662601"/>
+      <w:bookmarkStart w:id="177" w:name="_Toc131403528"/>
+      <w:bookmarkStart w:id="178" w:name="_Toc123610857"/>
+      <w:bookmarkStart w:id="179" w:name="_Toc159662601"/>
+      <w:bookmarkStart w:id="180" w:name="_Toc452137329"/>
       <w:r>
         <w:lastRenderedPageBreak/>
         <w:t>Storyboard Use</w:t>
@@ -4212,7 +4315,7 @@
       <w:r>
         <w:t>r Story</w:t>
       </w:r>
-      <w:bookmarkEnd w:id="175"/>
+      <w:bookmarkEnd w:id="180"/>
     </w:p>
     <w:p>
       <w:pPr>
@@ -4258,7 +4361,7 @@
         </w:rPr>
         <w:t>.</w:t>
       </w:r>
-      <w:del w:id="179" w:author="Rahul Bhaskar" w:date="2016-05-27T03:59:00Z">
+      <w:del w:id="181" w:author="Rahul Bhaskar" w:date="2016-05-27T03:59:00Z">
         <w:r>
           <w:rPr>
             <w:i/>
@@ -4285,9 +4388,9 @@
         </w:rPr>
         <w:t xml:space="preserve"> the portal she can establish and manage </w:t>
       </w:r>
-      <w:commentRangeStart w:id="180"/>
+      <w:commentRangeStart w:id="182"/>
       <w:proofErr w:type="spellStart"/>
-      <w:ins w:id="181" w:author="Rahul Bhaskar" w:date="2016-05-27T03:59:00Z">
+      <w:ins w:id="183" w:author="Rahul Bhaskar" w:date="2016-05-27T03:59:00Z">
         <w:r>
           <w:rPr>
             <w:i/>
@@ -4295,7 +4398,7 @@
           <w:t>h</w:t>
         </w:r>
       </w:ins>
-      <w:ins w:id="182" w:author="Rahul Bhaskar" w:date="2016-05-27T04:07:00Z">
+      <w:ins w:id="184" w:author="Rahul Bhaskar" w:date="2016-05-27T04:07:00Z">
         <w:r>
           <w:rPr>
             <w:i/>
@@ -4303,21 +4406,21 @@
           <w:t>mailto:rajesh.kolachana@agreeya.com</w:t>
         </w:r>
       </w:ins>
-      <w:ins w:id="183" w:author="Rahul Bhaskar" w:date="2016-05-27T03:59:00Z">
+      <w:ins w:id="185" w:author="Rahul Bhaskar" w:date="2016-05-27T03:59:00Z">
         <w:r>
           <w:rPr>
             <w:i/>
           </w:rPr>
           <w:t>er</w:t>
         </w:r>
-        <w:commentRangeEnd w:id="180"/>
+        <w:commentRangeEnd w:id="182"/>
         <w:proofErr w:type="spellEnd"/>
         <w:r>
           <w:rPr>
             <w:rStyle w:val="CommentReference"/>
             <w:rFonts w:ascii="Times New Roman" w:hAnsi="Times New Roman"/>
           </w:rPr>
-          <w:commentReference w:id="180"/>
+          <w:commentReference w:id="182"/>
         </w:r>
         <w:r>
           <w:rPr>
@@ -4338,7 +4441,7 @@
         </w:rPr>
         <w:t xml:space="preserve"> profile</w:t>
       </w:r>
-      <w:ins w:id="184" w:author="Rahul Bhaskar" w:date="2016-05-27T04:00:00Z">
+      <w:ins w:id="186" w:author="Rahul Bhaskar" w:date="2016-05-27T04:00:00Z">
         <w:r>
           <w:rPr>
             <w:i/>
@@ -4360,7 +4463,7 @@
           <w:t xml:space="preserve"> connect with children’s caseworkers</w:t>
         </w:r>
       </w:ins>
-      <w:ins w:id="185" w:author="Rahul Bhaskar" w:date="2016-05-27T04:01:00Z">
+      <w:ins w:id="187" w:author="Rahul Bhaskar" w:date="2016-05-27T04:01:00Z">
         <w:r>
           <w:rPr>
             <w:i/>
@@ -4368,7 +4471,7 @@
           <w:t xml:space="preserve"> easily</w:t>
         </w:r>
       </w:ins>
-      <w:ins w:id="186" w:author="Rahul Bhaskar" w:date="2016-05-27T04:00:00Z">
+      <w:ins w:id="188" w:author="Rahul Bhaskar" w:date="2016-05-27T04:00:00Z">
         <w:r>
           <w:rPr>
             <w:i/>
@@ -4383,35 +4486,12 @@
         <w:t xml:space="preserve">. </w:t>
       </w:r>
       <w:proofErr w:type="spellStart"/>
-      <w:ins w:id="187" w:author="Rahul Bhaskar" w:date="2016-05-27T04:07:00Z">
+      <w:ins w:id="189" w:author="Rahul Bhaskar" w:date="2016-05-27T04:07:00Z">
         <w:r>
           <w:rPr>
             <w:i/>
           </w:rPr>
           <w:t>Ideally,</w:t>
-        </w:r>
-      </w:ins>
-      <w:ins w:id="188" w:author="Rahul Bhaskar" w:date="2016-05-27T04:02:00Z">
-        <w:r>
-          <w:rPr>
-            <w:i/>
-          </w:rPr>
-          <w:t>Children’s</w:t>
-        </w:r>
-        <w:proofErr w:type="spellEnd"/>
-        <w:r>
-          <w:rPr>
-            <w:i/>
-          </w:rPr>
-          <w:t xml:space="preserve"> caseworkers </w:t>
-        </w:r>
-      </w:ins>
-      <w:ins w:id="189" w:author="Rahul Bhaskar" w:date="2016-05-27T04:03:00Z">
-        <w:r>
-          <w:rPr>
-            <w:i/>
-          </w:rPr>
-          <w:t>search/</w:t>
         </w:r>
       </w:ins>
       <w:ins w:id="190" w:author="Rahul Bhaskar" w:date="2016-05-27T04:02:00Z">
@@ -4419,7 +4499,14 @@
           <w:rPr>
             <w:i/>
           </w:rPr>
-          <w:t>look through</w:t>
+          <w:t>Children’s</w:t>
+        </w:r>
+        <w:proofErr w:type="spellEnd"/>
+        <w:r>
+          <w:rPr>
+            <w:i/>
+          </w:rPr>
+          <w:t xml:space="preserve"> caseworkers </w:t>
         </w:r>
       </w:ins>
       <w:ins w:id="191" w:author="Rahul Bhaskar" w:date="2016-05-27T04:03:00Z">
@@ -4427,15 +4514,15 @@
           <w:rPr>
             <w:i/>
           </w:rPr>
-          <w:t xml:space="preserve"> such family profiles </w:t>
+          <w:t>search/</w:t>
         </w:r>
       </w:ins>
-      <w:ins w:id="192" w:author="Rahul Bhaskar" w:date="2016-05-27T04:06:00Z">
+      <w:ins w:id="192" w:author="Rahul Bhaskar" w:date="2016-05-27T04:02:00Z">
         <w:r>
           <w:rPr>
             <w:i/>
           </w:rPr>
-          <w:t>which have matching preferences with the characteristics of children needing families</w:t>
+          <w:t>look through</w:t>
         </w:r>
       </w:ins>
       <w:ins w:id="193" w:author="Rahul Bhaskar" w:date="2016-05-27T04:03:00Z">
@@ -4443,10 +4530,26 @@
           <w:rPr>
             <w:i/>
           </w:rPr>
+          <w:t xml:space="preserve"> such family profiles </w:t>
+        </w:r>
+      </w:ins>
+      <w:ins w:id="194" w:author="Rahul Bhaskar" w:date="2016-05-27T04:06:00Z">
+        <w:r>
+          <w:rPr>
+            <w:i/>
+          </w:rPr>
+          <w:t>which have matching preferences with the characteristics of children needing families</w:t>
+        </w:r>
+      </w:ins>
+      <w:ins w:id="195" w:author="Rahul Bhaskar" w:date="2016-05-27T04:03:00Z">
+        <w:r>
+          <w:rPr>
+            <w:i/>
+          </w:rPr>
           <w:t xml:space="preserve"> </w:t>
         </w:r>
       </w:ins>
-      <w:ins w:id="194" w:author="Rahul Bhaskar" w:date="2016-05-27T04:02:00Z">
+      <w:ins w:id="196" w:author="Rahul Bhaskar" w:date="2016-05-27T04:02:00Z">
         <w:r>
           <w:rPr>
             <w:i/>
@@ -4478,7 +4581,7 @@
         </w:rPr>
         <w:t xml:space="preserve">facilitate </w:t>
       </w:r>
-      <w:ins w:id="195" w:author="Rahul Bhaskar" w:date="2016-05-27T04:08:00Z">
+      <w:ins w:id="197" w:author="Rahul Bhaskar" w:date="2016-05-27T04:08:00Z">
         <w:r>
           <w:rPr>
             <w:i/>
@@ -4486,7 +4589,7 @@
           <w:t xml:space="preserve">parents of foster kids </w:t>
         </w:r>
       </w:ins>
-      <w:del w:id="196" w:author="Rahul Bhaskar" w:date="2016-05-27T04:08:00Z">
+      <w:del w:id="198" w:author="Rahul Bhaskar" w:date="2016-05-27T04:08:00Z">
         <w:r>
           <w:rPr>
             <w:i/>
@@ -4506,7 +4609,7 @@
         </w:rPr>
         <w:t xml:space="preserve">to search </w:t>
       </w:r>
-      <w:ins w:id="197" w:author="Rahul Bhaskar" w:date="2016-05-27T04:08:00Z">
+      <w:ins w:id="199" w:author="Rahul Bhaskar" w:date="2016-05-27T04:08:00Z">
         <w:r>
           <w:rPr>
             <w:i/>
@@ -4520,7 +4623,7 @@
         </w:rPr>
         <w:t xml:space="preserve">the </w:t>
       </w:r>
-      <w:del w:id="198" w:author="Rahul Bhaskar" w:date="2016-05-27T04:08:00Z">
+      <w:del w:id="200" w:author="Rahul Bhaskar" w:date="2016-05-27T04:08:00Z">
         <w:r>
           <w:rPr>
             <w:i/>
@@ -4534,7 +4637,7 @@
         </w:rPr>
         <w:t>child care residential facilit</w:t>
       </w:r>
-      <w:ins w:id="199" w:author="Rahul Bhaskar" w:date="2016-05-27T04:09:00Z">
+      <w:ins w:id="201" w:author="Rahul Bhaskar" w:date="2016-05-27T04:09:00Z">
         <w:r>
           <w:rPr>
             <w:i/>
@@ -4542,7 +4645,7 @@
           <w:t xml:space="preserve">ies and foster care agencies </w:t>
         </w:r>
       </w:ins>
-      <w:del w:id="200" w:author="Rahul Bhaskar" w:date="2016-05-27T04:09:00Z">
+      <w:del w:id="202" w:author="Rahul Bhaskar" w:date="2016-05-27T04:09:00Z">
         <w:r>
           <w:rPr>
             <w:i/>
@@ -4556,7 +4659,7 @@
         </w:rPr>
         <w:t xml:space="preserve"> in </w:t>
       </w:r>
-      <w:ins w:id="201" w:author="Rahul Bhaskar" w:date="2016-05-27T04:08:00Z">
+      <w:ins w:id="203" w:author="Rahul Bhaskar" w:date="2016-05-27T04:08:00Z">
         <w:r>
           <w:rPr>
             <w:i/>
@@ -4570,7 +4673,7 @@
         </w:rPr>
         <w:t xml:space="preserve">neighborhood. Samantha </w:t>
       </w:r>
-      <w:ins w:id="202" w:author="Rahul Bhaskar" w:date="2016-05-27T04:09:00Z">
+      <w:ins w:id="204" w:author="Rahul Bhaskar" w:date="2016-05-27T04:09:00Z">
         <w:r>
           <w:rPr>
             <w:i/>
@@ -4584,7 +4687,7 @@
         </w:rPr>
         <w:t>contact</w:t>
       </w:r>
-      <w:del w:id="203" w:author="Rahul Bhaskar" w:date="2016-05-27T04:09:00Z">
+      <w:del w:id="205" w:author="Rahul Bhaskar" w:date="2016-05-27T04:09:00Z">
         <w:r>
           <w:rPr>
             <w:i/>
@@ -4592,14 +4695,14 @@
           <w:delText>s</w:delText>
         </w:r>
       </w:del>
-      <w:ins w:id="204" w:author="Rahul Bhaskar" w:date="2016-05-27T04:09:00Z">
+      <w:ins w:id="206" w:author="Rahul Bhaskar" w:date="2016-05-27T04:09:00Z">
         <w:r>
           <w:rPr>
             <w:i/>
           </w:rPr>
           <w:t xml:space="preserve"> and communicate with case workers using a </w:t>
         </w:r>
-        <w:commentRangeStart w:id="205"/>
+        <w:commentRangeStart w:id="207"/>
         <w:r>
           <w:rPr>
             <w:i/>
@@ -4607,17 +4710,17 @@
           <w:t>private</w:t>
         </w:r>
       </w:ins>
-      <w:commentRangeEnd w:id="205"/>
-      <w:ins w:id="206" w:author="Rahul Bhaskar" w:date="2016-05-27T04:12:00Z">
+      <w:commentRangeEnd w:id="207"/>
+      <w:ins w:id="208" w:author="Rahul Bhaskar" w:date="2016-05-27T04:12:00Z">
         <w:r>
           <w:rPr>
             <w:rStyle w:val="CommentReference"/>
             <w:rFonts w:ascii="Times New Roman" w:hAnsi="Times New Roman"/>
           </w:rPr>
-          <w:commentReference w:id="205"/>
+          <w:commentReference w:id="207"/>
         </w:r>
       </w:ins>
-      <w:ins w:id="207" w:author="Rahul Bhaskar" w:date="2016-05-27T04:09:00Z">
+      <w:ins w:id="209" w:author="Rahul Bhaskar" w:date="2016-05-27T04:09:00Z">
         <w:r>
           <w:rPr>
             <w:i/>
@@ -4625,7 +4728,7 @@
           <w:t xml:space="preserve"> mailbox available on the portal</w:t>
         </w:r>
       </w:ins>
-      <w:del w:id="208" w:author="Rahul Bhaskar" w:date="2016-05-27T04:10:00Z">
+      <w:del w:id="210" w:author="Rahul Bhaskar" w:date="2016-05-27T04:10:00Z">
         <w:r>
           <w:rPr>
             <w:i/>
@@ -4656,12 +4759,12 @@
         </w:rPr>
         <w:t xml:space="preserve"> </w:t>
       </w:r>
-      <w:bookmarkStart w:id="209" w:name="_Toc452048437"/>
-      <w:bookmarkEnd w:id="176"/>
+      <w:bookmarkStart w:id="211" w:name="_Toc452137330"/>
+      <w:bookmarkEnd w:id="177"/>
       <w:r>
         <w:t>Functional Requirements</w:t>
       </w:r>
-      <w:bookmarkEnd w:id="209"/>
+      <w:bookmarkEnd w:id="211"/>
     </w:p>
     <w:p/>
     <w:p>
@@ -4731,14 +4834,14 @@
         </w:rPr>
         <w:t xml:space="preserve">The requirements based on discussion with </w:t>
       </w:r>
-      <w:commentRangeStart w:id="210"/>
+      <w:commentRangeStart w:id="212"/>
       <w:r>
         <w:rPr>
           <w:i/>
         </w:rPr>
         <w:t>p</w:t>
       </w:r>
-      <w:del w:id="211" w:author="Rahul Bhaskar" w:date="2016-05-27T04:10:00Z">
+      <w:del w:id="213" w:author="Rahul Bhaskar" w:date="2016-05-27T04:10:00Z">
         <w:r>
           <w:rPr>
             <w:i/>
@@ -4752,7 +4855,7 @@
         </w:rPr>
         <w:t>r</w:t>
       </w:r>
-      <w:ins w:id="212" w:author="Rahul Bhaskar" w:date="2016-05-27T04:10:00Z">
+      <w:ins w:id="214" w:author="Rahul Bhaskar" w:date="2016-05-27T04:10:00Z">
         <w:r>
           <w:rPr>
             <w:i/>
@@ -4766,13 +4869,13 @@
         </w:rPr>
         <w:t>spective</w:t>
       </w:r>
-      <w:commentRangeEnd w:id="210"/>
+      <w:commentRangeEnd w:id="212"/>
       <w:r>
         <w:rPr>
           <w:rStyle w:val="CommentReference"/>
           <w:rFonts w:ascii="Times New Roman" w:hAnsi="Times New Roman"/>
         </w:rPr>
-        <w:commentReference w:id="210"/>
+        <w:commentReference w:id="212"/>
       </w:r>
       <w:r>
         <w:rPr>
@@ -4780,7 +4883,7 @@
         </w:rPr>
         <w:t xml:space="preserve"> users are </w:t>
       </w:r>
-      <w:ins w:id="213" w:author="Rahul Bhaskar" w:date="2016-05-27T04:11:00Z">
+      <w:ins w:id="215" w:author="Rahul Bhaskar" w:date="2016-05-27T04:11:00Z">
         <w:r>
           <w:rPr>
             <w:i/>
@@ -4794,7 +4897,7 @@
         </w:rPr>
         <w:t xml:space="preserve">ranked </w:t>
       </w:r>
-      <w:del w:id="214" w:author="Rahul Bhaskar" w:date="2016-05-27T04:11:00Z">
+      <w:del w:id="216" w:author="Rahul Bhaskar" w:date="2016-05-27T04:11:00Z">
         <w:r>
           <w:rPr>
             <w:i/>
@@ -4802,7 +4905,7 @@
           <w:delText xml:space="preserve">based </w:delText>
         </w:r>
       </w:del>
-      <w:ins w:id="215" w:author="Rahul Bhaskar" w:date="2016-05-27T04:11:00Z">
+      <w:ins w:id="217" w:author="Rahul Bhaskar" w:date="2016-05-27T04:11:00Z">
         <w:r>
           <w:rPr>
             <w:i/>
@@ -4810,7 +4913,7 @@
           <w:t>using the</w:t>
         </w:r>
       </w:ins>
-      <w:del w:id="216" w:author="Rahul Bhaskar" w:date="2016-05-27T04:11:00Z">
+      <w:del w:id="218" w:author="Rahul Bhaskar" w:date="2016-05-27T04:11:00Z">
         <w:r>
           <w:rPr>
             <w:i/>
@@ -4840,7 +4943,7 @@
         </w:rPr>
         <w:t xml:space="preserve"> </w:t>
       </w:r>
-      <w:del w:id="217" w:author="Rahul Bhaskar" w:date="2016-05-27T04:11:00Z">
+      <w:del w:id="219" w:author="Rahul Bhaskar" w:date="2016-05-27T04:11:00Z">
         <w:r>
           <w:rPr>
             <w:b/>
@@ -4849,7 +4952,7 @@
           <w:delText>Standards</w:delText>
         </w:r>
       </w:del>
-      <w:ins w:id="218" w:author="Rahul Bhaskar" w:date="2016-05-27T04:11:00Z">
+      <w:ins w:id="220" w:author="Rahul Bhaskar" w:date="2016-05-27T04:11:00Z">
         <w:r>
           <w:rPr>
             <w:b/>
@@ -4862,7 +4965,7 @@
     <w:p>
       <w:pPr>
         <w:rPr>
-          <w:ins w:id="219" w:author="Rahul Bhaskar" w:date="2016-05-27T04:12:00Z"/>
+          <w:ins w:id="221" w:author="Rahul Bhaskar" w:date="2016-05-27T04:12:00Z"/>
           <w:i/>
         </w:rPr>
       </w:pPr>
@@ -4879,21 +4982,21 @@
         </w:rPr>
         <w:t xml:space="preserve">: </w:t>
       </w:r>
-      <w:commentRangeStart w:id="220"/>
-      <w:ins w:id="221" w:author="Rahul Bhaskar" w:date="2016-05-27T04:11:00Z">
+      <w:commentRangeStart w:id="222"/>
+      <w:ins w:id="223" w:author="Rahul Bhaskar" w:date="2016-05-27T04:11:00Z">
         <w:r>
           <w:rPr>
             <w:i/>
           </w:rPr>
           <w:t>Create</w:t>
         </w:r>
-        <w:commentRangeEnd w:id="220"/>
+        <w:commentRangeEnd w:id="222"/>
         <w:r>
           <w:rPr>
             <w:rStyle w:val="CommentReference"/>
             <w:rFonts w:ascii="Times New Roman" w:hAnsi="Times New Roman"/>
           </w:rPr>
-          <w:commentReference w:id="220"/>
+          <w:commentReference w:id="222"/>
         </w:r>
         <w:r>
           <w:rPr>
@@ -4918,7 +5021,7 @@
         <w:rPr>
           <w:b/>
           <w:i/>
-          <w:rPrChange w:id="222" w:author="Rahul Bhaskar" w:date="2016-05-27T04:11:00Z">
+          <w:rPrChange w:id="224" w:author="Rahul Bhaskar" w:date="2016-05-27T04:11:00Z">
             <w:rPr>
               <w:i/>
             </w:rPr>
@@ -4939,7 +5042,7 @@
           <w:i/>
         </w:rPr>
       </w:pPr>
-      <w:ins w:id="223" w:author="Rahul Bhaskar" w:date="2016-05-27T04:12:00Z">
+      <w:ins w:id="225" w:author="Rahul Bhaskar" w:date="2016-05-27T04:12:00Z">
         <w:r>
           <w:rPr>
             <w:i/>
@@ -4960,20 +5063,20 @@
           </w:rPr>
           <w:t xml:space="preserve"> Ranking </w:t>
         </w:r>
-        <w:commentRangeStart w:id="224"/>
+        <w:commentRangeStart w:id="226"/>
         <w:r>
           <w:rPr>
             <w:i/>
           </w:rPr>
           <w:t>Mus</w:t>
         </w:r>
-        <w:commentRangeEnd w:id="224"/>
+        <w:commentRangeEnd w:id="226"/>
         <w:r>
           <w:rPr>
             <w:rStyle w:val="CommentReference"/>
             <w:rFonts w:ascii="Times New Roman" w:hAnsi="Times New Roman"/>
           </w:rPr>
-          <w:commentReference w:id="224"/>
+          <w:commentReference w:id="226"/>
         </w:r>
         <w:r>
           <w:rPr>
@@ -5002,27 +5105,27 @@
         </w:rPr>
         <w:t>: Login</w:t>
       </w:r>
-      <w:ins w:id="225" w:author="Rahul Bhaskar" w:date="2016-05-27T04:13:00Z">
+      <w:ins w:id="227" w:author="Rahul Bhaskar" w:date="2016-05-27T04:13:00Z">
         <w:r>
           <w:rPr>
             <w:i/>
           </w:rPr>
           <w:t xml:space="preserve"> </w:t>
         </w:r>
-        <w:commentRangeStart w:id="226"/>
+        <w:commentRangeStart w:id="228"/>
         <w:r>
           <w:rPr>
             <w:i/>
           </w:rPr>
           <w:t>Management</w:t>
         </w:r>
-        <w:commentRangeEnd w:id="226"/>
+        <w:commentRangeEnd w:id="228"/>
         <w:r>
           <w:rPr>
             <w:rStyle w:val="CommentReference"/>
             <w:rFonts w:ascii="Times New Roman" w:hAnsi="Times New Roman"/>
           </w:rPr>
-          <w:commentReference w:id="226"/>
+          <w:commentReference w:id="228"/>
         </w:r>
         <w:r>
           <w:rPr>
@@ -5115,7 +5218,7 @@
         </w:rPr>
         <w:t xml:space="preserve">: </w:t>
       </w:r>
-      <w:del w:id="227" w:author="Rahul Bhaskar" w:date="2016-05-27T04:13:00Z">
+      <w:del w:id="229" w:author="Rahul Bhaskar" w:date="2016-05-27T04:13:00Z">
         <w:r>
           <w:rPr>
             <w:i/>
@@ -5129,27 +5232,27 @@
           <w:delText>report</w:delText>
         </w:r>
       </w:del>
-      <w:ins w:id="228" w:author="Rahul Bhaskar" w:date="2016-05-27T04:13:00Z">
+      <w:ins w:id="230" w:author="Rahul Bhaskar" w:date="2016-05-27T04:13:00Z">
         <w:r>
           <w:rPr>
             <w:i/>
           </w:rPr>
           <w:t xml:space="preserve">Report </w:t>
         </w:r>
-        <w:commentRangeStart w:id="229"/>
+        <w:commentRangeStart w:id="231"/>
         <w:r>
           <w:rPr>
             <w:i/>
           </w:rPr>
           <w:t>Technical</w:t>
         </w:r>
-        <w:commentRangeEnd w:id="229"/>
+        <w:commentRangeEnd w:id="231"/>
         <w:r>
           <w:rPr>
             <w:rStyle w:val="CommentReference"/>
             <w:rFonts w:ascii="Times New Roman" w:hAnsi="Times New Roman"/>
           </w:rPr>
-          <w:commentReference w:id="229"/>
+          <w:commentReference w:id="231"/>
         </w:r>
         <w:r>
           <w:rPr>
@@ -5169,23 +5272,23 @@
       <w:pPr>
         <w:pStyle w:val="Heading2"/>
       </w:pPr>
-      <w:bookmarkStart w:id="230" w:name="_Toc452048438"/>
+      <w:bookmarkStart w:id="232" w:name="_Toc452137331"/>
       <w:r>
         <w:t>Use Case</w:t>
       </w:r>
       <w:r>
         <w:t xml:space="preserve">: </w:t>
       </w:r>
-      <w:ins w:id="231" w:author="Rahul Bhaskar" w:date="2016-05-27T04:15:00Z">
+      <w:ins w:id="233" w:author="Rahul Bhaskar" w:date="2016-05-27T04:15:00Z">
         <w:r>
           <w:t>Create/</w:t>
         </w:r>
       </w:ins>
-      <w:commentRangeStart w:id="232"/>
+      <w:commentRangeStart w:id="234"/>
       <w:r>
         <w:t>Establish</w:t>
       </w:r>
-      <w:commentRangeEnd w:id="232"/>
+      <w:commentRangeEnd w:id="234"/>
       <w:r>
         <w:rPr>
           <w:rStyle w:val="CommentReference"/>
@@ -5195,18 +5298,18 @@
           <w:iCs w:val="0"/>
           <w:color w:val="auto"/>
         </w:rPr>
-        <w:commentReference w:id="232"/>
+        <w:commentReference w:id="234"/>
       </w:r>
       <w:r>
         <w:t xml:space="preserve"> Profile</w:t>
       </w:r>
-      <w:bookmarkEnd w:id="230"/>
+      <w:bookmarkEnd w:id="232"/>
     </w:p>
     <w:p>
       <w:pPr>
         <w:ind w:left="720"/>
         <w:rPr>
-          <w:ins w:id="233" w:author="Veenus Raj" w:date="2016-05-27T17:05:00Z"/>
+          <w:ins w:id="235" w:author="Veenus Raj" w:date="2016-05-27T17:05:00Z"/>
         </w:rPr>
       </w:pPr>
       <w:r>
@@ -5226,90 +5329,90 @@
       <w:pPr>
         <w:ind w:left="720"/>
         <w:rPr>
-          <w:del w:id="234" w:author="Veenus Raj" w:date="2016-05-27T17:14:00Z"/>
+          <w:del w:id="236" w:author="Veenus Raj" w:date="2016-05-27T17:14:00Z"/>
           <w:u w:val="single"/>
-          <w:rPrChange w:id="235" w:author="Veenus Raj" w:date="2016-05-27T17:11:00Z">
+          <w:rPrChange w:id="237" w:author="Veenus Raj" w:date="2016-05-27T17:11:00Z">
             <w:rPr>
-              <w:del w:id="236" w:author="Veenus Raj" w:date="2016-05-27T17:14:00Z"/>
+              <w:del w:id="238" w:author="Veenus Raj" w:date="2016-05-27T17:14:00Z"/>
             </w:rPr>
           </w:rPrChange>
         </w:rPr>
       </w:pPr>
-      <w:ins w:id="237" w:author="Veenus Raj" w:date="2016-05-27T17:14:00Z">
+      <w:ins w:id="239" w:author="Veenus Raj" w:date="2016-05-27T17:14:00Z">
         <w:r>
           <w:t>Additionally the portal should allow user</w:t>
-        </w:r>
-      </w:ins>
-      <w:ins w:id="238" w:author="Veenus Raj" w:date="2016-05-27T17:15:00Z">
-        <w:r>
-          <w:t>s</w:t>
-        </w:r>
-      </w:ins>
-      <w:ins w:id="239" w:author="Veenus Raj" w:date="2016-05-27T17:14:00Z">
-        <w:r>
-          <w:t xml:space="preserve"> to save partially filled </w:t>
         </w:r>
       </w:ins>
       <w:ins w:id="240" w:author="Veenus Raj" w:date="2016-05-27T17:15:00Z">
         <w:r>
+          <w:t>s</w:t>
+        </w:r>
+      </w:ins>
+      <w:ins w:id="241" w:author="Veenus Raj" w:date="2016-05-27T17:14:00Z">
+        <w:r>
+          <w:t xml:space="preserve"> to save partially filled </w:t>
+        </w:r>
+      </w:ins>
+      <w:ins w:id="242" w:author="Veenus Raj" w:date="2016-05-27T17:15:00Z">
+        <w:r>
           <w:t xml:space="preserve">registration forms so that </w:t>
-        </w:r>
-      </w:ins>
-      <w:ins w:id="241" w:author="Veenus Raj" w:date="2016-05-27T17:16:00Z">
-        <w:r>
-          <w:t>they can and exit from the portal .Users wil</w:t>
-        </w:r>
-      </w:ins>
-      <w:ins w:id="242" w:author="Veenus Raj" w:date="2016-05-27T17:19:00Z">
-        <w:r>
-          <w:t>l</w:t>
         </w:r>
       </w:ins>
       <w:ins w:id="243" w:author="Veenus Raj" w:date="2016-05-27T17:16:00Z">
         <w:r>
-          <w:t xml:space="preserve"> be a</w:t>
+          <w:t>they can and exit from the portal .Users wil</w:t>
         </w:r>
       </w:ins>
       <w:ins w:id="244" w:author="Veenus Raj" w:date="2016-05-27T17:19:00Z">
         <w:r>
-          <w:t>b</w:t>
+          <w:t>l</w:t>
         </w:r>
       </w:ins>
       <w:ins w:id="245" w:author="Veenus Raj" w:date="2016-05-27T17:16:00Z">
         <w:r>
-          <w:t>le to complet</w:t>
+          <w:t xml:space="preserve"> be a</w:t>
         </w:r>
       </w:ins>
-      <w:ins w:id="246" w:author="Veenus Raj" w:date="2016-05-27T17:17:00Z">
-        <w:r>
-          <w:t>e</w:t>
+      <w:ins w:id="246" w:author="Veenus Raj" w:date="2016-05-27T17:19:00Z">
+        <w:r>
+          <w:t>b</w:t>
         </w:r>
       </w:ins>
       <w:ins w:id="247" w:author="Veenus Raj" w:date="2016-05-27T17:16:00Z">
         <w:r>
+          <w:t>le to complet</w:t>
+        </w:r>
+      </w:ins>
+      <w:ins w:id="248" w:author="Veenus Raj" w:date="2016-05-27T17:17:00Z">
+        <w:r>
+          <w:t>e</w:t>
+        </w:r>
+      </w:ins>
+      <w:ins w:id="249" w:author="Veenus Raj" w:date="2016-05-27T17:16:00Z">
+        <w:r>
           <w:t xml:space="preserve"> the registration anytime on </w:t>
         </w:r>
-        <w:commentRangeStart w:id="248"/>
+        <w:commentRangeStart w:id="250"/>
         <w:r>
           <w:t>their</w:t>
         </w:r>
       </w:ins>
-      <w:commentRangeEnd w:id="248"/>
-      <w:ins w:id="249" w:author="Veenus Raj" w:date="2016-05-27T17:18:00Z">
+      <w:commentRangeEnd w:id="250"/>
+      <w:ins w:id="251" w:author="Veenus Raj" w:date="2016-05-27T17:18:00Z">
         <w:r>
           <w:rPr>
             <w:rStyle w:val="CommentReference"/>
             <w:rFonts w:ascii="Times New Roman" w:hAnsi="Times New Roman"/>
           </w:rPr>
-          <w:commentReference w:id="248"/>
+          <w:commentReference w:id="250"/>
         </w:r>
       </w:ins>
-      <w:ins w:id="250" w:author="Veenus Raj" w:date="2016-05-27T17:16:00Z">
+      <w:ins w:id="252" w:author="Veenus Raj" w:date="2016-05-27T17:16:00Z">
         <w:r>
           <w:t xml:space="preserve"> </w:t>
         </w:r>
       </w:ins>
-      <w:ins w:id="251" w:author="Veenus Raj" w:date="2016-05-27T17:19:00Z">
+      <w:ins w:id="253" w:author="Veenus Raj" w:date="2016-05-27T17:19:00Z">
         <w:r>
           <w:t xml:space="preserve">subsequent login on the </w:t>
         </w:r>
@@ -5743,45 +5846,45 @@
     <w:p>
       <w:pPr>
         <w:rPr>
-          <w:ins w:id="252" w:author="Veenus Raj" w:date="2016-05-27T17:19:00Z"/>
-        </w:rPr>
-      </w:pPr>
-    </w:p>
-    <w:p>
-      <w:pPr>
-        <w:rPr>
-          <w:ins w:id="253" w:author="Veenus Raj" w:date="2016-05-27T17:20:00Z"/>
-        </w:rPr>
-      </w:pPr>
-      <w:ins w:id="254" w:author="Veenus Raj" w:date="2016-05-27T17:19:00Z">
+          <w:ins w:id="254" w:author="Veenus Raj" w:date="2016-05-27T17:19:00Z"/>
+        </w:rPr>
+      </w:pPr>
+    </w:p>
+    <w:p>
+      <w:pPr>
+        <w:rPr>
+          <w:ins w:id="255" w:author="Veenus Raj" w:date="2016-05-27T17:20:00Z"/>
+        </w:rPr>
+      </w:pPr>
+      <w:ins w:id="256" w:author="Veenus Raj" w:date="2016-05-27T17:19:00Z">
         <w:r>
           <w:t xml:space="preserve">Use case diagram </w:t>
         </w:r>
-        <w:commentRangeStart w:id="255"/>
+        <w:commentRangeStart w:id="257"/>
         <w:r>
           <w:t>updated</w:t>
         </w:r>
       </w:ins>
-      <w:commentRangeEnd w:id="255"/>
-      <w:ins w:id="256" w:author="Veenus Raj" w:date="2016-05-27T17:23:00Z">
+      <w:commentRangeEnd w:id="257"/>
+      <w:ins w:id="258" w:author="Veenus Raj" w:date="2016-05-27T17:23:00Z">
         <w:r>
           <w:rPr>
             <w:rStyle w:val="CommentReference"/>
             <w:rFonts w:ascii="Times New Roman" w:hAnsi="Times New Roman"/>
           </w:rPr>
-          <w:commentReference w:id="255"/>
+          <w:commentReference w:id="257"/>
         </w:r>
       </w:ins>
     </w:p>
     <w:p>
       <w:pPr>
         <w:rPr>
-          <w:ins w:id="258" w:author="Veenus Raj" w:date="2016-05-27T17:20:00Z"/>
-        </w:rPr>
-      </w:pPr>
-    </w:p>
-    <w:p>
-      <w:ins w:id="259" w:author="Veenus Raj" w:date="2016-05-27T17:23:00Z">
+          <w:ins w:id="259" w:author="Veenus Raj" w:date="2016-05-27T17:20:00Z"/>
+        </w:rPr>
+      </w:pPr>
+    </w:p>
+    <w:p>
+      <w:ins w:id="260" w:author="Veenus Raj" w:date="2016-05-27T17:23:00Z">
         <w:r>
           <w:rPr>
             <w:noProof/>
@@ -5843,36 +5946,36 @@
       <w:pPr>
         <w:pStyle w:val="Heading2"/>
       </w:pPr>
-      <w:bookmarkStart w:id="260" w:name="_Toc452048439"/>
+      <w:bookmarkStart w:id="261" w:name="_Toc452137332"/>
       <w:r>
         <w:lastRenderedPageBreak/>
         <w:t xml:space="preserve">Use Case: User </w:t>
       </w:r>
-      <w:del w:id="261" w:author="Rahul Bhaskar" w:date="2016-05-27T04:16:00Z">
+      <w:del w:id="262" w:author="Rahul Bhaskar" w:date="2016-05-27T04:16:00Z">
         <w:r>
           <w:delText xml:space="preserve">logs </w:delText>
         </w:r>
       </w:del>
       <w:proofErr w:type="spellStart"/>
-      <w:ins w:id="262" w:author="Rahul Bhaskar" w:date="2016-05-27T04:16:00Z">
+      <w:ins w:id="263" w:author="Rahul Bhaskar" w:date="2016-05-27T04:16:00Z">
         <w:r>
           <w:t>login</w:t>
         </w:r>
       </w:ins>
-      <w:del w:id="263" w:author="Rahul Bhaskar" w:date="2016-05-27T04:16:00Z">
+      <w:del w:id="264" w:author="Rahul Bhaskar" w:date="2016-05-27T04:16:00Z">
         <w:r>
           <w:delText xml:space="preserve">in </w:delText>
         </w:r>
-        <w:commentRangeStart w:id="264"/>
+        <w:commentRangeStart w:id="265"/>
         <w:r>
           <w:delText>over</w:delText>
         </w:r>
       </w:del>
-      <w:ins w:id="265" w:author="Rahul Bhaskar" w:date="2016-05-27T04:17:00Z">
+      <w:ins w:id="266" w:author="Rahul Bhaskar" w:date="2016-05-27T04:17:00Z">
         <w:r>
           <w:t>over</w:t>
         </w:r>
-        <w:commentRangeEnd w:id="264"/>
+        <w:commentRangeEnd w:id="265"/>
         <w:proofErr w:type="spellEnd"/>
         <w:r>
           <w:rPr>
@@ -5883,13 +5986,13 @@
             <w:iCs w:val="0"/>
             <w:color w:val="auto"/>
           </w:rPr>
-          <w:commentReference w:id="264"/>
+          <w:commentReference w:id="265"/>
         </w:r>
       </w:ins>
       <w:r>
         <w:t xml:space="preserve"> the portal</w:t>
       </w:r>
-      <w:bookmarkEnd w:id="260"/>
+      <w:bookmarkEnd w:id="261"/>
     </w:p>
     <w:p>
       <w:pPr>
@@ -5902,7 +6005,7 @@
       <w:r>
         <w:t>screen.</w:t>
       </w:r>
-      <w:ins w:id="266" w:author="Rahul Bhaskar" w:date="2016-05-27T04:17:00Z">
+      <w:ins w:id="267" w:author="Rahul Bhaskar" w:date="2016-05-27T04:17:00Z">
         <w:r>
           <w:t>On</w:t>
         </w:r>
@@ -5918,19 +6021,19 @@
         <w:r>
           <w:t xml:space="preserve"> user will be prompted to input their login in </w:t>
         </w:r>
-        <w:commentRangeStart w:id="267"/>
+        <w:commentRangeStart w:id="268"/>
         <w:r>
           <w:t>credentials</w:t>
         </w:r>
       </w:ins>
-      <w:commentRangeEnd w:id="267"/>
-      <w:ins w:id="268" w:author="Rahul Bhaskar" w:date="2016-05-27T04:18:00Z">
+      <w:commentRangeEnd w:id="268"/>
+      <w:ins w:id="269" w:author="Rahul Bhaskar" w:date="2016-05-27T04:18:00Z">
         <w:r>
           <w:rPr>
             <w:rStyle w:val="CommentReference"/>
             <w:rFonts w:ascii="Times New Roman" w:hAnsi="Times New Roman"/>
           </w:rPr>
-          <w:commentReference w:id="267"/>
+          <w:commentReference w:id="268"/>
         </w:r>
       </w:ins>
       <w:r>
@@ -5944,7 +6047,7 @@
       <w:r>
         <w:t>Step1: User log in with valid credentials by providing user name and password in the</w:t>
       </w:r>
-      <w:del w:id="269" w:author="Rahul Bhaskar" w:date="2016-05-27T04:18:00Z">
+      <w:del w:id="270" w:author="Rahul Bhaskar" w:date="2016-05-27T04:18:00Z">
         <w:r>
           <w:delText>ir</w:delText>
         </w:r>
@@ -5960,22 +6063,22 @@
       <w:r>
         <w:t xml:space="preserve">Step 2: </w:t>
       </w:r>
-      <w:ins w:id="270" w:author="Rahul Bhaskar" w:date="2016-05-27T04:19:00Z">
+      <w:ins w:id="271" w:author="Rahul Bhaskar" w:date="2016-05-27T04:19:00Z">
         <w:r>
           <w:t xml:space="preserve">Upon successful validation of the </w:t>
         </w:r>
       </w:ins>
-      <w:ins w:id="271" w:author="Rahul Bhaskar" w:date="2016-05-27T04:20:00Z">
+      <w:ins w:id="272" w:author="Rahul Bhaskar" w:date="2016-05-27T04:20:00Z">
         <w:r>
           <w:t>credentials system allows user to login to the application with landing page as My Page</w:t>
         </w:r>
       </w:ins>
-      <w:ins w:id="272" w:author="Rahul Bhaskar" w:date="2016-05-27T04:21:00Z">
+      <w:ins w:id="273" w:author="Rahul Bhaskar" w:date="2016-05-27T04:21:00Z">
         <w:r>
           <w:t xml:space="preserve"> </w:t>
         </w:r>
       </w:ins>
-      <w:del w:id="273" w:author="Rahul Bhaskar" w:date="2016-05-27T04:21:00Z">
+      <w:del w:id="274" w:author="Rahul Bhaskar" w:date="2016-05-27T04:21:00Z">
         <w:r>
           <w:delText xml:space="preserve">After successful login user lands on </w:delText>
         </w:r>
@@ -5985,20 +6088,20 @@
         <w:r>
           <w:delText xml:space="preserve"> </w:delText>
         </w:r>
-        <w:commentRangeStart w:id="274"/>
+        <w:commentRangeStart w:id="275"/>
         <w:r>
           <w:delText>page</w:delText>
         </w:r>
       </w:del>
-      <w:commentRangeEnd w:id="274"/>
+      <w:commentRangeEnd w:id="275"/>
       <w:r>
         <w:rPr>
           <w:rStyle w:val="CommentReference"/>
           <w:rFonts w:ascii="Times New Roman" w:hAnsi="Times New Roman"/>
         </w:rPr>
-        <w:commentReference w:id="274"/>
-      </w:r>
-      <w:del w:id="275" w:author="Rahul Bhaskar" w:date="2016-05-27T04:21:00Z">
+        <w:commentReference w:id="275"/>
+      </w:r>
+      <w:del w:id="276" w:author="Rahul Bhaskar" w:date="2016-05-27T04:21:00Z">
         <w:r>
           <w:delText xml:space="preserve"> (user dashboard) having options as View inbox.</w:delText>
         </w:r>
@@ -6119,17 +6222,17 @@
       <w:pPr>
         <w:pStyle w:val="Heading2"/>
       </w:pPr>
-      <w:bookmarkStart w:id="276" w:name="_Toc452048440"/>
+      <w:bookmarkStart w:id="277" w:name="_Toc452137333"/>
       <w:r>
         <w:t xml:space="preserve">Use Case: </w:t>
       </w:r>
-      <w:commentRangeStart w:id="277"/>
-      <w:del w:id="278" w:author="Rahul Bhaskar" w:date="2016-05-27T04:22:00Z">
+      <w:commentRangeStart w:id="278"/>
+      <w:del w:id="279" w:author="Rahul Bhaskar" w:date="2016-05-27T04:22:00Z">
         <w:r>
           <w:delText>User</w:delText>
         </w:r>
       </w:del>
-      <w:commentRangeEnd w:id="277"/>
+      <w:commentRangeEnd w:id="278"/>
       <w:r>
         <w:rPr>
           <w:rStyle w:val="CommentReference"/>
@@ -6139,9 +6242,9 @@
           <w:iCs w:val="0"/>
           <w:color w:val="auto"/>
         </w:rPr>
-        <w:commentReference w:id="277"/>
-      </w:r>
-      <w:del w:id="279" w:author="Rahul Bhaskar" w:date="2016-05-27T04:22:00Z">
+        <w:commentReference w:id="278"/>
+      </w:r>
+      <w:del w:id="280" w:author="Rahul Bhaskar" w:date="2016-05-27T04:22:00Z">
         <w:r>
           <w:delText xml:space="preserve"> </w:delText>
         </w:r>
@@ -6149,7 +6252,7 @@
       <w:r>
         <w:t>Look up for residential facility</w:t>
       </w:r>
-      <w:bookmarkEnd w:id="276"/>
+      <w:bookmarkEnd w:id="277"/>
     </w:p>
     <w:p>
       <w:pPr>
@@ -6174,27 +6277,27 @@
       <w:r>
         <w:t>Step 2: User clicks on the Look up Residential facility, system in turn ask</w:t>
       </w:r>
-      <w:ins w:id="280" w:author="Rahul Bhaskar" w:date="2016-05-27T04:22:00Z">
+      <w:ins w:id="281" w:author="Rahul Bhaskar" w:date="2016-05-27T04:22:00Z">
         <w:r>
           <w:t xml:space="preserve">ed </w:t>
         </w:r>
-        <w:commentRangeStart w:id="281"/>
+        <w:commentRangeStart w:id="282"/>
         <w:r>
           <w:t>to</w:t>
         </w:r>
-        <w:commentRangeEnd w:id="281"/>
+        <w:commentRangeEnd w:id="282"/>
         <w:r>
           <w:rPr>
             <w:rStyle w:val="CommentReference"/>
             <w:rFonts w:ascii="Times New Roman" w:hAnsi="Times New Roman"/>
           </w:rPr>
-          <w:commentReference w:id="281"/>
+          <w:commentReference w:id="282"/>
         </w:r>
         <w:r>
           <w:t xml:space="preserve"> input </w:t>
         </w:r>
       </w:ins>
-      <w:del w:id="282" w:author="Rahul Bhaskar" w:date="2016-05-27T04:22:00Z">
+      <w:del w:id="283" w:author="Rahul Bhaskar" w:date="2016-05-27T04:22:00Z">
         <w:r>
           <w:delText xml:space="preserve"> </w:delText>
         </w:r>
@@ -6251,6 +6354,8 @@
         </w:rPr>
         <w:t>Diagram</w:t>
       </w:r>
+      <w:bookmarkStart w:id="284" w:name="_GoBack"/>
+      <w:bookmarkEnd w:id="284"/>
     </w:p>
     <w:p>
       <w:pPr>
@@ -6322,17 +6427,17 @@
       <w:pPr>
         <w:pStyle w:val="Heading2"/>
       </w:pPr>
-      <w:bookmarkStart w:id="283" w:name="_Toc452048441"/>
+      <w:bookmarkStart w:id="285" w:name="_Toc452137334"/>
       <w:r>
         <w:t xml:space="preserve">Use Case: </w:t>
       </w:r>
-      <w:commentRangeStart w:id="284"/>
-      <w:del w:id="285" w:author="Rahul Bhaskar" w:date="2016-05-27T04:23:00Z">
+      <w:commentRangeStart w:id="286"/>
+      <w:del w:id="287" w:author="Rahul Bhaskar" w:date="2016-05-27T04:23:00Z">
         <w:r>
           <w:delText>User</w:delText>
         </w:r>
       </w:del>
-      <w:commentRangeEnd w:id="284"/>
+      <w:commentRangeEnd w:id="286"/>
       <w:r>
         <w:rPr>
           <w:rStyle w:val="CommentReference"/>
@@ -6342,9 +6447,9 @@
           <w:iCs w:val="0"/>
           <w:color w:val="auto"/>
         </w:rPr>
-        <w:commentReference w:id="284"/>
-      </w:r>
-      <w:del w:id="286" w:author="Rahul Bhaskar" w:date="2016-05-27T04:23:00Z">
+        <w:commentReference w:id="286"/>
+      </w:r>
+      <w:del w:id="288" w:author="Rahul Bhaskar" w:date="2016-05-27T04:23:00Z">
         <w:r>
           <w:delText xml:space="preserve"> </w:delText>
         </w:r>
@@ -6352,7 +6457,7 @@
       <w:r>
         <w:t>Look up for Agency Location</w:t>
       </w:r>
-      <w:bookmarkEnd w:id="283"/>
+      <w:bookmarkEnd w:id="285"/>
     </w:p>
     <w:p>
       <w:pPr>
@@ -6483,8 +6588,8 @@
         <w:t xml:space="preserve">      </w:t>
       </w:r>
     </w:p>
-    <w:bookmarkEnd w:id="177"/>
     <w:bookmarkEnd w:id="178"/>
+    <w:bookmarkEnd w:id="179"/>
     <w:p/>
     <w:p/>
     <w:p/>
@@ -6494,14 +6599,14 @@
       <w:pPr>
         <w:pStyle w:val="Heading1"/>
       </w:pPr>
-      <w:bookmarkStart w:id="287" w:name="_Toc452048442"/>
+      <w:bookmarkStart w:id="289" w:name="_Toc452137335"/>
       <w:r>
         <w:t>I</w:t>
       </w:r>
       <w:r>
         <w:t>ntegration Requirements</w:t>
       </w:r>
-      <w:bookmarkEnd w:id="287"/>
+      <w:bookmarkEnd w:id="289"/>
       <w:r>
         <w:t xml:space="preserve"> </w:t>
       </w:r>
@@ -6527,11 +6632,11 @@
       <w:pPr>
         <w:pStyle w:val="Heading2"/>
       </w:pPr>
-      <w:bookmarkStart w:id="288" w:name="_Toc452048443"/>
+      <w:bookmarkStart w:id="290" w:name="_Toc452137336"/>
       <w:r>
         <w:t>Inbound Interfaces</w:t>
       </w:r>
-      <w:bookmarkEnd w:id="288"/>
+      <w:bookmarkEnd w:id="290"/>
     </w:p>
     <w:p>
       <w:pPr>
@@ -6541,49 +6646,49 @@
           <w:numId w:val="19"/>
         </w:numPr>
       </w:pPr>
-      <w:del w:id="289" w:author="Rahul Bhaskar" w:date="2016-05-27T04:23:00Z">
+      <w:del w:id="291" w:author="Rahul Bhaskar" w:date="2016-05-27T04:23:00Z">
         <w:r>
           <w:delText>None</w:delText>
         </w:r>
       </w:del>
-      <w:ins w:id="290" w:author="Rahul Bhaskar" w:date="2016-05-27T04:23:00Z">
+      <w:ins w:id="292" w:author="Rahul Bhaskar" w:date="2016-05-27T04:23:00Z">
         <w:r>
           <w:t xml:space="preserve">The system will have to be integrated with publicly exposed </w:t>
         </w:r>
       </w:ins>
-      <w:commentRangeStart w:id="291"/>
-      <w:ins w:id="292" w:author="Rahul Bhaskar" w:date="2016-05-27T04:24:00Z">
+      <w:commentRangeStart w:id="293"/>
+      <w:ins w:id="294" w:author="Rahul Bhaskar" w:date="2016-05-27T04:24:00Z">
         <w:r>
           <w:t>HHS</w:t>
         </w:r>
       </w:ins>
-      <w:commentRangeEnd w:id="291"/>
-      <w:ins w:id="293" w:author="Rahul Bhaskar" w:date="2016-05-27T04:25:00Z">
+      <w:commentRangeEnd w:id="293"/>
+      <w:ins w:id="295" w:author="Rahul Bhaskar" w:date="2016-05-27T04:25:00Z">
         <w:r>
           <w:rPr>
             <w:rStyle w:val="CommentReference"/>
             <w:rFonts w:ascii="Times New Roman" w:hAnsi="Times New Roman"/>
             <w:lang w:bidi="ar-SA"/>
           </w:rPr>
-          <w:commentReference w:id="291"/>
-        </w:r>
-      </w:ins>
-      <w:ins w:id="294" w:author="Rahul Bhaskar" w:date="2016-05-27T04:24:00Z">
-        <w:r>
-          <w:t xml:space="preserve"> </w:t>
-        </w:r>
-      </w:ins>
-      <w:ins w:id="295" w:author="Rahul Bhaskar" w:date="2016-05-27T04:23:00Z">
-        <w:r>
-          <w:t xml:space="preserve">API </w:t>
+          <w:commentReference w:id="293"/>
         </w:r>
       </w:ins>
       <w:ins w:id="296" w:author="Rahul Bhaskar" w:date="2016-05-27T04:24:00Z">
         <w:r>
+          <w:t xml:space="preserve"> </w:t>
+        </w:r>
+      </w:ins>
+      <w:ins w:id="297" w:author="Rahul Bhaskar" w:date="2016-05-27T04:23:00Z">
+        <w:r>
+          <w:t xml:space="preserve">API </w:t>
+        </w:r>
+      </w:ins>
+      <w:ins w:id="298" w:author="Rahul Bhaskar" w:date="2016-05-27T04:24:00Z">
+        <w:r>
           <w:t xml:space="preserve">to retrieve information related to the location of the Foster Care </w:t>
         </w:r>
       </w:ins>
-      <w:ins w:id="297" w:author="Rahul Bhaskar" w:date="2016-05-27T04:25:00Z">
+      <w:ins w:id="299" w:author="Rahul Bhaskar" w:date="2016-05-27T04:25:00Z">
         <w:r>
           <w:t xml:space="preserve">Agencies in the </w:t>
         </w:r>
@@ -6601,11 +6706,11 @@
       <w:pPr>
         <w:pStyle w:val="Heading2"/>
       </w:pPr>
-      <w:bookmarkStart w:id="298" w:name="_Toc452048444"/>
+      <w:bookmarkStart w:id="300" w:name="_Toc452137337"/>
       <w:r>
         <w:t>Outbound Interfaces</w:t>
       </w:r>
-      <w:bookmarkEnd w:id="298"/>
+      <w:bookmarkEnd w:id="300"/>
     </w:p>
     <w:p/>
     <w:p/>
@@ -6638,13 +6743,13 @@
       <w:pPr>
         <w:pStyle w:val="Heading1"/>
       </w:pPr>
-      <w:bookmarkStart w:id="299" w:name="_Toc209582841"/>
-      <w:bookmarkStart w:id="300" w:name="_Toc452048445"/>
+      <w:bookmarkStart w:id="301" w:name="_Toc209582841"/>
+      <w:bookmarkStart w:id="302" w:name="_Toc452137338"/>
       <w:r>
         <w:t>Non-Functional Requirements</w:t>
       </w:r>
-      <w:bookmarkEnd w:id="299"/>
-      <w:bookmarkEnd w:id="300"/>
+      <w:bookmarkEnd w:id="301"/>
+      <w:bookmarkEnd w:id="302"/>
     </w:p>
     <w:p>
       <w:pPr>
@@ -6668,37 +6773,37 @@
           <w:numId w:val="19"/>
         </w:numPr>
         <w:rPr>
-          <w:rPrChange w:id="301" w:author="Rahul Bhaskar" w:date="2016-05-27T04:27:00Z">
+          <w:rPrChange w:id="303" w:author="Rahul Bhaskar" w:date="2016-05-27T04:27:00Z">
             <w:rPr>
               <w:strike/>
             </w:rPr>
           </w:rPrChange>
         </w:rPr>
-        <w:pPrChange w:id="302" w:author="Rahul Bhaskar" w:date="2016-05-27T04:27:00Z">
+        <w:pPrChange w:id="304" w:author="Rahul Bhaskar" w:date="2016-05-27T04:27:00Z">
           <w:pPr/>
         </w:pPrChange>
       </w:pPr>
-      <w:ins w:id="303" w:author="Rahul Bhaskar" w:date="2016-05-27T04:27:00Z">
+      <w:ins w:id="305" w:author="Rahul Bhaskar" w:date="2016-05-27T04:27:00Z">
         <w:r>
           <w:t xml:space="preserve">The UI design will be responsive in </w:t>
         </w:r>
-        <w:commentRangeStart w:id="304"/>
+        <w:commentRangeStart w:id="306"/>
         <w:r>
           <w:t>nature</w:t>
         </w:r>
       </w:ins>
-      <w:commentRangeEnd w:id="304"/>
-      <w:ins w:id="305" w:author="Rahul Bhaskar" w:date="2016-05-27T04:28:00Z">
+      <w:commentRangeEnd w:id="306"/>
+      <w:ins w:id="307" w:author="Rahul Bhaskar" w:date="2016-05-27T04:28:00Z">
         <w:r>
           <w:rPr>
             <w:rStyle w:val="CommentReference"/>
             <w:rFonts w:ascii="Times New Roman" w:hAnsi="Times New Roman"/>
             <w:lang w:bidi="ar-SA"/>
           </w:rPr>
-          <w:commentReference w:id="304"/>
+          <w:commentReference w:id="306"/>
         </w:r>
       </w:ins>
-      <w:ins w:id="306" w:author="Rahul Bhaskar" w:date="2016-05-27T04:27:00Z">
+      <w:ins w:id="308" w:author="Rahul Bhaskar" w:date="2016-05-27T04:27:00Z">
         <w:r>
           <w:t>.</w:t>
         </w:r>
@@ -6708,13 +6813,13 @@
       <w:pPr>
         <w:pStyle w:val="Heading1"/>
       </w:pPr>
-      <w:bookmarkStart w:id="307" w:name="_Toc209582861"/>
-      <w:bookmarkStart w:id="308" w:name="_Toc452048446"/>
+      <w:bookmarkStart w:id="309" w:name="_Toc209582861"/>
+      <w:bookmarkStart w:id="310" w:name="_Toc452137339"/>
       <w:r>
         <w:t>Out of Scope</w:t>
       </w:r>
-      <w:bookmarkEnd w:id="307"/>
-      <w:bookmarkEnd w:id="308"/>
+      <w:bookmarkEnd w:id="309"/>
+      <w:bookmarkEnd w:id="310"/>
       <w:r>
         <w:t xml:space="preserve"> </w:t>
       </w:r>
@@ -6755,12 +6860,12 @@
       <w:pPr>
         <w:pStyle w:val="Heading1"/>
       </w:pPr>
-      <w:bookmarkStart w:id="309" w:name="_Toc452048447"/>
+      <w:bookmarkStart w:id="311" w:name="_Toc452137340"/>
       <w:r>
         <w:lastRenderedPageBreak/>
         <w:t>Discussion notes</w:t>
       </w:r>
-      <w:bookmarkEnd w:id="309"/>
+      <w:bookmarkEnd w:id="311"/>
     </w:p>
     <w:p>
       <w:pPr>
@@ -6840,7 +6945,7 @@
       </w:r>
     </w:p>
   </w:comment>
-  <w:comment w:id="70" w:author="Rahul Bhaskar" w:date="2016-05-27T04:29:00Z" w:initials="RB">
+  <w:comment w:id="71" w:author="Rahul Bhaskar" w:date="2016-05-27T04:29:00Z" w:initials="RB">
     <w:p>
       <w:pPr>
         <w:pStyle w:val="CommentText"/>
@@ -6856,7 +6961,7 @@
       </w:r>
     </w:p>
   </w:comment>
-  <w:comment w:id="91" w:author="Rahul Bhaskar" w:date="2016-05-27T04:29:00Z" w:initials="RB">
+  <w:comment w:id="92" w:author="Rahul Bhaskar" w:date="2016-05-27T04:29:00Z" w:initials="RB">
     <w:p>
       <w:pPr>
         <w:pStyle w:val="CommentText"/>
@@ -6872,7 +6977,7 @@
       </w:r>
     </w:p>
   </w:comment>
-  <w:comment w:id="126" w:author="Rahul Bhaskar" w:date="2016-05-27T04:30:00Z" w:initials="RB">
+  <w:comment w:id="127" w:author="Rahul Bhaskar" w:date="2016-05-27T04:30:00Z" w:initials="RB">
     <w:p>
       <w:pPr>
         <w:pStyle w:val="CommentText"/>
@@ -6888,7 +6993,7 @@
       </w:r>
     </w:p>
   </w:comment>
-  <w:comment w:id="140" w:author="Rahul Bhaskar" w:date="2016-05-27T04:35:00Z" w:initials="RB">
+  <w:comment w:id="141" w:author="Rahul Bhaskar" w:date="2016-05-27T04:35:00Z" w:initials="RB">
     <w:p>
       <w:pPr>
         <w:pStyle w:val="CommentText"/>
@@ -6904,7 +7009,7 @@
       </w:r>
     </w:p>
   </w:comment>
-  <w:comment w:id="150" w:author="Rahul Bhaskar" w:date="2016-05-27T04:36:00Z" w:initials="RB">
+  <w:comment w:id="152" w:author="Rahul Bhaskar" w:date="2016-05-27T04:36:00Z" w:initials="RB">
     <w:p>
       <w:pPr>
         <w:pStyle w:val="CommentText"/>
@@ -6920,7 +7025,7 @@
       </w:r>
     </w:p>
   </w:comment>
-  <w:comment w:id="164" w:author="Rahul Bhaskar" w:date="2016-05-27T04:41:00Z" w:initials="RB">
+  <w:comment w:id="166" w:author="Rahul Bhaskar" w:date="2016-05-27T04:41:00Z" w:initials="RB">
     <w:p>
       <w:pPr>
         <w:pStyle w:val="CommentText"/>
@@ -6936,7 +7041,7 @@
       </w:r>
     </w:p>
   </w:comment>
-  <w:comment w:id="180" w:author="Rahul Bhaskar" w:date="2016-05-27T03:59:00Z" w:initials="RB">
+  <w:comment w:id="182" w:author="Rahul Bhaskar" w:date="2016-05-27T03:59:00Z" w:initials="RB">
     <w:p>
       <w:pPr>
         <w:pStyle w:val="CommentText"/>
@@ -6952,7 +7057,7 @@
       </w:r>
     </w:p>
   </w:comment>
-  <w:comment w:id="205" w:author="Rahul Bhaskar" w:date="2016-05-27T04:12:00Z" w:initials="RB">
+  <w:comment w:id="207" w:author="Rahul Bhaskar" w:date="2016-05-27T04:12:00Z" w:initials="RB">
     <w:p>
       <w:pPr>
         <w:pStyle w:val="CommentText"/>
@@ -6968,7 +7073,7 @@
       </w:r>
     </w:p>
   </w:comment>
-  <w:comment w:id="210" w:author="Rahul Bhaskar" w:date="2016-05-27T04:10:00Z" w:initials="RB">
+  <w:comment w:id="212" w:author="Rahul Bhaskar" w:date="2016-05-27T04:10:00Z" w:initials="RB">
     <w:p>
       <w:pPr>
         <w:pStyle w:val="CommentText"/>
@@ -6984,7 +7089,7 @@
       </w:r>
     </w:p>
   </w:comment>
-  <w:comment w:id="220" w:author="Rahul Bhaskar" w:date="2016-05-27T04:11:00Z" w:initials="RB">
+  <w:comment w:id="222" w:author="Rahul Bhaskar" w:date="2016-05-27T04:11:00Z" w:initials="RB">
     <w:p>
       <w:pPr>
         <w:pStyle w:val="CommentText"/>
@@ -7000,7 +7105,7 @@
       </w:r>
     </w:p>
   </w:comment>
-  <w:comment w:id="224" w:author="Rahul Bhaskar" w:date="2016-05-27T04:12:00Z" w:initials="RB">
+  <w:comment w:id="226" w:author="Rahul Bhaskar" w:date="2016-05-27T04:12:00Z" w:initials="RB">
     <w:p>
       <w:pPr>
         <w:pStyle w:val="CommentText"/>
@@ -7016,7 +7121,7 @@
       </w:r>
     </w:p>
   </w:comment>
-  <w:comment w:id="226" w:author="Rahul Bhaskar" w:date="2016-05-27T04:13:00Z" w:initials="RB">
+  <w:comment w:id="228" w:author="Rahul Bhaskar" w:date="2016-05-27T04:13:00Z" w:initials="RB">
     <w:p>
       <w:pPr>
         <w:pStyle w:val="CommentText"/>
@@ -7032,7 +7137,7 @@
       </w:r>
     </w:p>
   </w:comment>
-  <w:comment w:id="229" w:author="Rahul Bhaskar" w:date="2016-05-27T04:13:00Z" w:initials="RB">
+  <w:comment w:id="231" w:author="Rahul Bhaskar" w:date="2016-05-27T04:13:00Z" w:initials="RB">
     <w:p>
       <w:pPr>
         <w:pStyle w:val="CommentText"/>
@@ -7048,7 +7153,7 @@
       </w:r>
     </w:p>
   </w:comment>
-  <w:comment w:id="232" w:author="Rahul Bhaskar" w:date="2016-05-27T04:15:00Z" w:initials="RB">
+  <w:comment w:id="234" w:author="Rahul Bhaskar" w:date="2016-05-27T04:15:00Z" w:initials="RB">
     <w:p>
       <w:pPr>
         <w:pStyle w:val="CommentText"/>
@@ -7064,7 +7169,7 @@
       </w:r>
     </w:p>
   </w:comment>
-  <w:comment w:id="248" w:author="Veenus Raj" w:date="2016-05-27T17:18:00Z" w:initials="VR">
+  <w:comment w:id="250" w:author="Veenus Raj" w:date="2016-05-27T17:18:00Z" w:initials="VR">
     <w:p>
       <w:pPr>
         <w:pStyle w:val="CommentText"/>
@@ -7080,7 +7185,7 @@
       </w:r>
     </w:p>
   </w:comment>
-  <w:comment w:id="255" w:author="Veenus Raj" w:date="2016-05-27T17:23:00Z" w:initials="VR">
+  <w:comment w:id="257" w:author="Veenus Raj" w:date="2016-05-27T17:23:00Z" w:initials="VR">
     <w:p>
       <w:pPr>
         <w:pStyle w:val="CommentText"/>
@@ -7094,11 +7199,9 @@
       <w:r>
         <w:t>Use case diagram updated</w:t>
       </w:r>
-      <w:bookmarkStart w:id="257" w:name="_GoBack"/>
-      <w:bookmarkEnd w:id="257"/>
     </w:p>
   </w:comment>
-  <w:comment w:id="264" w:author="Rahul Bhaskar" w:date="2016-05-27T04:17:00Z" w:initials="RB">
+  <w:comment w:id="265" w:author="Rahul Bhaskar" w:date="2016-05-27T04:17:00Z" w:initials="RB">
     <w:p>
       <w:pPr>
         <w:pStyle w:val="CommentText"/>
@@ -7114,7 +7217,7 @@
       </w:r>
     </w:p>
   </w:comment>
-  <w:comment w:id="267" w:author="Rahul Bhaskar" w:date="2016-05-27T04:18:00Z" w:initials="RB">
+  <w:comment w:id="268" w:author="Rahul Bhaskar" w:date="2016-05-27T04:18:00Z" w:initials="RB">
     <w:p>
       <w:pPr>
         <w:pStyle w:val="CommentText"/>
@@ -7130,7 +7233,7 @@
       </w:r>
     </w:p>
   </w:comment>
-  <w:comment w:id="274" w:author="Rahul Bhaskar" w:date="2016-05-27T04:21:00Z" w:initials="RB">
+  <w:comment w:id="275" w:author="Rahul Bhaskar" w:date="2016-05-27T04:21:00Z" w:initials="RB">
     <w:p>
       <w:pPr>
         <w:pStyle w:val="CommentText"/>
@@ -7146,7 +7249,7 @@
       </w:r>
     </w:p>
   </w:comment>
-  <w:comment w:id="277" w:author="Rahul Bhaskar" w:date="2016-05-27T04:22:00Z" w:initials="RB">
+  <w:comment w:id="278" w:author="Rahul Bhaskar" w:date="2016-05-27T04:22:00Z" w:initials="RB">
     <w:p>
       <w:pPr>
         <w:pStyle w:val="CommentText"/>
@@ -7167,7 +7270,7 @@
       <w:proofErr w:type="spellEnd"/>
     </w:p>
   </w:comment>
-  <w:comment w:id="281" w:author="Rahul Bhaskar" w:date="2016-05-27T04:22:00Z" w:initials="RB">
+  <w:comment w:id="282" w:author="Rahul Bhaskar" w:date="2016-05-27T04:22:00Z" w:initials="RB">
     <w:p>
       <w:pPr>
         <w:pStyle w:val="CommentText"/>
@@ -7183,7 +7286,7 @@
       </w:r>
     </w:p>
   </w:comment>
-  <w:comment w:id="284" w:author="Rahul Bhaskar" w:date="2016-05-27T04:23:00Z" w:initials="RB">
+  <w:comment w:id="286" w:author="Rahul Bhaskar" w:date="2016-05-27T04:23:00Z" w:initials="RB">
     <w:p>
       <w:pPr>
         <w:pStyle w:val="CommentText"/>
@@ -7199,7 +7302,7 @@
       </w:r>
     </w:p>
   </w:comment>
-  <w:comment w:id="291" w:author="Rahul Bhaskar" w:date="2016-05-27T04:25:00Z" w:initials="RB">
+  <w:comment w:id="293" w:author="Rahul Bhaskar" w:date="2016-05-27T04:25:00Z" w:initials="RB">
     <w:p>
       <w:pPr>
         <w:pStyle w:val="CommentText"/>
@@ -7215,7 +7318,7 @@
       </w:r>
     </w:p>
   </w:comment>
-  <w:comment w:id="304" w:author="Rahul Bhaskar" w:date="2016-05-27T04:28:00Z" w:initials="RB">
+  <w:comment w:id="306" w:author="Rahul Bhaskar" w:date="2016-05-27T04:28:00Z" w:initials="RB">
     <w:p>
       <w:pPr>
         <w:pStyle w:val="CommentText"/>
@@ -7508,7 +7611,7 @@
               <w:szCs w:val="18"/>
             </w:rPr>
           </w:pPr>
-          <w:del w:id="310" w:author="Pooja Kuckreja" w:date="2016-05-27T14:04:00Z">
+          <w:del w:id="312" w:author="Pooja Kuckreja" w:date="2016-05-27T14:04:00Z">
             <w:r>
               <w:rPr>
                 <w:szCs w:val="18"/>
@@ -7556,7 +7659,7 @@
               <w:szCs w:val="18"/>
             </w:rPr>
           </w:pPr>
-          <w:del w:id="311" w:author="Pooja Kuckreja" w:date="2016-05-27T14:04:00Z">
+          <w:del w:id="313" w:author="Pooja Kuckreja" w:date="2016-05-27T14:04:00Z">
             <w:r>
               <w:rPr>
                 <w:szCs w:val="18"/>
@@ -7600,12 +7703,12 @@
     </w:tr>
   </w:tbl>
   <w:p>
-    <w:ins w:id="312" w:author="Pooja Kuckreja" w:date="2016-05-27T14:07:00Z">
+    <w:ins w:id="314" w:author="Pooja Kuckreja" w:date="2016-05-27T14:07:00Z">
       <w:r>
         <w:t xml:space="preserve">                                                                                                                                           </w:t>
       </w:r>
     </w:ins>
-    <w:ins w:id="313" w:author="Pooja Kuckreja" w:date="2016-05-27T14:23:00Z">
+    <w:ins w:id="315" w:author="Pooja Kuckreja" w:date="2016-05-27T14:23:00Z">
       <w:r>
         <w:t xml:space="preserve">    </w:t>
       </w:r>
@@ -7753,7 +7856,7 @@
             </w:rPr>
             <w:fldChar w:fldCharType="separate"/>
           </w:r>
-          <w:ins w:id="314" w:author="Veenus Raj" w:date="2016-05-27T14:33:00Z">
+          <w:ins w:id="316" w:author="Veenus Raj" w:date="2016-05-27T18:32:00Z">
             <w:r>
               <w:rPr>
                 <w:noProof/>
@@ -7763,8 +7866,8 @@
               <w:t>May 27, 2016</w:t>
             </w:r>
           </w:ins>
-          <w:ins w:id="315" w:author="Pooja Kuckreja" w:date="2016-05-27T14:30:00Z">
-            <w:del w:id="316" w:author="Veenus Raj" w:date="2016-05-27T14:33:00Z">
+          <w:ins w:id="317" w:author="Pooja Kuckreja" w:date="2016-05-27T14:30:00Z">
+            <w:del w:id="318" w:author="Veenus Raj" w:date="2016-05-27T14:33:00Z">
               <w:r>
                 <w:rPr>
                   <w:noProof/>
@@ -7775,7 +7878,7 @@
               </w:r>
             </w:del>
           </w:ins>
-          <w:del w:id="317" w:author="Veenus Raj" w:date="2016-05-27T14:33:00Z">
+          <w:del w:id="319" w:author="Veenus Raj" w:date="2016-05-27T14:33:00Z">
             <w:r>
               <w:rPr>
                 <w:noProof/>
@@ -7860,23 +7963,36 @@
               <w:szCs w:val="16"/>
             </w:rPr>
           </w:pPr>
-          <w:fldSimple w:instr=" STYLEREF  &quot;Enhancement Title&quot;  \* MERGEFORMAT ">
-            <w:r>
-              <w:rPr>
-                <w:iCs/>
-                <w:noProof/>
-                <w:sz w:val="16"/>
-                <w:szCs w:val="16"/>
-              </w:rPr>
-              <w:t>Gap calculations and</w:t>
-            </w:r>
-            <w:r>
-              <w:rPr>
-                <w:noProof/>
-              </w:rPr>
-              <w:t xml:space="preserve"> display</w:t>
-            </w:r>
-          </w:fldSimple>
+          <w:r>
+            <w:fldChar w:fldCharType="begin"/>
+          </w:r>
+          <w:r>
+            <w:instrText xml:space="preserve"> STYLEREF  "Enhancement Title"  \* MERGEFORMAT </w:instrText>
+          </w:r>
+          <w:r>
+            <w:fldChar w:fldCharType="separate"/>
+          </w:r>
+          <w:r>
+            <w:rPr>
+              <w:iCs/>
+              <w:noProof/>
+              <w:sz w:val="16"/>
+              <w:szCs w:val="16"/>
+            </w:rPr>
+            <w:t>Gap calculations and</w:t>
+          </w:r>
+          <w:r>
+            <w:rPr>
+              <w:noProof/>
+            </w:rPr>
+            <w:t xml:space="preserve"> display</w:t>
+          </w:r>
+          <w:r>
+            <w:rPr>
+              <w:noProof/>
+            </w:rPr>
+            <w:fldChar w:fldCharType="end"/>
+          </w:r>
         </w:p>
       </w:tc>
       <w:tc>
@@ -13402,6 +13518,7 @@
     <w:rsid w:val="003C3005"/>
     <w:rsid w:val="003C5DAA"/>
     <w:rsid w:val="005147B0"/>
+    <w:rsid w:val="005551A9"/>
     <w:rsid w:val="005C4DEF"/>
     <w:rsid w:val="005E2982"/>
     <w:rsid w:val="005E7F11"/>
@@ -14301,19 +14418,6 @@
 </file>
 
 <file path=customXml/item1.xml><?xml version="1.0" encoding="utf-8"?>
-<p:properties xmlns:p="http://schemas.microsoft.com/office/2006/metadata/properties" xmlns:xsi="http://www.w3.org/2001/XMLSchema-instance">
-  <documentManagement>
-    <Status xmlns="3d06f088-3a54-4954-9dc6-222aef47cba6">Pending</Status>
-    <Customer xmlns="3d06f088-3a54-4954-9dc6-222aef47cba6" xsi:nil="true"/>
-    <IFR_x0023_ xmlns="3d06f088-3a54-4954-9dc6-222aef47cba6" xsi:nil="true"/>
-    <NF_x0020__x0023_ xmlns="3d06f088-3a54-4954-9dc6-222aef47cba6" xsi:nil="true"/>
-    <Product xmlns="3d06f088-3a54-4954-9dc6-222aef47cba6" xsi:nil="true"/>
-    <IFR_x0020_Meeting_x0020_Date xmlns="3d06f088-3a54-4954-9dc6-222aef47cba6" xsi:nil="true"/>
-  </documentManagement>
-</p:properties>
-</file>
-
-<file path=customXml/item2.xml><?xml version="1.0" encoding="utf-8"?>
 <ct:contentTypeSchema xmlns:ct="http://schemas.microsoft.com/office/2006/metadata/contentType" xmlns:ma="http://schemas.microsoft.com/office/2006/metadata/properties/metaAttributes" ct:_="" ma:_="" ma:contentTypeName="Document" ma:contentTypeID="0x010100E93E522ABC9B644DB373E54CE5B9C729" ma:contentTypeVersion="6" ma:contentTypeDescription="Create a new document." ma:contentTypeScope="" ma:versionID="67879036fba1d2a4ff1de5c289cb9bfc">
   <xsd:schema xmlns:xsd="http://www.w3.org/2001/XMLSchema" xmlns:p="http://schemas.microsoft.com/office/2006/metadata/properties" xmlns:ns2="3d06f088-3a54-4954-9dc6-222aef47cba6" targetNamespace="http://schemas.microsoft.com/office/2006/metadata/properties" ma:root="true" ma:fieldsID="19896ecfe413984824916f30863f99ca" ns2:_="">
     <xsd:import namespace="3d06f088-3a54-4954-9dc6-222aef47cba6"/>
@@ -14423,6 +14527,19 @@
 </ct:contentTypeSchema>
 </file>
 
+<file path=customXml/item2.xml><?xml version="1.0" encoding="utf-8"?>
+<p:properties xmlns:p="http://schemas.microsoft.com/office/2006/metadata/properties" xmlns:xsi="http://www.w3.org/2001/XMLSchema-instance">
+  <documentManagement>
+    <Status xmlns="3d06f088-3a54-4954-9dc6-222aef47cba6">Pending</Status>
+    <Customer xmlns="3d06f088-3a54-4954-9dc6-222aef47cba6" xsi:nil="true"/>
+    <IFR_x0023_ xmlns="3d06f088-3a54-4954-9dc6-222aef47cba6" xsi:nil="true"/>
+    <NF_x0020__x0023_ xmlns="3d06f088-3a54-4954-9dc6-222aef47cba6" xsi:nil="true"/>
+    <Product xmlns="3d06f088-3a54-4954-9dc6-222aef47cba6" xsi:nil="true"/>
+    <IFR_x0020_Meeting_x0020_Date xmlns="3d06f088-3a54-4954-9dc6-222aef47cba6" xsi:nil="true"/>
+  </documentManagement>
+</p:properties>
+</file>
+
 <file path=customXml/item3.xml><?xml version="1.0" encoding="utf-8"?>
 <?mso-contentType ?>
 <FormTemplates xmlns="http://schemas.microsoft.com/sharepoint/v3/contenttype/forms">
@@ -14437,15 +14554,6 @@
 </file>
 
 <file path=customXml/itemProps1.xml><?xml version="1.0" encoding="utf-8"?>
-<ds:datastoreItem xmlns:ds="http://schemas.openxmlformats.org/officeDocument/2006/customXml" ds:itemID="{6067896D-38AB-41BD-889E-90968AE92D4D}">
-  <ds:schemaRefs>
-    <ds:schemaRef ds:uri="http://schemas.microsoft.com/office/2006/metadata/properties"/>
-    <ds:schemaRef ds:uri="3d06f088-3a54-4954-9dc6-222aef47cba6"/>
-  </ds:schemaRefs>
-</ds:datastoreItem>
-</file>
-
-<file path=customXml/itemProps2.xml><?xml version="1.0" encoding="utf-8"?>
 <ds:datastoreItem xmlns:ds="http://schemas.openxmlformats.org/officeDocument/2006/customXml" ds:itemID="{1D16F14A-2E4B-4BA7-8A22-A7CAAF6ACAE4}">
   <ds:schemaRefs>
     <ds:schemaRef ds:uri="http://schemas.microsoft.com/office/2006/metadata/contentType"/>
@@ -14462,6 +14570,15 @@
 </ds:datastoreItem>
 </file>
 
+<file path=customXml/itemProps2.xml><?xml version="1.0" encoding="utf-8"?>
+<ds:datastoreItem xmlns:ds="http://schemas.openxmlformats.org/officeDocument/2006/customXml" ds:itemID="{6067896D-38AB-41BD-889E-90968AE92D4D}">
+  <ds:schemaRefs>
+    <ds:schemaRef ds:uri="http://schemas.microsoft.com/office/2006/metadata/properties"/>
+    <ds:schemaRef ds:uri="3d06f088-3a54-4954-9dc6-222aef47cba6"/>
+  </ds:schemaRefs>
+</ds:datastoreItem>
+</file>
+
 <file path=customXml/itemProps3.xml><?xml version="1.0" encoding="utf-8"?>
 <ds:datastoreItem xmlns:ds="http://schemas.openxmlformats.org/officeDocument/2006/customXml" ds:itemID="{38CA5BC5-8D21-456E-A93A-E0775F818F6E}">
   <ds:schemaRefs>
@@ -14471,7 +14588,7 @@
 </file>
 
 <file path=customXml/itemProps4.xml><?xml version="1.0" encoding="utf-8"?>
-<ds:datastoreItem xmlns:ds="http://schemas.openxmlformats.org/officeDocument/2006/customXml" ds:itemID="{D29B3E98-0997-4852-A987-010477C727EB}">
+<ds:datastoreItem xmlns:ds="http://schemas.openxmlformats.org/officeDocument/2006/customXml" ds:itemID="{D654565A-9DD6-49E4-83C6-F1B67C06D894}">
   <ds:schemaRefs>
     <ds:schemaRef ds:uri="http://schemas.openxmlformats.org/officeDocument/2006/bibliography"/>
   </ds:schemaRefs>

</xml_diff>

<commit_message>
BRD - Minor change
</commit_message>
<xml_diff>
--- a/project-mgmt/docs/BRD_CHHS-Prototype V1.0.docx
+++ b/project-mgmt/docs/BRD_CHHS-Prototype V1.0.docx
@@ -2,7 +2,10 @@
 <file path=word/document.xml><?xml version="1.0" encoding="utf-8"?>
 <w:document xmlns:wpc="http://schemas.microsoft.com/office/word/2010/wordprocessingCanvas" xmlns:mc="http://schemas.openxmlformats.org/markup-compatibility/2006" xmlns:o="urn:schemas-microsoft-com:office:office" xmlns:r="http://schemas.openxmlformats.org/officeDocument/2006/relationships" xmlns:m="http://schemas.openxmlformats.org/officeDocument/2006/math" xmlns:v="urn:schemas-microsoft-com:vml" xmlns:wp14="http://schemas.microsoft.com/office/word/2010/wordprocessingDrawing" xmlns:wp="http://schemas.openxmlformats.org/drawingml/2006/wordprocessingDrawing" xmlns:w10="urn:schemas-microsoft-com:office:word" xmlns:w="http://schemas.openxmlformats.org/wordprocessingml/2006/main" xmlns:w14="http://schemas.microsoft.com/office/word/2010/wordml" xmlns:w15="http://schemas.microsoft.com/office/word/2012/wordml" xmlns:wpg="http://schemas.microsoft.com/office/word/2010/wordprocessingGroup" xmlns:wpi="http://schemas.microsoft.com/office/word/2010/wordprocessingInk" xmlns:wne="http://schemas.microsoft.com/office/word/2006/wordml" xmlns:wps="http://schemas.microsoft.com/office/word/2010/wordprocessingShape" mc:Ignorable="w14 w15 wp14">
   <w:body>
-    <w:p/>
+    <w:p>
+      <w:bookmarkStart w:id="0" w:name="_GoBack"/>
+      <w:bookmarkEnd w:id="0"/>
+    </w:p>
     <w:tbl>
       <w:tblPr>
         <w:tblW w:w="0" w:type="auto"/>
@@ -54,7 +57,7 @@
               <w:rPr>
                 <w:noProof/>
               </w:rPr>
-              <w:t>May 30, 2016</w:t>
+              <w:t>June 7, 2016</w:t>
             </w:r>
             <w:r>
               <w:fldChar w:fldCharType="end"/>
@@ -89,14 +92,27 @@
             <w:r>
               <w:t xml:space="preserve"> of </w:t>
             </w:r>
-            <w:fldSimple w:instr=" NUMPAGES ">
-              <w:r>
-                <w:rPr>
-                  <w:noProof/>
-                </w:rPr>
-                <w:t>8</w:t>
-              </w:r>
-            </w:fldSimple>
+            <w:r>
+              <w:fldChar w:fldCharType="begin"/>
+            </w:r>
+            <w:r>
+              <w:instrText xml:space="preserve"> NUMPAGES </w:instrText>
+            </w:r>
+            <w:r>
+              <w:fldChar w:fldCharType="separate"/>
+            </w:r>
+            <w:r>
+              <w:rPr>
+                <w:noProof/>
+              </w:rPr>
+              <w:t>8</w:t>
+            </w:r>
+            <w:r>
+              <w:rPr>
+                <w:noProof/>
+              </w:rPr>
+              <w:fldChar w:fldCharType="end"/>
+            </w:r>
           </w:p>
         </w:tc>
       </w:tr>
@@ -114,31 +130,16 @@
                 <w:szCs w:val="28"/>
               </w:rPr>
             </w:pPr>
-            <w:r>
-              <w:fldChar w:fldCharType="begin"/>
-            </w:r>
-            <w:r>
-              <w:instrText xml:space="preserve"> TITLE   \* MERGEFORMAT </w:instrText>
-            </w:r>
-            <w:r>
-              <w:fldChar w:fldCharType="separate"/>
-            </w:r>
-            <w:r>
-              <w:rPr>
-                <w:b/>
-                <w:sz w:val="28"/>
-                <w:szCs w:val="28"/>
-              </w:rPr>
-              <w:t>Business Requirements Document</w:t>
-            </w:r>
-            <w:r>
-              <w:rPr>
-                <w:b/>
-                <w:sz w:val="28"/>
-                <w:szCs w:val="28"/>
-              </w:rPr>
-              <w:fldChar w:fldCharType="end"/>
-            </w:r>
+            <w:fldSimple w:instr=" TITLE   \* MERGEFORMAT ">
+              <w:r>
+                <w:rPr>
+                  <w:b/>
+                  <w:sz w:val="28"/>
+                  <w:szCs w:val="28"/>
+                </w:rPr>
+                <w:t>Business Requirements Document</w:t>
+              </w:r>
+            </w:fldSimple>
           </w:p>
         </w:tc>
         <w:tc>
@@ -161,9 +162,7 @@
       </w:tr>
     </w:tbl>
     <w:p/>
-    <w:p>
-      <w:bookmarkStart w:id="0" w:name="_GoBack"/>
-    </w:p>
+    <w:p/>
     <w:tbl>
       <w:tblPr>
         <w:tblW w:w="0" w:type="auto"/>
@@ -202,7 +201,6 @@
             <w:shd w:val="clear" w:color="auto" w:fill="002060"/>
             <w:vAlign w:val="center"/>
           </w:tcPr>
-          <w:bookmarkEnd w:id="0"/>
           <w:p>
             <w:pPr>
               <w:spacing w:before="40" w:after="40"/>
@@ -2735,7 +2733,7 @@
               <w:rPr>
                 <w:noProof/>
               </w:rPr>
-              <w:t>May 30, 2016</w:t>
+              <w:t>June 7, 2016</w:t>
             </w:r>
             <w:r>
               <w:fldChar w:fldCharType="end"/>
@@ -2770,27 +2768,14 @@
             <w:r>
               <w:t xml:space="preserve"> of </w:t>
             </w:r>
-            <w:r>
-              <w:fldChar w:fldCharType="begin"/>
-            </w:r>
-            <w:r>
-              <w:instrText xml:space="preserve"> NUMPAGES </w:instrText>
-            </w:r>
-            <w:r>
-              <w:fldChar w:fldCharType="separate"/>
-            </w:r>
-            <w:r>
-              <w:rPr>
-                <w:noProof/>
-              </w:rPr>
-              <w:t>8</w:t>
-            </w:r>
-            <w:r>
-              <w:rPr>
-                <w:noProof/>
-              </w:rPr>
-              <w:fldChar w:fldCharType="end"/>
-            </w:r>
+            <w:fldSimple w:instr=" NUMPAGES ">
+              <w:r>
+                <w:rPr>
+                  <w:noProof/>
+                </w:rPr>
+                <w:t>8</w:t>
+              </w:r>
+            </w:fldSimple>
           </w:p>
         </w:tc>
       </w:tr>
@@ -2808,31 +2793,16 @@
                 <w:szCs w:val="28"/>
               </w:rPr>
             </w:pPr>
-            <w:r>
-              <w:fldChar w:fldCharType="begin"/>
-            </w:r>
-            <w:r>
-              <w:instrText xml:space="preserve"> TITLE   \* MERGEFORMAT </w:instrText>
-            </w:r>
-            <w:r>
-              <w:fldChar w:fldCharType="separate"/>
-            </w:r>
-            <w:r>
-              <w:rPr>
-                <w:b/>
-                <w:sz w:val="28"/>
-                <w:szCs w:val="28"/>
-              </w:rPr>
-              <w:t>Business Requirements Document</w:t>
-            </w:r>
-            <w:r>
-              <w:rPr>
-                <w:b/>
-                <w:sz w:val="28"/>
-                <w:szCs w:val="28"/>
-              </w:rPr>
-              <w:fldChar w:fldCharType="end"/>
-            </w:r>
+            <w:fldSimple w:instr=" TITLE   \* MERGEFORMAT ">
+              <w:r>
+                <w:rPr>
+                  <w:b/>
+                  <w:sz w:val="28"/>
+                  <w:szCs w:val="28"/>
+                </w:rPr>
+                <w:t>Business Requirements Document</w:t>
+              </w:r>
+            </w:fldSimple>
           </w:p>
         </w:tc>
         <w:tc>
@@ -5744,36 +5714,23 @@
               <w:szCs w:val="16"/>
             </w:rPr>
           </w:pPr>
-          <w:r>
-            <w:fldChar w:fldCharType="begin"/>
-          </w:r>
-          <w:r>
-            <w:instrText xml:space="preserve"> STYLEREF  "Enhancement Title"  \* MERGEFORMAT </w:instrText>
-          </w:r>
-          <w:r>
-            <w:fldChar w:fldCharType="separate"/>
-          </w:r>
-          <w:r>
-            <w:rPr>
-              <w:iCs/>
-              <w:noProof/>
-              <w:sz w:val="16"/>
-              <w:szCs w:val="16"/>
-            </w:rPr>
-            <w:t>Gap calculations and</w:t>
-          </w:r>
-          <w:r>
-            <w:rPr>
-              <w:noProof/>
-            </w:rPr>
-            <w:t xml:space="preserve"> display</w:t>
-          </w:r>
-          <w:r>
-            <w:rPr>
-              <w:noProof/>
-            </w:rPr>
-            <w:fldChar w:fldCharType="end"/>
-          </w:r>
+          <w:fldSimple w:instr=" STYLEREF  &quot;Enhancement Title&quot;  \* MERGEFORMAT ">
+            <w:r>
+              <w:rPr>
+                <w:iCs/>
+                <w:noProof/>
+                <w:sz w:val="16"/>
+                <w:szCs w:val="16"/>
+              </w:rPr>
+              <w:t>Gap calculations and</w:t>
+            </w:r>
+            <w:r>
+              <w:rPr>
+                <w:noProof/>
+              </w:rPr>
+              <w:t xml:space="preserve"> display</w:t>
+            </w:r>
+          </w:fldSimple>
         </w:p>
       </w:tc>
       <w:tc>
@@ -11281,6 +11238,7 @@
   <w:rsids>
     <w:rsidRoot w:val="005147B0"/>
     <w:rsid w:val="000B208E"/>
+    <w:rsid w:val="000D4343"/>
     <w:rsid w:val="001B4D7B"/>
     <w:rsid w:val="00234951"/>
     <w:rsid w:val="003C3005"/>
@@ -12189,6 +12147,28 @@
 </file>
 
 <file path=customXml/item1.xml><?xml version="1.0" encoding="utf-8"?>
+<?mso-contentType ?>
+<FormTemplates xmlns="http://schemas.microsoft.com/sharepoint/v3/contenttype/forms">
+  <Display>DocumentLibraryForm</Display>
+  <Edit>DocumentLibraryForm</Edit>
+  <New>DocumentLibraryForm</New>
+</FormTemplates>
+</file>
+
+<file path=customXml/item2.xml><?xml version="1.0" encoding="utf-8"?>
+<p:properties xmlns:p="http://schemas.microsoft.com/office/2006/metadata/properties" xmlns:xsi="http://www.w3.org/2001/XMLSchema-instance">
+  <documentManagement>
+    <Status xmlns="3d06f088-3a54-4954-9dc6-222aef47cba6">Pending</Status>
+    <Customer xmlns="3d06f088-3a54-4954-9dc6-222aef47cba6" xsi:nil="true"/>
+    <IFR_x0023_ xmlns="3d06f088-3a54-4954-9dc6-222aef47cba6" xsi:nil="true"/>
+    <NF_x0020__x0023_ xmlns="3d06f088-3a54-4954-9dc6-222aef47cba6" xsi:nil="true"/>
+    <Product xmlns="3d06f088-3a54-4954-9dc6-222aef47cba6" xsi:nil="true"/>
+    <IFR_x0020_Meeting_x0020_Date xmlns="3d06f088-3a54-4954-9dc6-222aef47cba6" xsi:nil="true"/>
+  </documentManagement>
+</p:properties>
+</file>
+
+<file path=customXml/item3.xml><?xml version="1.0" encoding="utf-8"?>
 <ct:contentTypeSchema xmlns:ct="http://schemas.microsoft.com/office/2006/metadata/contentType" xmlns:ma="http://schemas.microsoft.com/office/2006/metadata/properties/metaAttributes" ct:_="" ma:_="" ma:contentTypeName="Document" ma:contentTypeID="0x010100E93E522ABC9B644DB373E54CE5B9C729" ma:contentTypeVersion="6" ma:contentTypeDescription="Create a new document." ma:contentTypeScope="" ma:versionID="67879036fba1d2a4ff1de5c289cb9bfc">
   <xsd:schema xmlns:xsd="http://www.w3.org/2001/XMLSchema" xmlns:p="http://schemas.microsoft.com/office/2006/metadata/properties" xmlns:ns2="3d06f088-3a54-4954-9dc6-222aef47cba6" targetNamespace="http://schemas.microsoft.com/office/2006/metadata/properties" ma:root="true" ma:fieldsID="19896ecfe413984824916f30863f99ca" ns2:_="">
     <xsd:import namespace="3d06f088-3a54-4954-9dc6-222aef47cba6"/>
@@ -12298,33 +12278,28 @@
 </ct:contentTypeSchema>
 </file>
 
-<file path=customXml/item2.xml><?xml version="1.0" encoding="utf-8"?>
-<p:properties xmlns:p="http://schemas.microsoft.com/office/2006/metadata/properties" xmlns:xsi="http://www.w3.org/2001/XMLSchema-instance">
-  <documentManagement>
-    <Status xmlns="3d06f088-3a54-4954-9dc6-222aef47cba6">Pending</Status>
-    <Customer xmlns="3d06f088-3a54-4954-9dc6-222aef47cba6" xsi:nil="true"/>
-    <IFR_x0023_ xmlns="3d06f088-3a54-4954-9dc6-222aef47cba6" xsi:nil="true"/>
-    <NF_x0020__x0023_ xmlns="3d06f088-3a54-4954-9dc6-222aef47cba6" xsi:nil="true"/>
-    <Product xmlns="3d06f088-3a54-4954-9dc6-222aef47cba6" xsi:nil="true"/>
-    <IFR_x0020_Meeting_x0020_Date xmlns="3d06f088-3a54-4954-9dc6-222aef47cba6" xsi:nil="true"/>
-  </documentManagement>
-</p:properties>
-</file>
-
-<file path=customXml/item3.xml><?xml version="1.0" encoding="utf-8"?>
-<?mso-contentType ?>
-<FormTemplates xmlns="http://schemas.microsoft.com/sharepoint/v3/contenttype/forms">
-  <Display>DocumentLibraryForm</Display>
-  <Edit>DocumentLibraryForm</Edit>
-  <New>DocumentLibraryForm</New>
-</FormTemplates>
-</file>
-
 <file path=customXml/item4.xml><?xml version="1.0" encoding="utf-8"?>
 <b:Sources xmlns:b="http://schemas.openxmlformats.org/officeDocument/2006/bibliography" xmlns="http://schemas.openxmlformats.org/officeDocument/2006/bibliography" SelectedStyle="\APA.XSL" StyleName="APA"/>
 </file>
 
 <file path=customXml/itemProps1.xml><?xml version="1.0" encoding="utf-8"?>
+<ds:datastoreItem xmlns:ds="http://schemas.openxmlformats.org/officeDocument/2006/customXml" ds:itemID="{38CA5BC5-8D21-456E-A93A-E0775F818F6E}">
+  <ds:schemaRefs>
+    <ds:schemaRef ds:uri="http://schemas.microsoft.com/sharepoint/v3/contenttype/forms"/>
+  </ds:schemaRefs>
+</ds:datastoreItem>
+</file>
+
+<file path=customXml/itemProps2.xml><?xml version="1.0" encoding="utf-8"?>
+<ds:datastoreItem xmlns:ds="http://schemas.openxmlformats.org/officeDocument/2006/customXml" ds:itemID="{6067896D-38AB-41BD-889E-90968AE92D4D}">
+  <ds:schemaRefs>
+    <ds:schemaRef ds:uri="http://schemas.microsoft.com/office/2006/metadata/properties"/>
+    <ds:schemaRef ds:uri="3d06f088-3a54-4954-9dc6-222aef47cba6"/>
+  </ds:schemaRefs>
+</ds:datastoreItem>
+</file>
+
+<file path=customXml/itemProps3.xml><?xml version="1.0" encoding="utf-8"?>
 <ds:datastoreItem xmlns:ds="http://schemas.openxmlformats.org/officeDocument/2006/customXml" ds:itemID="{1D16F14A-2E4B-4BA7-8A22-A7CAAF6ACAE4}">
   <ds:schemaRefs>
     <ds:schemaRef ds:uri="http://schemas.microsoft.com/office/2006/metadata/contentType"/>
@@ -12341,25 +12316,8 @@
 </ds:datastoreItem>
 </file>
 
-<file path=customXml/itemProps2.xml><?xml version="1.0" encoding="utf-8"?>
-<ds:datastoreItem xmlns:ds="http://schemas.openxmlformats.org/officeDocument/2006/customXml" ds:itemID="{6067896D-38AB-41BD-889E-90968AE92D4D}">
-  <ds:schemaRefs>
-    <ds:schemaRef ds:uri="http://schemas.microsoft.com/office/2006/metadata/properties"/>
-    <ds:schemaRef ds:uri="3d06f088-3a54-4954-9dc6-222aef47cba6"/>
-  </ds:schemaRefs>
-</ds:datastoreItem>
-</file>
-
-<file path=customXml/itemProps3.xml><?xml version="1.0" encoding="utf-8"?>
-<ds:datastoreItem xmlns:ds="http://schemas.openxmlformats.org/officeDocument/2006/customXml" ds:itemID="{38CA5BC5-8D21-456E-A93A-E0775F818F6E}">
-  <ds:schemaRefs>
-    <ds:schemaRef ds:uri="http://schemas.microsoft.com/sharepoint/v3/contenttype/forms"/>
-  </ds:schemaRefs>
-</ds:datastoreItem>
-</file>
-
 <file path=customXml/itemProps4.xml><?xml version="1.0" encoding="utf-8"?>
-<ds:datastoreItem xmlns:ds="http://schemas.openxmlformats.org/officeDocument/2006/customXml" ds:itemID="{0DCFB650-CBCF-4A4C-BA14-12EB6BEABAF9}">
+<ds:datastoreItem xmlns:ds="http://schemas.openxmlformats.org/officeDocument/2006/customXml" ds:itemID="{237CFBF7-1F29-4DD4-A029-9EF300923ED2}">
   <ds:schemaRefs>
     <ds:schemaRef ds:uri="http://schemas.openxmlformats.org/officeDocument/2006/bibliography"/>
   </ds:schemaRefs>

</xml_diff>

<commit_message>
BRD Updated - Minor Changes
</commit_message>
<xml_diff>
--- a/project-mgmt/docs/BRD_CHHS-Prototype V1.0.docx
+++ b/project-mgmt/docs/BRD_CHHS-Prototype V1.0.docx
@@ -2,10 +2,7 @@
 <file path=word/document.xml><?xml version="1.0" encoding="utf-8"?>
 <w:document xmlns:wpc="http://schemas.microsoft.com/office/word/2010/wordprocessingCanvas" xmlns:mc="http://schemas.openxmlformats.org/markup-compatibility/2006" xmlns:o="urn:schemas-microsoft-com:office:office" xmlns:r="http://schemas.openxmlformats.org/officeDocument/2006/relationships" xmlns:m="http://schemas.openxmlformats.org/officeDocument/2006/math" xmlns:v="urn:schemas-microsoft-com:vml" xmlns:wp14="http://schemas.microsoft.com/office/word/2010/wordprocessingDrawing" xmlns:wp="http://schemas.openxmlformats.org/drawingml/2006/wordprocessingDrawing" xmlns:w10="urn:schemas-microsoft-com:office:word" xmlns:w="http://schemas.openxmlformats.org/wordprocessingml/2006/main" xmlns:w14="http://schemas.microsoft.com/office/word/2010/wordml" xmlns:w15="http://schemas.microsoft.com/office/word/2012/wordml" xmlns:wpg="http://schemas.microsoft.com/office/word/2010/wordprocessingGroup" xmlns:wpi="http://schemas.microsoft.com/office/word/2010/wordprocessingInk" xmlns:wne="http://schemas.microsoft.com/office/word/2006/wordml" xmlns:wps="http://schemas.microsoft.com/office/word/2010/wordprocessingShape" mc:Ignorable="w14 w15 wp14">
   <w:body>
-    <w:p>
-      <w:bookmarkStart w:id="0" w:name="_GoBack"/>
-      <w:bookmarkEnd w:id="0"/>
-    </w:p>
+    <w:p/>
     <w:tbl>
       <w:tblPr>
         <w:tblW w:w="0" w:type="auto"/>
@@ -57,7 +54,7 @@
               <w:rPr>
                 <w:noProof/>
               </w:rPr>
-              <w:t>June 7, 2016</w:t>
+              <w:t>June 8, 2016</w:t>
             </w:r>
             <w:r>
               <w:fldChar w:fldCharType="end"/>
@@ -130,16 +127,31 @@
                 <w:szCs w:val="28"/>
               </w:rPr>
             </w:pPr>
-            <w:fldSimple w:instr=" TITLE   \* MERGEFORMAT ">
-              <w:r>
-                <w:rPr>
-                  <w:b/>
-                  <w:sz w:val="28"/>
-                  <w:szCs w:val="28"/>
-                </w:rPr>
-                <w:t>Business Requirements Document</w:t>
-              </w:r>
-            </w:fldSimple>
+            <w:r>
+              <w:fldChar w:fldCharType="begin"/>
+            </w:r>
+            <w:r>
+              <w:instrText xml:space="preserve"> TITLE   \* MERGEFORMAT </w:instrText>
+            </w:r>
+            <w:r>
+              <w:fldChar w:fldCharType="separate"/>
+            </w:r>
+            <w:r>
+              <w:rPr>
+                <w:b/>
+                <w:sz w:val="28"/>
+                <w:szCs w:val="28"/>
+              </w:rPr>
+              <w:t>Business Requirements Document</w:t>
+            </w:r>
+            <w:r>
+              <w:rPr>
+                <w:b/>
+                <w:sz w:val="28"/>
+                <w:szCs w:val="28"/>
+              </w:rPr>
+              <w:fldChar w:fldCharType="end"/>
+            </w:r>
           </w:p>
         </w:tc>
         <w:tc>
@@ -1213,102 +1225,6 @@
       <w:pPr>
         <w:spacing w:before="0" w:line="300" w:lineRule="atLeast"/>
         <w:rPr>
-          <w:rFonts w:asciiTheme="minorHAnsi" w:eastAsiaTheme="minorHAnsi" w:hAnsiTheme="minorHAnsi" w:cstheme="minorBidi"/>
-          <w:i/>
-          <w:iCs/>
-          <w:color w:val="000000" w:themeColor="text1"/>
-          <w:sz w:val="22"/>
-          <w:szCs w:val="22"/>
-        </w:rPr>
-      </w:pPr>
-      <w:r>
-        <w:rPr>
-          <w:rFonts w:asciiTheme="minorHAnsi" w:eastAsiaTheme="minorHAnsi" w:hAnsiTheme="minorHAnsi" w:cstheme="minorBidi"/>
-          <w:i/>
-          <w:iCs/>
-          <w:color w:val="000000" w:themeColor="text1"/>
-          <w:sz w:val="22"/>
-          <w:szCs w:val="22"/>
-        </w:rPr>
-        <w:t xml:space="preserve">Confidentiality: This document is proprietary to </w:t>
-      </w:r>
-      <w:proofErr w:type="spellStart"/>
-      <w:r>
-        <w:rPr>
-          <w:rFonts w:asciiTheme="minorHAnsi" w:eastAsiaTheme="minorHAnsi" w:hAnsiTheme="minorHAnsi" w:cstheme="minorBidi"/>
-          <w:i/>
-          <w:iCs/>
-          <w:color w:val="000000" w:themeColor="text1"/>
-          <w:sz w:val="22"/>
-          <w:szCs w:val="22"/>
-        </w:rPr>
-        <w:t>AgreeYa</w:t>
-      </w:r>
-      <w:proofErr w:type="spellEnd"/>
-      <w:r>
-        <w:rPr>
-          <w:rFonts w:asciiTheme="minorHAnsi" w:eastAsiaTheme="minorHAnsi" w:hAnsiTheme="minorHAnsi" w:cstheme="minorBidi"/>
-          <w:i/>
-          <w:iCs/>
-          <w:color w:val="000000" w:themeColor="text1"/>
-          <w:sz w:val="22"/>
-          <w:szCs w:val="22"/>
-        </w:rPr>
-        <w:t xml:space="preserve"> Solutions (“</w:t>
-      </w:r>
-      <w:proofErr w:type="spellStart"/>
-      <w:r>
-        <w:rPr>
-          <w:rFonts w:asciiTheme="minorHAnsi" w:eastAsiaTheme="minorHAnsi" w:hAnsiTheme="minorHAnsi" w:cstheme="minorBidi"/>
-          <w:i/>
-          <w:iCs/>
-          <w:color w:val="000000" w:themeColor="text1"/>
-          <w:sz w:val="22"/>
-          <w:szCs w:val="22"/>
-        </w:rPr>
-        <w:t>AgreeYa</w:t>
-      </w:r>
-      <w:proofErr w:type="spellEnd"/>
-      <w:r>
-        <w:rPr>
-          <w:rFonts w:asciiTheme="minorHAnsi" w:eastAsiaTheme="minorHAnsi" w:hAnsiTheme="minorHAnsi" w:cstheme="minorBidi"/>
-          <w:i/>
-          <w:iCs/>
-          <w:color w:val="000000" w:themeColor="text1"/>
-          <w:sz w:val="22"/>
-          <w:szCs w:val="22"/>
-        </w:rPr>
-        <w:t xml:space="preserve">”). The information included in or with this document, in its entirety, is considered both confidential and proprietary, and may not be copied or disclosed to any third party, without an express consent from </w:t>
-      </w:r>
-      <w:proofErr w:type="spellStart"/>
-      <w:r>
-        <w:rPr>
-          <w:rFonts w:asciiTheme="minorHAnsi" w:eastAsiaTheme="minorHAnsi" w:hAnsiTheme="minorHAnsi" w:cstheme="minorBidi"/>
-          <w:i/>
-          <w:iCs/>
-          <w:color w:val="000000" w:themeColor="text1"/>
-          <w:sz w:val="22"/>
-          <w:szCs w:val="22"/>
-        </w:rPr>
-        <w:t>AgreeYa</w:t>
-      </w:r>
-      <w:proofErr w:type="spellEnd"/>
-      <w:r>
-        <w:rPr>
-          <w:rFonts w:asciiTheme="minorHAnsi" w:eastAsiaTheme="minorHAnsi" w:hAnsiTheme="minorHAnsi" w:cstheme="minorBidi"/>
-          <w:i/>
-          <w:iCs/>
-          <w:color w:val="000000" w:themeColor="text1"/>
-          <w:sz w:val="22"/>
-          <w:szCs w:val="22"/>
-        </w:rPr>
-        <w:t>.</w:t>
-      </w:r>
-    </w:p>
-    <w:p>
-      <w:pPr>
-        <w:spacing w:before="0"/>
-        <w:rPr>
           <w:rFonts w:ascii="Century Gothic" w:hAnsi="Century Gothic" w:cs="Arial"/>
           <w:b/>
           <w:bCs/>
@@ -1318,7 +1234,89 @@
         </w:rPr>
       </w:pPr>
       <w:r>
-        <w:lastRenderedPageBreak/>
+        <w:rPr>
+          <w:rFonts w:asciiTheme="minorHAnsi" w:eastAsiaTheme="minorHAnsi" w:hAnsiTheme="minorHAnsi" w:cstheme="minorBidi"/>
+          <w:i/>
+          <w:iCs/>
+          <w:color w:val="000000" w:themeColor="text1"/>
+          <w:sz w:val="22"/>
+          <w:szCs w:val="22"/>
+        </w:rPr>
+        <w:t xml:space="preserve">Confidentiality: This document is proprietary to </w:t>
+      </w:r>
+      <w:proofErr w:type="spellStart"/>
+      <w:r>
+        <w:rPr>
+          <w:rFonts w:asciiTheme="minorHAnsi" w:eastAsiaTheme="minorHAnsi" w:hAnsiTheme="minorHAnsi" w:cstheme="minorBidi"/>
+          <w:i/>
+          <w:iCs/>
+          <w:color w:val="000000" w:themeColor="text1"/>
+          <w:sz w:val="22"/>
+          <w:szCs w:val="22"/>
+        </w:rPr>
+        <w:t>AgreeYa</w:t>
+      </w:r>
+      <w:proofErr w:type="spellEnd"/>
+      <w:r>
+        <w:rPr>
+          <w:rFonts w:asciiTheme="minorHAnsi" w:eastAsiaTheme="minorHAnsi" w:hAnsiTheme="minorHAnsi" w:cstheme="minorBidi"/>
+          <w:i/>
+          <w:iCs/>
+          <w:color w:val="000000" w:themeColor="text1"/>
+          <w:sz w:val="22"/>
+          <w:szCs w:val="22"/>
+        </w:rPr>
+        <w:t xml:space="preserve"> Solutions (“</w:t>
+      </w:r>
+      <w:proofErr w:type="spellStart"/>
+      <w:r>
+        <w:rPr>
+          <w:rFonts w:asciiTheme="minorHAnsi" w:eastAsiaTheme="minorHAnsi" w:hAnsiTheme="minorHAnsi" w:cstheme="minorBidi"/>
+          <w:i/>
+          <w:iCs/>
+          <w:color w:val="000000" w:themeColor="text1"/>
+          <w:sz w:val="22"/>
+          <w:szCs w:val="22"/>
+        </w:rPr>
+        <w:t>AgreeYa</w:t>
+      </w:r>
+      <w:proofErr w:type="spellEnd"/>
+      <w:r>
+        <w:rPr>
+          <w:rFonts w:asciiTheme="minorHAnsi" w:eastAsiaTheme="minorHAnsi" w:hAnsiTheme="minorHAnsi" w:cstheme="minorBidi"/>
+          <w:i/>
+          <w:iCs/>
+          <w:color w:val="000000" w:themeColor="text1"/>
+          <w:sz w:val="22"/>
+          <w:szCs w:val="22"/>
+        </w:rPr>
+        <w:t xml:space="preserve">”). The information included in or with this document, in its entirety, is considered both confidential and proprietary, and may not be copied or disclosed to any third party, without an express consent from </w:t>
+      </w:r>
+      <w:proofErr w:type="spellStart"/>
+      <w:r>
+        <w:rPr>
+          <w:rFonts w:asciiTheme="minorHAnsi" w:eastAsiaTheme="minorHAnsi" w:hAnsiTheme="minorHAnsi" w:cstheme="minorBidi"/>
+          <w:i/>
+          <w:iCs/>
+          <w:color w:val="000000" w:themeColor="text1"/>
+          <w:sz w:val="22"/>
+          <w:szCs w:val="22"/>
+        </w:rPr>
+        <w:t>AgreeYa</w:t>
+      </w:r>
+      <w:proofErr w:type="spellEnd"/>
+      <w:r>
+        <w:rPr>
+          <w:rFonts w:asciiTheme="minorHAnsi" w:eastAsiaTheme="minorHAnsi" w:hAnsiTheme="minorHAnsi" w:cstheme="minorBidi"/>
+          <w:i/>
+          <w:iCs/>
+          <w:color w:val="000000" w:themeColor="text1"/>
+          <w:sz w:val="22"/>
+          <w:szCs w:val="22"/>
+        </w:rPr>
+        <w:t>.</w:t>
+      </w:r>
+      <w:r>
         <w:br w:type="page"/>
       </w:r>
     </w:p>
@@ -1370,7 +1368,7 @@
         </w:rPr>
         <w:fldChar w:fldCharType="separate"/>
       </w:r>
-      <w:hyperlink w:anchor="_Toc452137325" w:history="1">
+      <w:hyperlink w:anchor="_Toc453112189" w:history="1">
         <w:r>
           <w:rPr>
             <w:rStyle w:val="Hyperlink"/>
@@ -1408,7 +1406,7 @@
           <w:rPr>
             <w:webHidden/>
           </w:rPr>
-          <w:instrText xml:space="preserve"> PAGEREF _Toc452137325 \h </w:instrText>
+          <w:instrText xml:space="preserve"> PAGEREF _Toc453112189 \h </w:instrText>
         </w:r>
         <w:r>
           <w:rPr>
@@ -1425,7 +1423,7 @@
           <w:rPr>
             <w:webHidden/>
           </w:rPr>
-          <w:t>5</w:t>
+          <w:t>4</w:t>
         </w:r>
         <w:r>
           <w:rPr>
@@ -1445,7 +1443,7 @@
           <w:szCs w:val="22"/>
         </w:rPr>
       </w:pPr>
-      <w:hyperlink w:anchor="_Toc452137326" w:history="1">
+      <w:hyperlink w:anchor="_Toc453112190" w:history="1">
         <w:r>
           <w:rPr>
             <w:rStyle w:val="Hyperlink"/>
@@ -1488,7 +1486,7 @@
             <w:noProof/>
             <w:webHidden/>
           </w:rPr>
-          <w:instrText xml:space="preserve"> PAGEREF _Toc452137326 \h </w:instrText>
+          <w:instrText xml:space="preserve"> PAGEREF _Toc453112190 \h </w:instrText>
         </w:r>
         <w:r>
           <w:rPr>
@@ -1508,7 +1506,7 @@
             <w:noProof/>
             <w:webHidden/>
           </w:rPr>
-          <w:t>6</w:t>
+          <w:t>4</w:t>
         </w:r>
         <w:r>
           <w:rPr>
@@ -1529,7 +1527,7 @@
           <w:szCs w:val="22"/>
         </w:rPr>
       </w:pPr>
-      <w:hyperlink w:anchor="_Toc452137327" w:history="1">
+      <w:hyperlink w:anchor="_Toc453112191" w:history="1">
         <w:r>
           <w:rPr>
             <w:rStyle w:val="Hyperlink"/>
@@ -1572,7 +1570,7 @@
             <w:noProof/>
             <w:webHidden/>
           </w:rPr>
-          <w:instrText xml:space="preserve"> PAGEREF _Toc452137327 \h </w:instrText>
+          <w:instrText xml:space="preserve"> PAGEREF _Toc453112191 \h </w:instrText>
         </w:r>
         <w:r>
           <w:rPr>
@@ -1592,7 +1590,7 @@
             <w:noProof/>
             <w:webHidden/>
           </w:rPr>
-          <w:t>6</w:t>
+          <w:t>5</w:t>
         </w:r>
         <w:r>
           <w:rPr>
@@ -1613,7 +1611,7 @@
           <w:szCs w:val="22"/>
         </w:rPr>
       </w:pPr>
-      <w:hyperlink w:anchor="_Toc452137328" w:history="1">
+      <w:hyperlink w:anchor="_Toc453112192" w:history="1">
         <w:r>
           <w:rPr>
             <w:rStyle w:val="Hyperlink"/>
@@ -1656,7 +1654,7 @@
             <w:noProof/>
             <w:webHidden/>
           </w:rPr>
-          <w:instrText xml:space="preserve"> PAGEREF _Toc452137328 \h </w:instrText>
+          <w:instrText xml:space="preserve"> PAGEREF _Toc453112192 \h </w:instrText>
         </w:r>
         <w:r>
           <w:rPr>
@@ -1676,7 +1674,7 @@
             <w:noProof/>
             <w:webHidden/>
           </w:rPr>
-          <w:t>6</w:t>
+          <w:t>5</w:t>
         </w:r>
         <w:r>
           <w:rPr>
@@ -1697,7 +1695,7 @@
           <w:szCs w:val="22"/>
         </w:rPr>
       </w:pPr>
-      <w:hyperlink w:anchor="_Toc452137329" w:history="1">
+      <w:hyperlink w:anchor="_Toc453112193" w:history="1">
         <w:r>
           <w:rPr>
             <w:rStyle w:val="Hyperlink"/>
@@ -1735,7 +1733,7 @@
           <w:rPr>
             <w:webHidden/>
           </w:rPr>
-          <w:instrText xml:space="preserve"> PAGEREF _Toc452137329 \h </w:instrText>
+          <w:instrText xml:space="preserve"> PAGEREF _Toc453112193 \h </w:instrText>
         </w:r>
         <w:r>
           <w:rPr>
@@ -1752,7 +1750,7 @@
           <w:rPr>
             <w:webHidden/>
           </w:rPr>
-          <w:t>7</w:t>
+          <w:t>6</w:t>
         </w:r>
         <w:r>
           <w:rPr>
@@ -1772,7 +1770,7 @@
           <w:szCs w:val="22"/>
         </w:rPr>
       </w:pPr>
-      <w:hyperlink w:anchor="_Toc452137330" w:history="1">
+      <w:hyperlink w:anchor="_Toc453112194" w:history="1">
         <w:r>
           <w:rPr>
             <w:rStyle w:val="Hyperlink"/>
@@ -1810,7 +1808,7 @@
           <w:rPr>
             <w:webHidden/>
           </w:rPr>
-          <w:instrText xml:space="preserve"> PAGEREF _Toc452137330 \h </w:instrText>
+          <w:instrText xml:space="preserve"> PAGEREF _Toc453112194 \h </w:instrText>
         </w:r>
         <w:r>
           <w:rPr>
@@ -1827,7 +1825,7 @@
           <w:rPr>
             <w:webHidden/>
           </w:rPr>
-          <w:t>7</w:t>
+          <w:t>6</w:t>
         </w:r>
         <w:r>
           <w:rPr>
@@ -1847,7 +1845,7 @@
           <w:szCs w:val="22"/>
         </w:rPr>
       </w:pPr>
-      <w:hyperlink w:anchor="_Toc452137331" w:history="1">
+      <w:hyperlink w:anchor="_Toc453112195" w:history="1">
         <w:r>
           <w:rPr>
             <w:rStyle w:val="Hyperlink"/>
@@ -1890,7 +1888,7 @@
             <w:noProof/>
             <w:webHidden/>
           </w:rPr>
-          <w:instrText xml:space="preserve"> PAGEREF _Toc452137331 \h </w:instrText>
+          <w:instrText xml:space="preserve"> PAGEREF _Toc453112195 \h </w:instrText>
         </w:r>
         <w:r>
           <w:rPr>
@@ -1910,7 +1908,7 @@
             <w:noProof/>
             <w:webHidden/>
           </w:rPr>
-          <w:t>7</w:t>
+          <w:t>6</w:t>
         </w:r>
         <w:r>
           <w:rPr>
@@ -1931,7 +1929,7 @@
           <w:szCs w:val="22"/>
         </w:rPr>
       </w:pPr>
-      <w:hyperlink w:anchor="_Toc452137332" w:history="1">
+      <w:hyperlink w:anchor="_Toc453112196" w:history="1">
         <w:r>
           <w:rPr>
             <w:rStyle w:val="Hyperlink"/>
@@ -1953,7 +1951,7 @@
             <w:rStyle w:val="Hyperlink"/>
             <w:noProof/>
           </w:rPr>
-          <w:t>Use Case: User loginover the portal</w:t>
+          <w:t>Use Case: User login over the portal</w:t>
         </w:r>
         <w:r>
           <w:rPr>
@@ -1974,7 +1972,7 @@
             <w:noProof/>
             <w:webHidden/>
           </w:rPr>
-          <w:instrText xml:space="preserve"> PAGEREF _Toc452137332 \h </w:instrText>
+          <w:instrText xml:space="preserve"> PAGEREF _Toc453112196 \h </w:instrText>
         </w:r>
         <w:r>
           <w:rPr>
@@ -1994,7 +1992,7 @@
             <w:noProof/>
             <w:webHidden/>
           </w:rPr>
-          <w:t>9</w:t>
+          <w:t>7</w:t>
         </w:r>
         <w:r>
           <w:rPr>
@@ -2015,7 +2013,7 @@
           <w:szCs w:val="22"/>
         </w:rPr>
       </w:pPr>
-      <w:hyperlink w:anchor="_Toc452137333" w:history="1">
+      <w:hyperlink w:anchor="_Toc453112197" w:history="1">
         <w:r>
           <w:rPr>
             <w:rStyle w:val="Hyperlink"/>
@@ -2058,7 +2056,7 @@
             <w:noProof/>
             <w:webHidden/>
           </w:rPr>
-          <w:instrText xml:space="preserve"> PAGEREF _Toc452137333 \h </w:instrText>
+          <w:instrText xml:space="preserve"> PAGEREF _Toc453112197 \h </w:instrText>
         </w:r>
         <w:r>
           <w:rPr>
@@ -2078,7 +2076,7 @@
             <w:noProof/>
             <w:webHidden/>
           </w:rPr>
-          <w:t>9</w:t>
+          <w:t>8</w:t>
         </w:r>
         <w:r>
           <w:rPr>
@@ -2099,7 +2097,7 @@
           <w:szCs w:val="22"/>
         </w:rPr>
       </w:pPr>
-      <w:hyperlink w:anchor="_Toc452137334" w:history="1">
+      <w:hyperlink w:anchor="_Toc453112198" w:history="1">
         <w:r>
           <w:rPr>
             <w:rStyle w:val="Hyperlink"/>
@@ -2142,7 +2140,7 @@
             <w:noProof/>
             <w:webHidden/>
           </w:rPr>
-          <w:instrText xml:space="preserve"> PAGEREF _Toc452137334 \h </w:instrText>
+          <w:instrText xml:space="preserve"> PAGEREF _Toc453112198 \h </w:instrText>
         </w:r>
         <w:r>
           <w:rPr>
@@ -2162,7 +2160,7 @@
             <w:noProof/>
             <w:webHidden/>
           </w:rPr>
-          <w:t>10</w:t>
+          <w:t>9</w:t>
         </w:r>
         <w:r>
           <w:rPr>
@@ -2183,7 +2181,7 @@
           <w:szCs w:val="22"/>
         </w:rPr>
       </w:pPr>
-      <w:hyperlink w:anchor="_Toc452137335" w:history="1">
+      <w:hyperlink w:anchor="_Toc453112199" w:history="1">
         <w:r>
           <w:rPr>
             <w:rStyle w:val="Hyperlink"/>
@@ -2221,7 +2219,7 @@
           <w:rPr>
             <w:webHidden/>
           </w:rPr>
-          <w:instrText xml:space="preserve"> PAGEREF _Toc452137335 \h </w:instrText>
+          <w:instrText xml:space="preserve"> PAGEREF _Toc453112199 \h </w:instrText>
         </w:r>
         <w:r>
           <w:rPr>
@@ -2238,7 +2236,7 @@
           <w:rPr>
             <w:webHidden/>
           </w:rPr>
-          <w:t>11</w:t>
+          <w:t>9</w:t>
         </w:r>
         <w:r>
           <w:rPr>
@@ -2258,7 +2256,7 @@
           <w:szCs w:val="22"/>
         </w:rPr>
       </w:pPr>
-      <w:hyperlink w:anchor="_Toc452137336" w:history="1">
+      <w:hyperlink w:anchor="_Toc453112200" w:history="1">
         <w:r>
           <w:rPr>
             <w:rStyle w:val="Hyperlink"/>
@@ -2301,7 +2299,7 @@
             <w:noProof/>
             <w:webHidden/>
           </w:rPr>
-          <w:instrText xml:space="preserve"> PAGEREF _Toc452137336 \h </w:instrText>
+          <w:instrText xml:space="preserve"> PAGEREF _Toc453112200 \h </w:instrText>
         </w:r>
         <w:r>
           <w:rPr>
@@ -2321,91 +2319,7 @@
             <w:noProof/>
             <w:webHidden/>
           </w:rPr>
-          <w:t>11</w:t>
-        </w:r>
-        <w:r>
-          <w:rPr>
-            <w:noProof/>
-            <w:webHidden/>
-          </w:rPr>
-          <w:fldChar w:fldCharType="end"/>
-        </w:r>
-      </w:hyperlink>
-    </w:p>
-    <w:p>
-      <w:pPr>
-        <w:pStyle w:val="TOC2"/>
-        <w:rPr>
-          <w:rFonts w:asciiTheme="minorHAnsi" w:eastAsiaTheme="minorEastAsia" w:hAnsiTheme="minorHAnsi" w:cstheme="minorBidi"/>
-          <w:noProof/>
-          <w:sz w:val="22"/>
-          <w:szCs w:val="22"/>
-        </w:rPr>
-      </w:pPr>
-      <w:hyperlink w:anchor="_Toc452137337" w:history="1">
-        <w:r>
-          <w:rPr>
-            <w:rStyle w:val="Hyperlink"/>
-            <w:noProof/>
-          </w:rPr>
-          <w:t>4.2</w:t>
-        </w:r>
-        <w:r>
-          <w:rPr>
-            <w:rFonts w:asciiTheme="minorHAnsi" w:eastAsiaTheme="minorEastAsia" w:hAnsiTheme="minorHAnsi" w:cstheme="minorBidi"/>
-            <w:noProof/>
-            <w:sz w:val="22"/>
-            <w:szCs w:val="22"/>
-          </w:rPr>
-          <w:tab/>
-        </w:r>
-        <w:r>
-          <w:rPr>
-            <w:rStyle w:val="Hyperlink"/>
-            <w:noProof/>
-          </w:rPr>
-          <w:t>Outbound Interfaces</w:t>
-        </w:r>
-        <w:r>
-          <w:rPr>
-            <w:noProof/>
-            <w:webHidden/>
-          </w:rPr>
-          <w:tab/>
-        </w:r>
-        <w:r>
-          <w:rPr>
-            <w:noProof/>
-            <w:webHidden/>
-          </w:rPr>
-          <w:fldChar w:fldCharType="begin"/>
-        </w:r>
-        <w:r>
-          <w:rPr>
-            <w:noProof/>
-            <w:webHidden/>
-          </w:rPr>
-          <w:instrText xml:space="preserve"> PAGEREF _Toc452137337 \h </w:instrText>
-        </w:r>
-        <w:r>
-          <w:rPr>
-            <w:noProof/>
-            <w:webHidden/>
-          </w:rPr>
-        </w:r>
-        <w:r>
-          <w:rPr>
-            <w:noProof/>
-            <w:webHidden/>
-          </w:rPr>
-          <w:fldChar w:fldCharType="separate"/>
-        </w:r>
-        <w:r>
-          <w:rPr>
-            <w:noProof/>
-            <w:webHidden/>
-          </w:rPr>
-          <w:t>11</w:t>
+          <w:t>9</w:t>
         </w:r>
         <w:r>
           <w:rPr>
@@ -2426,7 +2340,7 @@
           <w:szCs w:val="22"/>
         </w:rPr>
       </w:pPr>
-      <w:hyperlink w:anchor="_Toc452137338" w:history="1">
+      <w:hyperlink w:anchor="_Toc453112201" w:history="1">
         <w:r>
           <w:rPr>
             <w:rStyle w:val="Hyperlink"/>
@@ -2464,7 +2378,7 @@
           <w:rPr>
             <w:webHidden/>
           </w:rPr>
-          <w:instrText xml:space="preserve"> PAGEREF _Toc452137338 \h </w:instrText>
+          <w:instrText xml:space="preserve"> PAGEREF _Toc453112201 \h </w:instrText>
         </w:r>
         <w:r>
           <w:rPr>
@@ -2481,7 +2395,7 @@
           <w:rPr>
             <w:webHidden/>
           </w:rPr>
-          <w:t>11</w:t>
+          <w:t>9</w:t>
         </w:r>
         <w:r>
           <w:rPr>
@@ -2501,7 +2415,7 @@
           <w:szCs w:val="22"/>
         </w:rPr>
       </w:pPr>
-      <w:hyperlink w:anchor="_Toc452137339" w:history="1">
+      <w:hyperlink w:anchor="_Toc453112202" w:history="1">
         <w:r>
           <w:rPr>
             <w:rStyle w:val="Hyperlink"/>
@@ -2539,7 +2453,7 @@
           <w:rPr>
             <w:webHidden/>
           </w:rPr>
-          <w:instrText xml:space="preserve"> PAGEREF _Toc452137339 \h </w:instrText>
+          <w:instrText xml:space="preserve"> PAGEREF _Toc453112202 \h </w:instrText>
         </w:r>
         <w:r>
           <w:rPr>
@@ -2556,7 +2470,7 @@
           <w:rPr>
             <w:webHidden/>
           </w:rPr>
-          <w:t>11</w:t>
+          <w:t>10</w:t>
         </w:r>
         <w:r>
           <w:rPr>
@@ -2576,7 +2490,7 @@
           <w:szCs w:val="22"/>
         </w:rPr>
       </w:pPr>
-      <w:hyperlink w:anchor="_Toc452137340" w:history="1">
+      <w:hyperlink w:anchor="_Toc453112203" w:history="1">
         <w:r>
           <w:rPr>
             <w:rStyle w:val="Hyperlink"/>
@@ -2614,7 +2528,7 @@
           <w:rPr>
             <w:webHidden/>
           </w:rPr>
-          <w:instrText xml:space="preserve"> PAGEREF _Toc452137340 \h </w:instrText>
+          <w:instrText xml:space="preserve"> PAGEREF _Toc453112203 \h </w:instrText>
         </w:r>
         <w:r>
           <w:rPr>
@@ -2631,7 +2545,7 @@
           <w:rPr>
             <w:webHidden/>
           </w:rPr>
-          <w:t>12</w:t>
+          <w:t>10</w:t>
         </w:r>
         <w:r>
           <w:rPr>
@@ -2680,6 +2594,8 @@
         </w:rPr>
         <w:br w:type="page"/>
       </w:r>
+      <w:bookmarkStart w:id="0" w:name="_GoBack"/>
+      <w:bookmarkEnd w:id="0"/>
     </w:p>
     <w:p/>
     <w:tbl>
@@ -2733,7 +2649,7 @@
               <w:rPr>
                 <w:noProof/>
               </w:rPr>
-              <w:t>June 7, 2016</w:t>
+              <w:t>June 8, 2016</w:t>
             </w:r>
             <w:r>
               <w:fldChar w:fldCharType="end"/>
@@ -2768,14 +2684,27 @@
             <w:r>
               <w:t xml:space="preserve"> of </w:t>
             </w:r>
-            <w:fldSimple w:instr=" NUMPAGES ">
-              <w:r>
-                <w:rPr>
-                  <w:noProof/>
-                </w:rPr>
-                <w:t>8</w:t>
-              </w:r>
-            </w:fldSimple>
+            <w:r>
+              <w:fldChar w:fldCharType="begin"/>
+            </w:r>
+            <w:r>
+              <w:instrText xml:space="preserve"> NUMPAGES </w:instrText>
+            </w:r>
+            <w:r>
+              <w:fldChar w:fldCharType="separate"/>
+            </w:r>
+            <w:r>
+              <w:rPr>
+                <w:noProof/>
+              </w:rPr>
+              <w:t>8</w:t>
+            </w:r>
+            <w:r>
+              <w:rPr>
+                <w:noProof/>
+              </w:rPr>
+              <w:fldChar w:fldCharType="end"/>
+            </w:r>
           </w:p>
         </w:tc>
       </w:tr>
@@ -2793,16 +2722,31 @@
                 <w:szCs w:val="28"/>
               </w:rPr>
             </w:pPr>
-            <w:fldSimple w:instr=" TITLE   \* MERGEFORMAT ">
-              <w:r>
-                <w:rPr>
-                  <w:b/>
-                  <w:sz w:val="28"/>
-                  <w:szCs w:val="28"/>
-                </w:rPr>
-                <w:t>Business Requirements Document</w:t>
-              </w:r>
-            </w:fldSimple>
+            <w:r>
+              <w:fldChar w:fldCharType="begin"/>
+            </w:r>
+            <w:r>
+              <w:instrText xml:space="preserve"> TITLE   \* MERGEFORMAT </w:instrText>
+            </w:r>
+            <w:r>
+              <w:fldChar w:fldCharType="separate"/>
+            </w:r>
+            <w:r>
+              <w:rPr>
+                <w:b/>
+                <w:sz w:val="28"/>
+                <w:szCs w:val="28"/>
+              </w:rPr>
+              <w:t>Business Requirements Document</w:t>
+            </w:r>
+            <w:r>
+              <w:rPr>
+                <w:b/>
+                <w:sz w:val="28"/>
+                <w:szCs w:val="28"/>
+              </w:rPr>
+              <w:fldChar w:fldCharType="end"/>
+            </w:r>
           </w:p>
         </w:tc>
         <w:tc>
@@ -3081,6 +3025,7 @@
     </w:p>
     <w:p>
       <w:pPr>
+        <w:jc w:val="both"/>
         <w:rPr>
           <w:rFonts w:cs="Arial"/>
           <w:snapToGrid w:val="0"/>
@@ -3098,6 +3043,7 @@
     </w:p>
     <w:p>
       <w:pPr>
+        <w:jc w:val="both"/>
         <w:rPr>
           <w:rFonts w:cs="Arial"/>
           <w:snapToGrid w:val="0"/>
@@ -3142,7 +3088,7 @@
         </w:tabs>
         <w:ind w:left="547" w:hanging="547"/>
       </w:pPr>
-      <w:bookmarkStart w:id="1" w:name="_Toc452137325"/>
+      <w:bookmarkStart w:id="1" w:name="_Toc453112189"/>
       <w:r>
         <w:t xml:space="preserve">Requirement </w:t>
       </w:r>
@@ -3153,6 +3099,7 @@
     </w:p>
     <w:p>
       <w:pPr>
+        <w:jc w:val="both"/>
         <w:rPr>
           <w:i/>
         </w:rPr>
@@ -3165,6 +3112,9 @@
       </w:r>
     </w:p>
     <w:p>
+      <w:pPr>
+        <w:jc w:val="both"/>
+      </w:pPr>
       <w:r>
         <w:t>There is a requirement of the system which provides a method or facility to the families</w:t>
       </w:r>
@@ -3191,7 +3141,7 @@
       <w:pPr>
         <w:pStyle w:val="Heading2"/>
       </w:pPr>
-      <w:bookmarkStart w:id="2" w:name="_Toc452137326"/>
+      <w:bookmarkStart w:id="2" w:name="_Toc453112190"/>
       <w:r>
         <w:t xml:space="preserve">Current </w:t>
       </w:r>
@@ -3202,6 +3152,7 @@
     </w:p>
     <w:p>
       <w:pPr>
+        <w:jc w:val="both"/>
         <w:rPr>
           <w:i/>
         </w:rPr>
@@ -3212,19 +3163,11 @@
         </w:rPr>
         <w:t xml:space="preserve">To help with a context on </w:t>
       </w:r>
-      <w:proofErr w:type="spellStart"/>
-      <w:r>
-        <w:rPr>
-          <w:i/>
-        </w:rPr>
-        <w:t>on</w:t>
-      </w:r>
-      <w:proofErr w:type="spellEnd"/>
-      <w:r>
-        <w:rPr>
-          <w:i/>
-        </w:rPr>
-        <w:t xml:space="preserve"> how currently the need is </w:t>
+      <w:r>
+        <w:rPr>
+          <w:i/>
+        </w:rPr>
+        <w:t xml:space="preserve">how currently the need is </w:t>
       </w:r>
       <w:r>
         <w:rPr>
@@ -3240,6 +3183,9 @@
       </w:r>
     </w:p>
     <w:p>
+      <w:pPr>
+        <w:jc w:val="both"/>
+      </w:pPr>
       <w:r>
         <w:t xml:space="preserve">In Current mode families who are looking for foster kids have to connect with agencies and child care home facilities offline via email, call or by personal contact. Its somewhere tedious and cumbersome job for them. It may take lot of processing time as well. </w:t>
       </w:r>
@@ -3249,7 +3195,7 @@
       <w:pPr>
         <w:pStyle w:val="Heading2"/>
       </w:pPr>
-      <w:bookmarkStart w:id="3" w:name="_Toc452137327"/>
+      <w:bookmarkStart w:id="3" w:name="_Toc453112191"/>
       <w:r>
         <w:lastRenderedPageBreak/>
         <w:t>Future Mode of Operation</w:t>
@@ -3258,6 +3204,7 @@
     </w:p>
     <w:p>
       <w:pPr>
+        <w:jc w:val="both"/>
         <w:rPr>
           <w:i/>
         </w:rPr>
@@ -3288,6 +3235,9 @@
       </w:r>
     </w:p>
     <w:p>
+      <w:pPr>
+        <w:jc w:val="both"/>
+      </w:pPr>
       <w:r>
         <w:t>It is desired to build an online portal that facilitates families intending to foster and adopt kids register their profiles. Upon successful</w:t>
       </w:r>
@@ -3295,14 +3245,17 @@
         <w:t xml:space="preserve"> registration of their profiles</w:t>
       </w:r>
       <w:r>
-        <w:t xml:space="preserve">, online portal would allow them to easily search for children’s needing families and communicate with the children’s caseworkers in an efficient and optimized manner </w:t>
+        <w:t>, online portal would allow them to easily search for children’s needing families and communicate with the children’s caseworkers in an</w:t>
+      </w:r>
+      <w:r>
+        <w:t xml:space="preserve"> efficient and optimized manner.</w:t>
       </w:r>
     </w:p>
     <w:p>
       <w:pPr>
         <w:pStyle w:val="Heading2"/>
       </w:pPr>
-      <w:bookmarkStart w:id="4" w:name="_Toc452137328"/>
+      <w:bookmarkStart w:id="4" w:name="_Toc453112192"/>
       <w:r>
         <w:t>Related Documents</w:t>
       </w:r>
@@ -3503,10 +3456,10 @@
       <w:pPr>
         <w:pStyle w:val="Heading1"/>
       </w:pPr>
-      <w:bookmarkStart w:id="5" w:name="_Toc452137329"/>
-      <w:bookmarkStart w:id="6" w:name="_Toc131403528"/>
-      <w:bookmarkStart w:id="7" w:name="_Toc123610857"/>
-      <w:bookmarkStart w:id="8" w:name="_Toc159662601"/>
+      <w:bookmarkStart w:id="5" w:name="_Toc131403528"/>
+      <w:bookmarkStart w:id="6" w:name="_Toc123610857"/>
+      <w:bookmarkStart w:id="7" w:name="_Toc159662601"/>
+      <w:bookmarkStart w:id="8" w:name="_Toc453112193"/>
       <w:r>
         <w:lastRenderedPageBreak/>
         <w:t>Storyboard Use</w:t>
@@ -3514,44 +3467,300 @@
       <w:r>
         <w:t>r Story</w:t>
       </w:r>
+      <w:bookmarkEnd w:id="8"/>
+    </w:p>
+    <w:p>
+      <w:pPr>
+        <w:jc w:val="both"/>
+        <w:rPr>
+          <w:i/>
+        </w:rPr>
+      </w:pPr>
+      <w:r>
+        <w:rPr>
+          <w:i/>
+        </w:rPr>
+        <w:t>Explain how the new feature</w:t>
+      </w:r>
+      <w:r>
+        <w:rPr>
+          <w:i/>
+        </w:rPr>
+        <w:t xml:space="preserve"> fits within the business process.  Explain via flowchart or step by step process.</w:t>
+      </w:r>
+    </w:p>
+    <w:p>
+      <w:pPr>
+        <w:jc w:val="both"/>
+        <w:rPr>
+          <w:i/>
+        </w:rPr>
+      </w:pPr>
+      <w:r>
+        <w:rPr>
+          <w:i/>
+        </w:rPr>
+        <w:t xml:space="preserve">Samantha wants to adopt a child or become foster </w:t>
+      </w:r>
+      <w:r>
+        <w:rPr>
+          <w:i/>
+        </w:rPr>
+        <w:t>parent</w:t>
+      </w:r>
+      <w:r>
+        <w:rPr>
+          <w:i/>
+        </w:rPr>
+        <w:t>.</w:t>
+      </w:r>
+      <w:r>
+        <w:rPr>
+          <w:i/>
+        </w:rPr>
+        <w:t xml:space="preserve"> </w:t>
+      </w:r>
+      <w:r>
+        <w:rPr>
+          <w:i/>
+        </w:rPr>
+        <w:t xml:space="preserve">Through the portal she can establish and manage </w:t>
+      </w:r>
+      <w:r>
+        <w:rPr>
+          <w:i/>
+        </w:rPr>
+        <w:t>her</w:t>
+      </w:r>
+      <w:r>
+        <w:rPr>
+          <w:i/>
+        </w:rPr>
+        <w:t xml:space="preserve"> </w:t>
+      </w:r>
+      <w:r>
+        <w:rPr>
+          <w:i/>
+        </w:rPr>
+        <w:t>family’s</w:t>
+      </w:r>
+      <w:r>
+        <w:rPr>
+          <w:i/>
+        </w:rPr>
+        <w:t xml:space="preserve"> profile</w:t>
+      </w:r>
+      <w:r>
+        <w:rPr>
+          <w:i/>
+        </w:rPr>
+        <w:t xml:space="preserve"> so that </w:t>
+      </w:r>
+      <w:r>
+        <w:rPr>
+          <w:i/>
+        </w:rPr>
+        <w:t>she and her family</w:t>
+      </w:r>
+      <w:r>
+        <w:rPr>
+          <w:i/>
+        </w:rPr>
+        <w:t xml:space="preserve"> can connect with children’s caseworkers </w:t>
+      </w:r>
+      <w:r>
+        <w:rPr>
+          <w:i/>
+        </w:rPr>
+        <w:t>easily. Ideally, Children’s</w:t>
+      </w:r>
+      <w:r>
+        <w:rPr>
+          <w:i/>
+        </w:rPr>
+        <w:t xml:space="preserve"> caseworkers search/look through</w:t>
+      </w:r>
+      <w:r>
+        <w:rPr>
+          <w:i/>
+        </w:rPr>
+        <w:t xml:space="preserve"> such family profiles which have matching preferences with the characteristics of children needing families </w:t>
+      </w:r>
+      <w:r>
+        <w:rPr>
+          <w:i/>
+        </w:rPr>
+        <w:t xml:space="preserve"> </w:t>
+      </w:r>
+      <w:r>
+        <w:rPr>
+          <w:i/>
+        </w:rPr>
+        <w:t xml:space="preserve"> Additiona</w:t>
+      </w:r>
+      <w:r>
+        <w:rPr>
+          <w:i/>
+        </w:rPr>
+        <w:t>l</w:t>
+      </w:r>
+      <w:r>
+        <w:rPr>
+          <w:i/>
+        </w:rPr>
+        <w:t xml:space="preserve">ly the portal will </w:t>
+      </w:r>
+      <w:r>
+        <w:rPr>
+          <w:i/>
+        </w:rPr>
+        <w:t xml:space="preserve">facilitate </w:t>
+      </w:r>
+      <w:r>
+        <w:rPr>
+          <w:i/>
+        </w:rPr>
+        <w:t xml:space="preserve">parents of foster kids </w:t>
+      </w:r>
+      <w:r>
+        <w:rPr>
+          <w:i/>
+        </w:rPr>
+        <w:t xml:space="preserve"> </w:t>
+      </w:r>
+      <w:r>
+        <w:rPr>
+          <w:i/>
+        </w:rPr>
+        <w:t xml:space="preserve">to search </w:t>
+      </w:r>
+      <w:r>
+        <w:rPr>
+          <w:i/>
+        </w:rPr>
+        <w:t xml:space="preserve">and view </w:t>
+      </w:r>
+      <w:r>
+        <w:rPr>
+          <w:i/>
+        </w:rPr>
+        <w:t>the child care residential facilit</w:t>
+      </w:r>
+      <w:r>
+        <w:rPr>
+          <w:i/>
+        </w:rPr>
+        <w:t xml:space="preserve">ies and foster care agencies </w:t>
+      </w:r>
+      <w:r>
+        <w:rPr>
+          <w:i/>
+        </w:rPr>
+        <w:t xml:space="preserve"> in </w:t>
+      </w:r>
+      <w:r>
+        <w:rPr>
+          <w:i/>
+        </w:rPr>
+        <w:t xml:space="preserve">their </w:t>
+      </w:r>
+      <w:r>
+        <w:rPr>
+          <w:i/>
+        </w:rPr>
+        <w:t xml:space="preserve">neighborhood. Samantha </w:t>
+      </w:r>
+      <w:r>
+        <w:rPr>
+          <w:i/>
+        </w:rPr>
+        <w:t xml:space="preserve">can </w:t>
+      </w:r>
+      <w:r>
+        <w:rPr>
+          <w:i/>
+        </w:rPr>
+        <w:t>contact</w:t>
+      </w:r>
+      <w:r>
+        <w:rPr>
+          <w:i/>
+        </w:rPr>
+        <w:t xml:space="preserve"> and communicate with case workers using a private mailbox available on the portal</w:t>
+      </w:r>
+      <w:r>
+        <w:rPr>
+          <w:i/>
+        </w:rPr>
+        <w:t>.</w:t>
+      </w:r>
+    </w:p>
+    <w:p>
+      <w:pPr>
+        <w:pStyle w:val="Heading1"/>
+      </w:pPr>
+      <w:r>
+        <w:rPr>
+          <w:i/>
+        </w:rPr>
+        <w:t xml:space="preserve"> </w:t>
+      </w:r>
+      <w:bookmarkStart w:id="9" w:name="_Toc453112194"/>
       <w:bookmarkEnd w:id="5"/>
-    </w:p>
-    <w:p>
-      <w:pPr>
-        <w:rPr>
-          <w:i/>
-        </w:rPr>
-      </w:pPr>
-      <w:r>
-        <w:rPr>
-          <w:i/>
-        </w:rPr>
-        <w:t>Explain how the new feature</w:t>
-      </w:r>
-      <w:r>
-        <w:rPr>
-          <w:i/>
-        </w:rPr>
-        <w:t xml:space="preserve"> fits within the business process.  Explain via flowchart or step by step process.</w:t>
-      </w:r>
-    </w:p>
-    <w:p>
-      <w:pPr>
-        <w:rPr>
-          <w:i/>
-        </w:rPr>
-      </w:pPr>
-      <w:r>
-        <w:rPr>
-          <w:i/>
-        </w:rPr>
-        <w:t xml:space="preserve">Samantha wants to adopt a child or become foster </w:t>
-      </w:r>
-      <w:r>
-        <w:rPr>
-          <w:i/>
-        </w:rPr>
-        <w:t>parent</w:t>
+      <w:r>
+        <w:t>Functional Requirements</w:t>
+      </w:r>
+      <w:bookmarkEnd w:id="9"/>
+    </w:p>
+    <w:p/>
+    <w:p>
+      <w:pPr>
+        <w:jc w:val="both"/>
+        <w:rPr>
+          <w:i/>
+        </w:rPr>
+      </w:pPr>
+      <w:r>
+        <w:rPr>
+          <w:i/>
+        </w:rPr>
+        <w:t>E</w:t>
+      </w:r>
+      <w:r>
+        <w:rPr>
+          <w:i/>
+        </w:rPr>
+        <w:t>xplain how the requirements</w:t>
+      </w:r>
+      <w:r>
+        <w:rPr>
+          <w:i/>
+        </w:rPr>
+        <w:t xml:space="preserve"> will</w:t>
+      </w:r>
+      <w:r>
+        <w:rPr>
+          <w:i/>
+        </w:rPr>
+        <w:t xml:space="preserve"> be incorporated in the </w:t>
+      </w:r>
+      <w:r>
+        <w:rPr>
+          <w:i/>
+        </w:rPr>
+        <w:t>application</w:t>
+      </w:r>
+      <w:r>
+        <w:rPr>
+          <w:i/>
+        </w:rPr>
+        <w:t xml:space="preserve"> this</w:t>
+      </w:r>
+      <w:r>
+        <w:rPr>
+          <w:i/>
+        </w:rPr>
+        <w:t xml:space="preserve"> could include screen mockups</w:t>
       </w:r>
       <w:r>
         <w:rPr>
@@ -3559,77 +3768,111 @@
         </w:rPr>
         <w:t>.</w:t>
       </w:r>
+    </w:p>
+    <w:p>
+      <w:pPr>
+        <w:jc w:val="both"/>
+        <w:rPr>
+          <w:i/>
+        </w:rPr>
+      </w:pPr>
+      <w:r>
+        <w:rPr>
+          <w:i/>
+        </w:rPr>
+        <w:t>The requirements based on discussion with pr</w:t>
+      </w:r>
+      <w:r>
+        <w:rPr>
+          <w:i/>
+        </w:rPr>
+        <w:t>o</w:t>
+      </w:r>
+      <w:r>
+        <w:rPr>
+          <w:i/>
+        </w:rPr>
+        <w:t xml:space="preserve">spective users are </w:t>
+      </w:r>
+      <w:r>
+        <w:rPr>
+          <w:i/>
+        </w:rPr>
+        <w:t xml:space="preserve">collated and </w:t>
+      </w:r>
+      <w:r>
+        <w:rPr>
+          <w:i/>
+        </w:rPr>
+        <w:t xml:space="preserve">ranked </w:t>
+      </w:r>
+      <w:r>
+        <w:rPr>
+          <w:i/>
+        </w:rPr>
+        <w:t>using the</w:t>
+      </w:r>
       <w:r>
         <w:rPr>
           <w:i/>
         </w:rPr>
         <w:t xml:space="preserve"> </w:t>
       </w:r>
-      <w:r>
-        <w:rPr>
-          <w:i/>
-        </w:rPr>
-        <w:t xml:space="preserve">Through the portal she can establish and manage </w:t>
-      </w:r>
-      <w:r>
-        <w:rPr>
-          <w:i/>
-        </w:rPr>
-        <w:t>her</w:t>
-      </w:r>
-      <w:r>
-        <w:rPr>
+      <w:proofErr w:type="spellStart"/>
+      <w:r>
+        <w:rPr>
+          <w:b/>
+          <w:i/>
+        </w:rPr>
+        <w:t>MoSCoW</w:t>
+      </w:r>
+      <w:proofErr w:type="spellEnd"/>
+      <w:r>
+        <w:rPr>
+          <w:b/>
           <w:i/>
         </w:rPr>
         <w:t xml:space="preserve"> </w:t>
       </w:r>
       <w:r>
         <w:rPr>
-          <w:i/>
-        </w:rPr>
-        <w:t>family’s</w:t>
-      </w:r>
-      <w:r>
-        <w:rPr>
-          <w:i/>
-        </w:rPr>
-        <w:t xml:space="preserve"> profile</w:t>
-      </w:r>
-      <w:r>
-        <w:rPr>
-          <w:i/>
-        </w:rPr>
-        <w:t xml:space="preserve"> so that </w:t>
-      </w:r>
-      <w:r>
-        <w:rPr>
-          <w:i/>
-        </w:rPr>
-        <w:t>she and her family</w:t>
-      </w:r>
-      <w:r>
-        <w:rPr>
-          <w:i/>
-        </w:rPr>
-        <w:t xml:space="preserve"> can connect with children’s caseworkers </w:t>
-      </w:r>
-      <w:r>
-        <w:rPr>
-          <w:i/>
-        </w:rPr>
-        <w:t>easily. Ideally, Children’s</w:t>
-      </w:r>
-      <w:r>
-        <w:rPr>
-          <w:i/>
-        </w:rPr>
-        <w:t xml:space="preserve"> caseworkers search/look through</w:t>
-      </w:r>
-      <w:r>
-        <w:rPr>
-          <w:i/>
-        </w:rPr>
-        <w:t xml:space="preserve"> such family profiles which have matching preferences with the characteristics of children needing families </w:t>
+          <w:b/>
+          <w:i/>
+        </w:rPr>
+        <w:t>ranking technique</w:t>
+      </w:r>
+    </w:p>
+    <w:p>
+      <w:pPr>
+        <w:jc w:val="both"/>
+        <w:rPr>
+          <w:i/>
+        </w:rPr>
+      </w:pPr>
+      <w:r>
+        <w:rPr>
+          <w:b/>
+          <w:i/>
+        </w:rPr>
+        <w:t>Requirement 1</w:t>
+      </w:r>
+      <w:r>
+        <w:rPr>
+          <w:i/>
+        </w:rPr>
+        <w:t xml:space="preserve">: </w:t>
+      </w:r>
+      <w:r>
+        <w:rPr>
+          <w:i/>
+        </w:rPr>
+        <w:t>Create/</w:t>
+      </w:r>
+      <w:r>
+        <w:rPr>
+          <w:i/>
+        </w:rPr>
+        <w:t xml:space="preserve">Establish Profile: </w:t>
       </w:r>
       <w:r>
         <w:rPr>
@@ -3639,33 +3882,75 @@
       </w:r>
       <w:r>
         <w:rPr>
-          <w:i/>
-        </w:rPr>
-        <w:t xml:space="preserve"> Additiona</w:t>
-      </w:r>
-      <w:r>
-        <w:rPr>
-          <w:i/>
-        </w:rPr>
-        <w:t>l</w:t>
-      </w:r>
-      <w:r>
-        <w:rPr>
-          <w:i/>
-        </w:rPr>
-        <w:t xml:space="preserve">ly the portal will </w:t>
-      </w:r>
-      <w:r>
-        <w:rPr>
-          <w:i/>
-        </w:rPr>
-        <w:t xml:space="preserve">facilitate </w:t>
-      </w:r>
-      <w:r>
-        <w:rPr>
-          <w:i/>
-        </w:rPr>
-        <w:t xml:space="preserve">parents of foster kids </w:t>
+          <w:b/>
+          <w:i/>
+        </w:rPr>
+        <w:t>Ranking</w:t>
+      </w:r>
+      <w:r>
+        <w:rPr>
+          <w:i/>
+        </w:rPr>
+        <w:t xml:space="preserve">-Must have </w:t>
+      </w:r>
+    </w:p>
+    <w:p>
+      <w:pPr>
+        <w:jc w:val="both"/>
+        <w:rPr>
+          <w:i/>
+        </w:rPr>
+      </w:pPr>
+      <w:r>
+        <w:rPr>
+          <w:i/>
+        </w:rPr>
+        <w:t xml:space="preserve">Requirement 2: Manage </w:t>
+      </w:r>
+      <w:r>
+        <w:rPr>
+          <w:i/>
+        </w:rPr>
+        <w:t>Profiles:</w:t>
+      </w:r>
+      <w:r>
+        <w:rPr>
+          <w:i/>
+        </w:rPr>
+        <w:t xml:space="preserve"> Ranking Mus</w:t>
+      </w:r>
+      <w:r>
+        <w:rPr>
+          <w:i/>
+        </w:rPr>
+        <w:t>t</w:t>
+      </w:r>
+      <w:r>
+        <w:rPr>
+          <w:i/>
+        </w:rPr>
+        <w:t xml:space="preserve"> Have</w:t>
+      </w:r>
+    </w:p>
+    <w:p>
+      <w:pPr>
+        <w:jc w:val="both"/>
+        <w:rPr>
+          <w:i/>
+        </w:rPr>
+      </w:pPr>
+      <w:r>
+        <w:rPr>
+          <w:b/>
+          <w:i/>
+        </w:rPr>
+        <w:t>Requirement 2</w:t>
+      </w:r>
+      <w:r>
+        <w:rPr>
+          <w:i/>
+        </w:rPr>
+        <w:t>: Login</w:t>
       </w:r>
       <w:r>
         <w:rPr>
@@ -3677,503 +3962,193 @@
         <w:rPr>
           <w:i/>
         </w:rPr>
-        <w:t xml:space="preserve">to search </w:t>
-      </w:r>
-      <w:r>
-        <w:rPr>
-          <w:i/>
-        </w:rPr>
-        <w:t xml:space="preserve">and view </w:t>
-      </w:r>
-      <w:r>
-        <w:rPr>
-          <w:i/>
-        </w:rPr>
-        <w:t>the child care residential facilit</w:t>
-      </w:r>
-      <w:r>
-        <w:rPr>
-          <w:i/>
-        </w:rPr>
-        <w:t xml:space="preserve">ies and foster care agencies </w:t>
-      </w:r>
-      <w:r>
-        <w:rPr>
-          <w:i/>
-        </w:rPr>
-        <w:t xml:space="preserve"> in </w:t>
-      </w:r>
-      <w:r>
-        <w:rPr>
-          <w:i/>
-        </w:rPr>
-        <w:t xml:space="preserve">their </w:t>
-      </w:r>
-      <w:r>
-        <w:rPr>
-          <w:i/>
-        </w:rPr>
-        <w:t xml:space="preserve">neighborhood. Samantha </w:t>
-      </w:r>
-      <w:r>
-        <w:rPr>
-          <w:i/>
-        </w:rPr>
-        <w:t xml:space="preserve">can </w:t>
-      </w:r>
-      <w:r>
-        <w:rPr>
-          <w:i/>
-        </w:rPr>
-        <w:t>contact</w:t>
-      </w:r>
-      <w:r>
-        <w:rPr>
-          <w:i/>
-        </w:rPr>
-        <w:t xml:space="preserve"> and communicate with case workers using a private mailbox available on the portal</w:t>
-      </w:r>
-      <w:r>
-        <w:rPr>
-          <w:i/>
-        </w:rPr>
+        <w:t>Management:</w:t>
+      </w:r>
+      <w:r>
+        <w:rPr>
+          <w:i/>
+        </w:rPr>
+        <w:t xml:space="preserve"> </w:t>
+      </w:r>
+      <w:r>
+        <w:rPr>
+          <w:i/>
+        </w:rPr>
+        <w:t>Ranking-Must have</w:t>
+      </w:r>
+    </w:p>
+    <w:p>
+      <w:pPr>
+        <w:jc w:val="both"/>
+        <w:rPr>
+          <w:i/>
+        </w:rPr>
+      </w:pPr>
+      <w:r>
+        <w:rPr>
+          <w:b/>
+          <w:i/>
+        </w:rPr>
+        <w:t>Requirement 3</w:t>
+      </w:r>
+      <w:r>
+        <w:rPr>
+          <w:i/>
+        </w:rPr>
+        <w:t>: Look Up Residential Facility</w:t>
+      </w:r>
+      <w:r>
+        <w:rPr>
+          <w:i/>
+        </w:rPr>
+        <w:t>; Ranking-Must have</w:t>
+      </w:r>
+    </w:p>
+    <w:p>
+      <w:pPr>
+        <w:jc w:val="both"/>
+        <w:rPr>
+          <w:i/>
+        </w:rPr>
+      </w:pPr>
+      <w:r>
+        <w:rPr>
+          <w:b/>
+          <w:i/>
+        </w:rPr>
+        <w:t>Requirement 4</w:t>
+      </w:r>
+      <w:r>
+        <w:rPr>
+          <w:i/>
+        </w:rPr>
+        <w:t xml:space="preserve">: Look Up Agency Location: </w:t>
+      </w:r>
+      <w:r>
+        <w:rPr>
+          <w:i/>
+        </w:rPr>
+        <w:t>Ranking-Must have</w:t>
+      </w:r>
+    </w:p>
+    <w:p>
+      <w:pPr>
+        <w:jc w:val="both"/>
+        <w:rPr>
+          <w:i/>
+        </w:rPr>
+      </w:pPr>
+      <w:r>
+        <w:rPr>
+          <w:b/>
+          <w:i/>
+        </w:rPr>
+        <w:t>Requirement 5</w:t>
+      </w:r>
+      <w:r>
+        <w:rPr>
+          <w:i/>
+        </w:rPr>
+        <w:t xml:space="preserve">: </w:t>
+      </w:r>
+      <w:r>
+        <w:rPr>
+          <w:i/>
+        </w:rPr>
+        <w:t>Report Technical Issues</w:t>
+      </w:r>
+      <w:r>
+        <w:rPr>
+          <w:i/>
+        </w:rPr>
+        <w:t>: Ranking- Should have</w:t>
+      </w:r>
+    </w:p>
+    <w:p>
+      <w:pPr>
+        <w:pStyle w:val="Heading2"/>
+      </w:pPr>
+      <w:bookmarkStart w:id="10" w:name="_Toc453112195"/>
+      <w:r>
+        <w:t>Use Case</w:t>
+      </w:r>
+      <w:r>
+        <w:t xml:space="preserve">: </w:t>
+      </w:r>
+      <w:r>
+        <w:t>Create/</w:t>
+      </w:r>
+      <w:r>
+        <w:t>Establish Profile</w:t>
+      </w:r>
+      <w:bookmarkEnd w:id="10"/>
+    </w:p>
+    <w:p>
+      <w:pPr>
+        <w:ind w:left="720"/>
+        <w:jc w:val="both"/>
+      </w:pPr>
+      <w:r>
+        <w:t>Actor</w:t>
+      </w:r>
+      <w:r>
+        <w:t xml:space="preserve"> (</w:t>
+      </w:r>
+      <w:r>
+        <w:t>any user) will be able to establish their profile</w:t>
+      </w:r>
+      <w:r>
+        <w:t xml:space="preserve"> on the portal by providing details in various step:-</w:t>
+      </w:r>
+    </w:p>
+    <w:p>
+      <w:pPr>
+        <w:ind w:left="720"/>
+        <w:jc w:val="both"/>
+      </w:pPr>
+      <w:r>
+        <w:t xml:space="preserve">Additionally the portal should allow users to save partially filled registration forms so that they </w:t>
+      </w:r>
+      <w:r>
+        <w:t xml:space="preserve">can save </w:t>
+      </w:r>
+      <w:r>
+        <w:t>and exit from the portal .Users will be able to complete the registration anytime on their subsequent login</w:t>
+      </w:r>
+      <w:r>
         <w:t>.</w:t>
       </w:r>
-    </w:p>
-    <w:p>
-      <w:pPr>
-        <w:pStyle w:val="Heading1"/>
-      </w:pPr>
-      <w:r>
-        <w:rPr>
-          <w:i/>
-        </w:rPr>
+      <w:r>
         <w:t xml:space="preserve"> </w:t>
       </w:r>
-      <w:bookmarkStart w:id="9" w:name="_Toc452137330"/>
-      <w:bookmarkEnd w:id="6"/>
-      <w:r>
-        <w:t>Functional Requirements</w:t>
-      </w:r>
-      <w:bookmarkEnd w:id="9"/>
-    </w:p>
-    <w:p/>
-    <w:p>
-      <w:pPr>
-        <w:rPr>
-          <w:i/>
-        </w:rPr>
-      </w:pPr>
-      <w:r>
-        <w:rPr>
-          <w:i/>
-        </w:rPr>
-        <w:t>E</w:t>
-      </w:r>
-      <w:r>
-        <w:rPr>
-          <w:i/>
-        </w:rPr>
-        <w:t>xplain how the requirements</w:t>
-      </w:r>
-      <w:r>
-        <w:rPr>
-          <w:i/>
-        </w:rPr>
-        <w:t xml:space="preserve"> will</w:t>
-      </w:r>
-      <w:r>
-        <w:rPr>
-          <w:i/>
-        </w:rPr>
-        <w:t xml:space="preserve"> be incorporated in the </w:t>
-      </w:r>
-      <w:r>
-        <w:rPr>
-          <w:i/>
-        </w:rPr>
-        <w:t>application</w:t>
-      </w:r>
-      <w:r>
-        <w:rPr>
-          <w:i/>
-        </w:rPr>
-        <w:t xml:space="preserve"> this</w:t>
-      </w:r>
-      <w:r>
-        <w:rPr>
-          <w:i/>
-        </w:rPr>
-        <w:t xml:space="preserve"> could include screen mockups</w:t>
-      </w:r>
-      <w:r>
-        <w:rPr>
-          <w:i/>
-        </w:rPr>
-        <w:t>.</w:t>
-      </w:r>
-    </w:p>
-    <w:p>
-      <w:pPr>
-        <w:rPr>
-          <w:i/>
-        </w:rPr>
-      </w:pPr>
-      <w:r>
-        <w:rPr>
-          <w:i/>
-        </w:rPr>
-        <w:t>The requirements based on discussion with pr</w:t>
-      </w:r>
-      <w:r>
-        <w:rPr>
-          <w:i/>
-        </w:rPr>
-        <w:t>o</w:t>
-      </w:r>
-      <w:r>
-        <w:rPr>
-          <w:i/>
-        </w:rPr>
-        <w:t xml:space="preserve">spective users are </w:t>
-      </w:r>
-      <w:r>
-        <w:rPr>
-          <w:i/>
-        </w:rPr>
-        <w:t xml:space="preserve">collated and </w:t>
-      </w:r>
-      <w:r>
-        <w:rPr>
-          <w:i/>
-        </w:rPr>
-        <w:t xml:space="preserve">ranked </w:t>
-      </w:r>
-      <w:r>
-        <w:rPr>
-          <w:i/>
-        </w:rPr>
-        <w:t>using the</w:t>
-      </w:r>
-      <w:r>
-        <w:rPr>
-          <w:i/>
-        </w:rPr>
-        <w:t xml:space="preserve"> </w:t>
-      </w:r>
-      <w:proofErr w:type="spellStart"/>
+    </w:p>
+    <w:p>
+      <w:pPr>
+        <w:ind w:left="720"/>
+        <w:jc w:val="both"/>
+      </w:pPr>
+      <w:r>
+        <w:t>O</w:t>
+      </w:r>
+      <w:r>
+        <w:t xml:space="preserve">n the </w:t>
+      </w:r>
+      <w:r>
+        <w:t>P</w:t>
+      </w:r>
+      <w:r>
+        <w:t xml:space="preserve">ortal </w:t>
+      </w:r>
       <w:r>
         <w:rPr>
           <w:b/>
-          <w:i/>
-        </w:rPr>
-        <w:t>MoSCoW</w:t>
-      </w:r>
-      <w:proofErr w:type="spellEnd"/>
+        </w:rPr>
+        <w:t>Step</w:t>
+      </w:r>
       <w:r>
         <w:rPr>
           <w:b/>
-          <w:i/>
-        </w:rPr>
-        <w:t xml:space="preserve"> </w:t>
-      </w:r>
-      <w:r>
-        <w:rPr>
-          <w:b/>
-          <w:i/>
-        </w:rPr>
-        <w:t>ranking technique</w:t>
-      </w:r>
-    </w:p>
-    <w:p>
-      <w:pPr>
-        <w:rPr>
-          <w:i/>
-        </w:rPr>
-      </w:pPr>
-      <w:r>
-        <w:rPr>
-          <w:b/>
-          <w:i/>
-        </w:rPr>
-        <w:t>Requirement 1</w:t>
-      </w:r>
-      <w:r>
-        <w:rPr>
-          <w:i/>
-        </w:rPr>
-        <w:t xml:space="preserve">: </w:t>
-      </w:r>
-      <w:r>
-        <w:rPr>
-          <w:i/>
-        </w:rPr>
-        <w:t>Create/</w:t>
-      </w:r>
-      <w:r>
-        <w:rPr>
-          <w:i/>
-        </w:rPr>
-        <w:t xml:space="preserve">Establish Profile: </w:t>
-      </w:r>
-      <w:r>
-        <w:rPr>
-          <w:i/>
-        </w:rPr>
-        <w:t xml:space="preserve"> </w:t>
-      </w:r>
-      <w:r>
-        <w:rPr>
-          <w:b/>
-          <w:i/>
-        </w:rPr>
-        <w:t>Ranking</w:t>
-      </w:r>
-      <w:r>
-        <w:rPr>
-          <w:i/>
-        </w:rPr>
-        <w:t xml:space="preserve">-Must have </w:t>
-      </w:r>
-    </w:p>
-    <w:p>
-      <w:pPr>
-        <w:rPr>
-          <w:i/>
-        </w:rPr>
-      </w:pPr>
-      <w:r>
-        <w:rPr>
-          <w:i/>
-        </w:rPr>
-        <w:t xml:space="preserve">Requirement 2: Manage </w:t>
-      </w:r>
-      <w:r>
-        <w:rPr>
-          <w:i/>
-        </w:rPr>
-        <w:t>Profiles:</w:t>
-      </w:r>
-      <w:r>
-        <w:rPr>
-          <w:i/>
-        </w:rPr>
-        <w:t xml:space="preserve"> Ranking Mus</w:t>
-      </w:r>
-      <w:r>
-        <w:rPr>
-          <w:i/>
-        </w:rPr>
-        <w:t>t</w:t>
-      </w:r>
-      <w:r>
-        <w:rPr>
-          <w:i/>
-        </w:rPr>
-        <w:t xml:space="preserve"> Have</w:t>
-      </w:r>
-    </w:p>
-    <w:p>
-      <w:pPr>
-        <w:rPr>
-          <w:i/>
-        </w:rPr>
-      </w:pPr>
-      <w:r>
-        <w:rPr>
-          <w:b/>
-          <w:i/>
-        </w:rPr>
-        <w:t>Requirement 2</w:t>
-      </w:r>
-      <w:r>
-        <w:rPr>
-          <w:i/>
-        </w:rPr>
-        <w:t>: Login</w:t>
-      </w:r>
-      <w:r>
-        <w:rPr>
-          <w:i/>
-        </w:rPr>
-        <w:t xml:space="preserve"> </w:t>
-      </w:r>
-      <w:r>
-        <w:rPr>
-          <w:i/>
-        </w:rPr>
-        <w:t>Management:</w:t>
-      </w:r>
-      <w:r>
-        <w:rPr>
-          <w:i/>
-        </w:rPr>
-        <w:t xml:space="preserve"> </w:t>
-      </w:r>
-      <w:r>
-        <w:rPr>
-          <w:i/>
-        </w:rPr>
-        <w:t>Ranking-Must have</w:t>
-      </w:r>
-    </w:p>
-    <w:p>
-      <w:pPr>
-        <w:rPr>
-          <w:i/>
-        </w:rPr>
-      </w:pPr>
-      <w:r>
-        <w:rPr>
-          <w:b/>
-          <w:i/>
-        </w:rPr>
-        <w:t>Requirement 3</w:t>
-      </w:r>
-      <w:r>
-        <w:rPr>
-          <w:i/>
-        </w:rPr>
-        <w:t>: Look Up Residential Facility</w:t>
-      </w:r>
-      <w:r>
-        <w:rPr>
-          <w:i/>
-        </w:rPr>
-        <w:t>; Ranking-Must have</w:t>
-      </w:r>
-    </w:p>
-    <w:p>
-      <w:pPr>
-        <w:rPr>
-          <w:i/>
-        </w:rPr>
-      </w:pPr>
-      <w:r>
-        <w:rPr>
-          <w:b/>
-          <w:i/>
-        </w:rPr>
-        <w:t>Requirement 4</w:t>
-      </w:r>
-      <w:r>
-        <w:rPr>
-          <w:i/>
-        </w:rPr>
-        <w:t xml:space="preserve">: Look Up Agency Location: </w:t>
-      </w:r>
-      <w:r>
-        <w:rPr>
-          <w:i/>
-        </w:rPr>
-        <w:t>Ranking-Must have</w:t>
-      </w:r>
-    </w:p>
-    <w:p>
-      <w:pPr>
-        <w:rPr>
-          <w:i/>
-        </w:rPr>
-      </w:pPr>
-      <w:r>
-        <w:rPr>
-          <w:b/>
-          <w:i/>
-        </w:rPr>
-        <w:t>Requirement 5</w:t>
-      </w:r>
-      <w:r>
-        <w:rPr>
-          <w:i/>
-        </w:rPr>
-        <w:t xml:space="preserve">: </w:t>
-      </w:r>
-      <w:r>
-        <w:rPr>
-          <w:i/>
-        </w:rPr>
-        <w:t>Report Technical Issues</w:t>
-      </w:r>
-      <w:r>
-        <w:rPr>
-          <w:i/>
-        </w:rPr>
-        <w:t>: Ranking- Should have</w:t>
-      </w:r>
-    </w:p>
-    <w:p>
-      <w:pPr>
-        <w:pStyle w:val="Heading2"/>
-      </w:pPr>
-      <w:bookmarkStart w:id="10" w:name="_Toc452137331"/>
-      <w:r>
-        <w:t>Use Case</w:t>
-      </w:r>
-      <w:r>
-        <w:t xml:space="preserve">: </w:t>
-      </w:r>
-      <w:r>
-        <w:t>Create/</w:t>
-      </w:r>
-      <w:r>
-        <w:t>Establish Profile</w:t>
-      </w:r>
-      <w:bookmarkEnd w:id="10"/>
-    </w:p>
-    <w:p>
-      <w:pPr>
-        <w:ind w:left="720"/>
-      </w:pPr>
-      <w:r>
-        <w:t>Actor</w:t>
-      </w:r>
-      <w:r>
-        <w:t xml:space="preserve"> (</w:t>
-      </w:r>
-      <w:r>
-        <w:t>any user) will be able to establish their profile</w:t>
-      </w:r>
-      <w:r>
-        <w:t xml:space="preserve"> on the portal by providing details in various step:-</w:t>
-      </w:r>
-    </w:p>
-    <w:p>
-      <w:pPr>
-        <w:ind w:left="720"/>
-      </w:pPr>
-      <w:r>
-        <w:t xml:space="preserve">Additionally the portal should allow users to save partially filled registration forms so that they </w:t>
-      </w:r>
-      <w:r>
-        <w:t xml:space="preserve">can save </w:t>
-      </w:r>
-      <w:r>
-        <w:t>and exit from the portal .Users will be able to complete the registration anytime on their subsequent login</w:t>
-      </w:r>
-      <w:r>
-        <w:t>.</w:t>
-      </w:r>
-      <w:r>
-        <w:t xml:space="preserve"> </w:t>
-      </w:r>
-    </w:p>
-    <w:p>
-      <w:pPr>
-        <w:ind w:left="720"/>
-      </w:pPr>
-      <w:r>
-        <w:t>O</w:t>
-      </w:r>
-      <w:r>
-        <w:t xml:space="preserve">n the </w:t>
-      </w:r>
-      <w:r>
-        <w:t>P</w:t>
-      </w:r>
-      <w:r>
-        <w:t>ortal Step</w:t>
-      </w:r>
-      <w:r>
+        </w:rPr>
         <w:t xml:space="preserve"> 1: Check Eligibility Criteria</w:t>
       </w:r>
     </w:p>
@@ -4184,6 +4159,7 @@
           <w:ilvl w:val="1"/>
           <w:numId w:val="36"/>
         </w:numPr>
+        <w:jc w:val="both"/>
       </w:pPr>
       <w:r>
         <w:t>Provide input on the fields</w:t>
@@ -4196,6 +4172,7 @@
           <w:ilvl w:val="1"/>
           <w:numId w:val="36"/>
         </w:numPr>
+        <w:jc w:val="both"/>
       </w:pPr>
       <w:r>
         <w:t>Fields are</w:t>
@@ -4214,6 +4191,7 @@
           <w:ilvl w:val="1"/>
           <w:numId w:val="36"/>
         </w:numPr>
+        <w:jc w:val="both"/>
       </w:pPr>
       <w:r>
         <w:t xml:space="preserve">Clicking over </w:t>
@@ -4231,16 +4209,20 @@
     <w:p>
       <w:pPr>
         <w:ind w:left="720"/>
-      </w:pPr>
-    </w:p>
-    <w:p>
-      <w:pPr>
-        <w:ind w:left="720"/>
-      </w:pPr>
-      <w:r>
+        <w:rPr>
+          <w:b/>
+        </w:rPr>
+      </w:pPr>
+      <w:r>
+        <w:rPr>
+          <w:b/>
+        </w:rPr>
         <w:t>Step 2</w:t>
       </w:r>
       <w:r>
+        <w:rPr>
+          <w:b/>
+        </w:rPr>
         <w:t>:- Provide Account Detail</w:t>
       </w:r>
     </w:p>
@@ -4283,14 +4265,26 @@
     <w:p>
       <w:pPr>
         <w:ind w:left="720"/>
-      </w:pPr>
-      <w:r>
+        <w:rPr>
+          <w:b/>
+        </w:rPr>
+      </w:pPr>
+      <w:r>
+        <w:rPr>
+          <w:b/>
+        </w:rPr>
         <w:t>S</w:t>
       </w:r>
       <w:r>
+        <w:rPr>
+          <w:b/>
+        </w:rPr>
         <w:t>tep 3</w:t>
       </w:r>
       <w:r>
+        <w:rPr>
+          <w:b/>
+        </w:rPr>
         <w:t>:-Provide Personal Detail</w:t>
       </w:r>
     </w:p>
@@ -4315,7 +4309,6 @@
         </w:numPr>
       </w:pPr>
       <w:r>
-        <w:lastRenderedPageBreak/>
         <w:t>Fields are</w:t>
       </w:r>
       <w:r>
@@ -4355,6 +4348,7 @@
         </w:numPr>
       </w:pPr>
       <w:r>
+        <w:lastRenderedPageBreak/>
         <w:t>Clicking on s</w:t>
       </w:r>
       <w:r>
@@ -4370,11 +4364,20 @@
     <w:p>
       <w:pPr>
         <w:ind w:left="720"/>
-      </w:pPr>
-      <w:r>
+        <w:rPr>
+          <w:b/>
+        </w:rPr>
+      </w:pPr>
+      <w:r>
+        <w:rPr>
+          <w:b/>
+        </w:rPr>
         <w:t>Step 4</w:t>
       </w:r>
       <w:r>
+        <w:rPr>
+          <w:b/>
+        </w:rPr>
         <w:t>:-Provide Family Narrative &amp; Preferences</w:t>
       </w:r>
     </w:p>
@@ -4423,11 +4426,20 @@
     <w:p>
       <w:pPr>
         <w:ind w:left="720"/>
-      </w:pPr>
-      <w:r>
+        <w:rPr>
+          <w:b/>
+        </w:rPr>
+      </w:pPr>
+      <w:r>
+        <w:rPr>
+          <w:b/>
+        </w:rPr>
         <w:t>Step 5</w:t>
       </w:r>
       <w:r>
+        <w:rPr>
+          <w:b/>
+        </w:rPr>
         <w:t>: Provide Licensing and agency detail</w:t>
       </w:r>
     </w:p>
@@ -4503,14 +4515,6 @@
         </w:rPr>
         <w:t xml:space="preserve"> Diagram</w:t>
       </w:r>
-    </w:p>
-    <w:p>
-      <w:pPr>
-        <w:rPr>
-          <w:rStyle w:val="Emphasis"/>
-          <w:b/>
-        </w:rPr>
-      </w:pPr>
     </w:p>
     <w:p>
       <w:pPr>
@@ -4591,7 +4595,7 @@
       <w:pPr>
         <w:pStyle w:val="Heading2"/>
       </w:pPr>
-      <w:bookmarkStart w:id="11" w:name="_Toc452137332"/>
+      <w:bookmarkStart w:id="11" w:name="_Toc453112196"/>
       <w:r>
         <w:t xml:space="preserve">Use Case: User </w:t>
       </w:r>
@@ -4606,6 +4610,7 @@
     <w:p>
       <w:pPr>
         <w:ind w:left="720"/>
+        <w:jc w:val="both"/>
       </w:pPr>
       <w:r>
         <w:t xml:space="preserve">Actor (any user) will be able to login on portal using their credential and lands on the login </w:t>
@@ -4629,6 +4634,7 @@
     <w:p>
       <w:pPr>
         <w:ind w:left="720"/>
+        <w:jc w:val="both"/>
       </w:pPr>
       <w:r>
         <w:t>Step1: User log in with valid credentials by providing user name and password in the respective fields.</w:t>
@@ -4637,6 +4643,7 @@
     <w:p>
       <w:pPr>
         <w:ind w:left="720"/>
+        <w:jc w:val="both"/>
       </w:pPr>
       <w:r>
         <w:t xml:space="preserve">Step 2: </w:t>
@@ -4648,6 +4655,7 @@
     <w:p>
       <w:pPr>
         <w:ind w:left="720"/>
+        <w:jc w:val="both"/>
       </w:pPr>
       <w:r>
         <w:t>Step 3: User should be able to view the status of the application whether it has been approved or under process.</w:t>
@@ -4656,6 +4664,7 @@
     <w:p>
       <w:pPr>
         <w:ind w:left="720"/>
+        <w:jc w:val="both"/>
       </w:pPr>
       <w:r>
         <w:t>Step 4: User should be able to logout from the portal by clicking over the logout link.</w:t>
@@ -4669,20 +4678,66 @@
           <w:u w:val="single"/>
         </w:rPr>
       </w:pPr>
-      <w:r>
+    </w:p>
+    <w:p>
+      <w:pPr>
         <w:rPr>
           <w:rStyle w:val="Emphasis"/>
           <w:b/>
           <w:u w:val="single"/>
         </w:rPr>
-        <w:t>Use Case</w:t>
-      </w:r>
-      <w:r>
+      </w:pPr>
+    </w:p>
+    <w:p>
+      <w:pPr>
         <w:rPr>
           <w:rStyle w:val="Emphasis"/>
           <w:b/>
           <w:u w:val="single"/>
         </w:rPr>
+      </w:pPr>
+    </w:p>
+    <w:p>
+      <w:pPr>
+        <w:rPr>
+          <w:rStyle w:val="Emphasis"/>
+          <w:b/>
+          <w:u w:val="single"/>
+        </w:rPr>
+      </w:pPr>
+    </w:p>
+    <w:p>
+      <w:pPr>
+        <w:rPr>
+          <w:rStyle w:val="Emphasis"/>
+          <w:b/>
+          <w:u w:val="single"/>
+        </w:rPr>
+      </w:pPr>
+    </w:p>
+    <w:p>
+      <w:pPr>
+        <w:rPr>
+          <w:rStyle w:val="Emphasis"/>
+          <w:b/>
+          <w:u w:val="single"/>
+        </w:rPr>
+      </w:pPr>
+      <w:r>
+        <w:rPr>
+          <w:rStyle w:val="Emphasis"/>
+          <w:b/>
+          <w:u w:val="single"/>
+        </w:rPr>
+        <w:lastRenderedPageBreak/>
+        <w:t>Use Case</w:t>
+      </w:r>
+      <w:r>
+        <w:rPr>
+          <w:rStyle w:val="Emphasis"/>
+          <w:b/>
+          <w:u w:val="single"/>
+        </w:rPr>
         <w:t xml:space="preserve"> Diagram</w:t>
       </w:r>
     </w:p>
@@ -4694,7 +4749,6 @@
         <w:rPr>
           <w:noProof/>
         </w:rPr>
-        <w:lastRenderedPageBreak/>
         <w:drawing>
           <wp:inline distT="0" distB="0" distL="0" distR="0" wp14:anchorId="03C9D88B" wp14:editId="5754A89B">
             <wp:extent cx="5791200" cy="2702560"/>
@@ -4754,14 +4808,9 @@
     </w:p>
     <w:p>
       <w:pPr>
-        <w:ind w:left="720"/>
-      </w:pPr>
-    </w:p>
-    <w:p>
-      <w:pPr>
         <w:pStyle w:val="Heading2"/>
       </w:pPr>
-      <w:bookmarkStart w:id="12" w:name="_Toc452137333"/>
+      <w:bookmarkStart w:id="12" w:name="_Toc453112197"/>
       <w:r>
         <w:t>Use Case: Look up for residential facility</w:t>
       </w:r>
@@ -4915,7 +4964,7 @@
       <w:pPr>
         <w:pStyle w:val="Heading2"/>
       </w:pPr>
-      <w:bookmarkStart w:id="13" w:name="_Toc452137334"/>
+      <w:bookmarkStart w:id="13" w:name="_Toc453112198"/>
       <w:r>
         <w:t>Use Case: Look up for Agency Location</w:t>
       </w:r>
@@ -5040,28 +5089,13 @@
         <w:ind w:left="720"/>
       </w:pPr>
     </w:p>
-    <w:p/>
-    <w:p>
-      <w:pPr>
-        <w:ind w:left="720"/>
-      </w:pPr>
-      <w:r>
-        <w:tab/>
-        <w:t xml:space="preserve">      </w:t>
-      </w:r>
-    </w:p>
-    <w:bookmarkEnd w:id="7"/>
-    <w:bookmarkEnd w:id="8"/>
-    <w:p/>
-    <w:p/>
-    <w:p/>
-    <w:p/>
-    <w:p/>
     <w:p>
       <w:pPr>
         <w:pStyle w:val="Heading1"/>
       </w:pPr>
-      <w:bookmarkStart w:id="14" w:name="_Toc452137335"/>
+      <w:bookmarkStart w:id="14" w:name="_Toc453112199"/>
+      <w:bookmarkEnd w:id="6"/>
+      <w:bookmarkEnd w:id="7"/>
       <w:r>
         <w:t>I</w:t>
       </w:r>
@@ -5094,9 +5128,8 @@
       <w:pPr>
         <w:pStyle w:val="Heading2"/>
       </w:pPr>
-      <w:bookmarkStart w:id="15" w:name="_Toc452137336"/>
-      <w:r>
-        <w:lastRenderedPageBreak/>
+      <w:bookmarkStart w:id="15" w:name="_Toc453112200"/>
+      <w:r>
         <w:t>Inbound Interfaces</w:t>
       </w:r>
       <w:bookmarkEnd w:id="15"/>
@@ -5130,52 +5163,15 @@
     </w:p>
     <w:p>
       <w:pPr>
-        <w:pStyle w:val="Heading2"/>
-      </w:pPr>
-      <w:bookmarkStart w:id="16" w:name="_Toc452137337"/>
-      <w:r>
-        <w:t>Outbound Interfaces</w:t>
+        <w:pStyle w:val="Heading1"/>
+      </w:pPr>
+      <w:bookmarkStart w:id="16" w:name="_Toc209582841"/>
+      <w:bookmarkStart w:id="17" w:name="_Toc453112201"/>
+      <w:r>
+        <w:t>Non-Functional Requirements</w:t>
       </w:r>
       <w:bookmarkEnd w:id="16"/>
-    </w:p>
-    <w:p/>
-    <w:p/>
-    <w:p/>
-    <w:p/>
-    <w:p/>
-    <w:p/>
-    <w:p>
-      <w:pPr>
-        <w:rPr>
-          <w:i/>
-        </w:rPr>
-      </w:pPr>
-    </w:p>
-    <w:p>
-      <w:pPr>
-        <w:rPr>
-          <w:i/>
-        </w:rPr>
-      </w:pPr>
-    </w:p>
-    <w:p>
-      <w:pPr>
-        <w:rPr>
-          <w:i/>
-        </w:rPr>
-      </w:pPr>
-    </w:p>
-    <w:p>
-      <w:pPr>
-        <w:pStyle w:val="Heading1"/>
-      </w:pPr>
-      <w:bookmarkStart w:id="17" w:name="_Toc209582841"/>
-      <w:bookmarkStart w:id="18" w:name="_Toc452137338"/>
-      <w:r>
-        <w:t>Non-Functional Requirements</w:t>
-      </w:r>
       <w:bookmarkEnd w:id="17"/>
-      <w:bookmarkEnd w:id="18"/>
     </w:p>
     <w:p>
       <w:pPr>
@@ -5190,7 +5186,6 @@
         <w:t xml:space="preserve">Are there any requirements outside our normal Internationalization, Scalability, Browser Support, Security, and Error Handling that need to be called out specifically for this request?  </w:t>
       </w:r>
     </w:p>
-    <w:p/>
     <w:p>
       <w:pPr>
         <w:pStyle w:val="ListParagraph"/>
@@ -5207,58 +5202,145 @@
       <w:pPr>
         <w:pStyle w:val="Heading1"/>
       </w:pPr>
-      <w:bookmarkStart w:id="19" w:name="_Toc209582861"/>
-      <w:bookmarkStart w:id="20" w:name="_Toc452137339"/>
-      <w:r>
+      <w:bookmarkStart w:id="18" w:name="_Toc209582861"/>
+      <w:bookmarkStart w:id="19" w:name="_Toc453112202"/>
+      <w:r>
+        <w:lastRenderedPageBreak/>
         <w:t>Out of Scope</w:t>
       </w:r>
+      <w:bookmarkEnd w:id="18"/>
       <w:bookmarkEnd w:id="19"/>
+      <w:r>
+        <w:t xml:space="preserve"> </w:t>
+      </w:r>
+    </w:p>
+    <w:p>
+      <w:pPr>
+        <w:rPr>
+          <w:i/>
+        </w:rPr>
+      </w:pPr>
+      <w:r>
+        <w:rPr>
+          <w:i/>
+        </w:rPr>
+        <w:t xml:space="preserve">Note whether there are features </w:t>
+      </w:r>
+      <w:r>
+        <w:rPr>
+          <w:i/>
+        </w:rPr>
+        <w:t>that would enrich this requirement but that we do not have the time to do now</w:t>
+      </w:r>
+      <w:r>
+        <w:rPr>
+          <w:i/>
+        </w:rPr>
+        <w:t xml:space="preserve"> within the current feature development.  List the name and requirement number of each feature (as recorded in Accept).</w:t>
+      </w:r>
+    </w:p>
+    <w:p>
+      <w:pPr>
+        <w:pStyle w:val="ListParagraph"/>
+        <w:numPr>
+          <w:ilvl w:val="0"/>
+          <w:numId w:val="19"/>
+        </w:numPr>
+        <w:jc w:val="both"/>
+        <w:rPr>
+          <w:i/>
+        </w:rPr>
+      </w:pPr>
+      <w:r>
+        <w:rPr>
+          <w:i/>
+        </w:rPr>
+        <w:t xml:space="preserve"> </w:t>
+      </w:r>
+      <w:r>
+        <w:t xml:space="preserve">As part of the </w:t>
+      </w:r>
+      <w:r>
+        <w:t>UI design</w:t>
+      </w:r>
+      <w:r>
+        <w:t xml:space="preserve"> there are many placeholder links on the menu on the homepage, these are not in scope of development of this prototype.</w:t>
+      </w:r>
+    </w:p>
+    <w:p>
+      <w:pPr>
+        <w:pStyle w:val="ListParagraph"/>
+        <w:numPr>
+          <w:ilvl w:val="0"/>
+          <w:numId w:val="19"/>
+        </w:numPr>
+        <w:jc w:val="both"/>
+        <w:rPr>
+          <w:i/>
+        </w:rPr>
+      </w:pPr>
+      <w:r>
+        <w:t xml:space="preserve">Contact </w:t>
+      </w:r>
+      <w:proofErr w:type="gramStart"/>
+      <w:r>
+        <w:t>Us</w:t>
+      </w:r>
+      <w:proofErr w:type="gramEnd"/>
+      <w:r>
+        <w:t xml:space="preserve"> is displayed on the homepage for display purpose only and information entered in this section are not submitted in the database</w:t>
+      </w:r>
+      <w:r>
+        <w:t>.</w:t>
+      </w:r>
+    </w:p>
+    <w:p>
+      <w:pPr>
+        <w:pStyle w:val="ListParagraph"/>
+        <w:numPr>
+          <w:ilvl w:val="0"/>
+          <w:numId w:val="19"/>
+        </w:numPr>
+        <w:jc w:val="both"/>
+        <w:rPr>
+          <w:i/>
+        </w:rPr>
+      </w:pPr>
+      <w:r>
+        <w:t>Inbox shows several links for Reply , Sent , Compose  these are out of scope for development currently</w:t>
+      </w:r>
+    </w:p>
+    <w:p>
+      <w:pPr>
+        <w:pStyle w:val="ListParagraph"/>
+        <w:numPr>
+          <w:ilvl w:val="0"/>
+          <w:numId w:val="19"/>
+        </w:numPr>
+        <w:jc w:val="both"/>
+        <w:rPr>
+          <w:i/>
+        </w:rPr>
+      </w:pPr>
+      <w:r>
+        <w:t xml:space="preserve">Email notifications using SMTP are not considered </w:t>
+      </w:r>
+      <w:r>
+        <w:t>for development currently</w:t>
+      </w:r>
+      <w:r>
+        <w:t>.</w:t>
+      </w:r>
+    </w:p>
+    <w:p>
+      <w:pPr>
+        <w:pStyle w:val="Heading1"/>
+      </w:pPr>
+      <w:bookmarkStart w:id="20" w:name="_Toc453112203"/>
+      <w:r>
+        <w:t>Discussion notes</w:t>
+      </w:r>
       <w:bookmarkEnd w:id="20"/>
-      <w:r>
-        <w:t xml:space="preserve"> </w:t>
-      </w:r>
-    </w:p>
-    <w:p>
-      <w:pPr>
-        <w:rPr>
-          <w:i/>
-        </w:rPr>
-      </w:pPr>
-      <w:r>
-        <w:rPr>
-          <w:i/>
-        </w:rPr>
-        <w:t xml:space="preserve">Note whether there are features </w:t>
-      </w:r>
-      <w:r>
-        <w:rPr>
-          <w:i/>
-        </w:rPr>
-        <w:t>that would enrich this requirement but that we do not have the time to do now</w:t>
-      </w:r>
-      <w:r>
-        <w:rPr>
-          <w:i/>
-        </w:rPr>
-        <w:t xml:space="preserve"> within the current feature development.  List the name and requirement number of each feature (as recorded in Accept).  </w:t>
-      </w:r>
-    </w:p>
-    <w:p>
-      <w:pPr>
-        <w:rPr>
-          <w:i/>
-        </w:rPr>
-      </w:pPr>
-    </w:p>
-    <w:p>
-      <w:pPr>
-        <w:pStyle w:val="Heading1"/>
-      </w:pPr>
-      <w:bookmarkStart w:id="21" w:name="_Toc452137340"/>
-      <w:r>
-        <w:t>Discussion notes</w:t>
-      </w:r>
-      <w:bookmarkEnd w:id="21"/>
     </w:p>
     <w:p>
       <w:pPr>
@@ -5637,7 +5719,7 @@
               <w:sz w:val="16"/>
               <w:szCs w:val="16"/>
             </w:rPr>
-            <w:t>May 30, 2016</w:t>
+            <w:t>June 7, 2016</w:t>
           </w:r>
           <w:r>
             <w:rPr>
@@ -5714,23 +5796,36 @@
               <w:szCs w:val="16"/>
             </w:rPr>
           </w:pPr>
-          <w:fldSimple w:instr=" STYLEREF  &quot;Enhancement Title&quot;  \* MERGEFORMAT ">
-            <w:r>
-              <w:rPr>
-                <w:iCs/>
-                <w:noProof/>
-                <w:sz w:val="16"/>
-                <w:szCs w:val="16"/>
-              </w:rPr>
-              <w:t>Gap calculations and</w:t>
-            </w:r>
-            <w:r>
-              <w:rPr>
-                <w:noProof/>
-              </w:rPr>
-              <w:t xml:space="preserve"> display</w:t>
-            </w:r>
-          </w:fldSimple>
+          <w:r>
+            <w:fldChar w:fldCharType="begin"/>
+          </w:r>
+          <w:r>
+            <w:instrText xml:space="preserve"> STYLEREF  "Enhancement Title"  \* MERGEFORMAT </w:instrText>
+          </w:r>
+          <w:r>
+            <w:fldChar w:fldCharType="separate"/>
+          </w:r>
+          <w:r>
+            <w:rPr>
+              <w:iCs/>
+              <w:noProof/>
+              <w:sz w:val="16"/>
+              <w:szCs w:val="16"/>
+            </w:rPr>
+            <w:t>Gap calculations and</w:t>
+          </w:r>
+          <w:r>
+            <w:rPr>
+              <w:noProof/>
+            </w:rPr>
+            <w:t xml:space="preserve"> display</w:t>
+          </w:r>
+          <w:r>
+            <w:rPr>
+              <w:noProof/>
+            </w:rPr>
+            <w:fldChar w:fldCharType="end"/>
+          </w:r>
         </w:p>
       </w:tc>
       <w:tc>
@@ -11239,6 +11334,7 @@
     <w:rsidRoot w:val="005147B0"/>
     <w:rsid w:val="000B208E"/>
     <w:rsid w:val="000D4343"/>
+    <w:rsid w:val="001436F4"/>
     <w:rsid w:val="001B4D7B"/>
     <w:rsid w:val="00234951"/>
     <w:rsid w:val="003C3005"/>
@@ -12147,28 +12243,6 @@
 </file>
 
 <file path=customXml/item1.xml><?xml version="1.0" encoding="utf-8"?>
-<?mso-contentType ?>
-<FormTemplates xmlns="http://schemas.microsoft.com/sharepoint/v3/contenttype/forms">
-  <Display>DocumentLibraryForm</Display>
-  <Edit>DocumentLibraryForm</Edit>
-  <New>DocumentLibraryForm</New>
-</FormTemplates>
-</file>
-
-<file path=customXml/item2.xml><?xml version="1.0" encoding="utf-8"?>
-<p:properties xmlns:p="http://schemas.microsoft.com/office/2006/metadata/properties" xmlns:xsi="http://www.w3.org/2001/XMLSchema-instance">
-  <documentManagement>
-    <Status xmlns="3d06f088-3a54-4954-9dc6-222aef47cba6">Pending</Status>
-    <Customer xmlns="3d06f088-3a54-4954-9dc6-222aef47cba6" xsi:nil="true"/>
-    <IFR_x0023_ xmlns="3d06f088-3a54-4954-9dc6-222aef47cba6" xsi:nil="true"/>
-    <NF_x0020__x0023_ xmlns="3d06f088-3a54-4954-9dc6-222aef47cba6" xsi:nil="true"/>
-    <Product xmlns="3d06f088-3a54-4954-9dc6-222aef47cba6" xsi:nil="true"/>
-    <IFR_x0020_Meeting_x0020_Date xmlns="3d06f088-3a54-4954-9dc6-222aef47cba6" xsi:nil="true"/>
-  </documentManagement>
-</p:properties>
-</file>
-
-<file path=customXml/item3.xml><?xml version="1.0" encoding="utf-8"?>
 <ct:contentTypeSchema xmlns:ct="http://schemas.microsoft.com/office/2006/metadata/contentType" xmlns:ma="http://schemas.microsoft.com/office/2006/metadata/properties/metaAttributes" ct:_="" ma:_="" ma:contentTypeName="Document" ma:contentTypeID="0x010100E93E522ABC9B644DB373E54CE5B9C729" ma:contentTypeVersion="6" ma:contentTypeDescription="Create a new document." ma:contentTypeScope="" ma:versionID="67879036fba1d2a4ff1de5c289cb9bfc">
   <xsd:schema xmlns:xsd="http://www.w3.org/2001/XMLSchema" xmlns:p="http://schemas.microsoft.com/office/2006/metadata/properties" xmlns:ns2="3d06f088-3a54-4954-9dc6-222aef47cba6" targetNamespace="http://schemas.microsoft.com/office/2006/metadata/properties" ma:root="true" ma:fieldsID="19896ecfe413984824916f30863f99ca" ns2:_="">
     <xsd:import namespace="3d06f088-3a54-4954-9dc6-222aef47cba6"/>
@@ -12278,28 +12352,33 @@
 </ct:contentTypeSchema>
 </file>
 
+<file path=customXml/item2.xml><?xml version="1.0" encoding="utf-8"?>
+<p:properties xmlns:p="http://schemas.microsoft.com/office/2006/metadata/properties" xmlns:xsi="http://www.w3.org/2001/XMLSchema-instance">
+  <documentManagement>
+    <Status xmlns="3d06f088-3a54-4954-9dc6-222aef47cba6">Pending</Status>
+    <Customer xmlns="3d06f088-3a54-4954-9dc6-222aef47cba6" xsi:nil="true"/>
+    <IFR_x0023_ xmlns="3d06f088-3a54-4954-9dc6-222aef47cba6" xsi:nil="true"/>
+    <NF_x0020__x0023_ xmlns="3d06f088-3a54-4954-9dc6-222aef47cba6" xsi:nil="true"/>
+    <Product xmlns="3d06f088-3a54-4954-9dc6-222aef47cba6" xsi:nil="true"/>
+    <IFR_x0020_Meeting_x0020_Date xmlns="3d06f088-3a54-4954-9dc6-222aef47cba6" xsi:nil="true"/>
+  </documentManagement>
+</p:properties>
+</file>
+
+<file path=customXml/item3.xml><?xml version="1.0" encoding="utf-8"?>
+<?mso-contentType ?>
+<FormTemplates xmlns="http://schemas.microsoft.com/sharepoint/v3/contenttype/forms">
+  <Display>DocumentLibraryForm</Display>
+  <Edit>DocumentLibraryForm</Edit>
+  <New>DocumentLibraryForm</New>
+</FormTemplates>
+</file>
+
 <file path=customXml/item4.xml><?xml version="1.0" encoding="utf-8"?>
 <b:Sources xmlns:b="http://schemas.openxmlformats.org/officeDocument/2006/bibliography" xmlns="http://schemas.openxmlformats.org/officeDocument/2006/bibliography" SelectedStyle="\APA.XSL" StyleName="APA"/>
 </file>
 
 <file path=customXml/itemProps1.xml><?xml version="1.0" encoding="utf-8"?>
-<ds:datastoreItem xmlns:ds="http://schemas.openxmlformats.org/officeDocument/2006/customXml" ds:itemID="{38CA5BC5-8D21-456E-A93A-E0775F818F6E}">
-  <ds:schemaRefs>
-    <ds:schemaRef ds:uri="http://schemas.microsoft.com/sharepoint/v3/contenttype/forms"/>
-  </ds:schemaRefs>
-</ds:datastoreItem>
-</file>
-
-<file path=customXml/itemProps2.xml><?xml version="1.0" encoding="utf-8"?>
-<ds:datastoreItem xmlns:ds="http://schemas.openxmlformats.org/officeDocument/2006/customXml" ds:itemID="{6067896D-38AB-41BD-889E-90968AE92D4D}">
-  <ds:schemaRefs>
-    <ds:schemaRef ds:uri="http://schemas.microsoft.com/office/2006/metadata/properties"/>
-    <ds:schemaRef ds:uri="3d06f088-3a54-4954-9dc6-222aef47cba6"/>
-  </ds:schemaRefs>
-</ds:datastoreItem>
-</file>
-
-<file path=customXml/itemProps3.xml><?xml version="1.0" encoding="utf-8"?>
 <ds:datastoreItem xmlns:ds="http://schemas.openxmlformats.org/officeDocument/2006/customXml" ds:itemID="{1D16F14A-2E4B-4BA7-8A22-A7CAAF6ACAE4}">
   <ds:schemaRefs>
     <ds:schemaRef ds:uri="http://schemas.microsoft.com/office/2006/metadata/contentType"/>
@@ -12316,8 +12395,25 @@
 </ds:datastoreItem>
 </file>
 
+<file path=customXml/itemProps2.xml><?xml version="1.0" encoding="utf-8"?>
+<ds:datastoreItem xmlns:ds="http://schemas.openxmlformats.org/officeDocument/2006/customXml" ds:itemID="{6067896D-38AB-41BD-889E-90968AE92D4D}">
+  <ds:schemaRefs>
+    <ds:schemaRef ds:uri="http://schemas.microsoft.com/office/2006/metadata/properties"/>
+    <ds:schemaRef ds:uri="3d06f088-3a54-4954-9dc6-222aef47cba6"/>
+  </ds:schemaRefs>
+</ds:datastoreItem>
+</file>
+
+<file path=customXml/itemProps3.xml><?xml version="1.0" encoding="utf-8"?>
+<ds:datastoreItem xmlns:ds="http://schemas.openxmlformats.org/officeDocument/2006/customXml" ds:itemID="{38CA5BC5-8D21-456E-A93A-E0775F818F6E}">
+  <ds:schemaRefs>
+    <ds:schemaRef ds:uri="http://schemas.microsoft.com/sharepoint/v3/contenttype/forms"/>
+  </ds:schemaRefs>
+</ds:datastoreItem>
+</file>
+
 <file path=customXml/itemProps4.xml><?xml version="1.0" encoding="utf-8"?>
-<ds:datastoreItem xmlns:ds="http://schemas.openxmlformats.org/officeDocument/2006/customXml" ds:itemID="{237CFBF7-1F29-4DD4-A029-9EF300923ED2}">
+<ds:datastoreItem xmlns:ds="http://schemas.openxmlformats.org/officeDocument/2006/customXml" ds:itemID="{D978E568-932E-418D-9E21-4F89537D0FAF}">
   <ds:schemaRefs>
     <ds:schemaRef ds:uri="http://schemas.openxmlformats.org/officeDocument/2006/bibliography"/>
   </ds:schemaRefs>

</xml_diff>